<commit_message>
Added the department group class and connection to sql. Added the location group (region) class and connection to sql. Added the automatic creation of schema. Added partial write of for database diagram. Updated setup-install.
</commit_message>
<xml_diff>
--- a/WebBasedEvaluations/Documents/Setup Install.docx
+++ b/WebBasedEvaluations/Documents/Setup Install.docx
@@ -569,7 +569,7 @@
           </mc:Choice>
           <mc:Fallback>
             <w:pict>
-              <v:rect w14:anchorId="26FFB21A" id="Rectangle 5" o:spid="_x0000_s1026" style="position:absolute;margin-left:0;margin-top:17.2pt;width:19.5pt;height:13.15pt;z-index:251662336;visibility:visible;mso-wrap-style:square;mso-width-percent:0;mso-height-percent:0;mso-wrap-distance-left:9pt;mso-wrap-distance-top:0;mso-wrap-distance-right:9pt;mso-wrap-distance-bottom:0;mso-position-horizontal:left;mso-position-horizontal-relative:margin;mso-position-vertical:absolute;mso-position-vertical-relative:text;mso-width-percent:0;mso-height-percent:0;mso-width-relative:margin;mso-height-relative:margin;v-text-anchor:middle" o:gfxdata="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" filled="f" strokecolor="red" strokeweight="1pt">
+              <v:rect w14:anchorId="4B1C3F44" id="Rectangle 5" o:spid="_x0000_s1026" style="position:absolute;margin-left:0;margin-top:17.2pt;width:19.5pt;height:13.15pt;z-index:251662336;visibility:visible;mso-wrap-style:square;mso-width-percent:0;mso-height-percent:0;mso-wrap-distance-left:9pt;mso-wrap-distance-top:0;mso-wrap-distance-right:9pt;mso-wrap-distance-bottom:0;mso-position-horizontal:left;mso-position-horizontal-relative:margin;mso-position-vertical:absolute;mso-position-vertical-relative:text;mso-width-percent:0;mso-height-percent:0;mso-width-relative:margin;mso-height-relative:margin;v-text-anchor:middle" o:gfxdata="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" filled="f" strokecolor="red" strokeweight="1pt">
                 <w10:wrap anchorx="margin"/>
               </v:rect>
             </w:pict>
@@ -645,7 +645,7 @@
           </mc:Choice>
           <mc:Fallback>
             <w:pict>
-              <v:rect w14:anchorId="727E54EC" id="Rectangle 4" o:spid="_x0000_s1026" style="position:absolute;margin-left:2.2pt;margin-top:206.55pt;width:178.5pt;height:11.6pt;z-index:251660288;visibility:visible;mso-wrap-style:square;mso-wrap-distance-left:9pt;mso-wrap-distance-top:0;mso-wrap-distance-right:9pt;mso-wrap-distance-bottom:0;mso-position-horizontal:absolute;mso-position-horizontal-relative:text;mso-position-vertical:absolute;mso-position-vertical-relative:text;v-text-anchor:middle" o:gfxdata="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" filled="f" strokecolor="red" strokeweight="1pt"/>
+              <v:rect w14:anchorId="53F6681C" id="Rectangle 4" o:spid="_x0000_s1026" style="position:absolute;margin-left:2.2pt;margin-top:206.55pt;width:178.5pt;height:11.6pt;z-index:251660288;visibility:visible;mso-wrap-style:square;mso-wrap-distance-left:9pt;mso-wrap-distance-top:0;mso-wrap-distance-right:9pt;mso-wrap-distance-bottom:0;mso-position-horizontal:absolute;mso-position-horizontal-relative:text;mso-position-vertical:absolute;mso-position-vertical-relative:text;v-text-anchor:middle" o:gfxdata="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" filled="f" strokecolor="red" strokeweight="1pt"/>
             </w:pict>
           </mc:Fallback>
         </mc:AlternateContent>
@@ -739,7 +739,6 @@
           <w:sz w:val="24"/>
           <w:szCs w:val="24"/>
         </w:rPr>
-        <w:lastRenderedPageBreak/>
         <w:t>Importing the Project with Smart Import</w:t>
       </w:r>
     </w:p>
@@ -896,7 +895,7 @@
           </mc:Choice>
           <mc:Fallback>
             <w:pict>
-              <v:rect w14:anchorId="28101274" id="Rectangle 12" o:spid="_x0000_s1026" style="position:absolute;margin-left:196.1pt;margin-top:329.95pt;width:84.7pt;height:34.15pt;z-index:251668480;visibility:visible;mso-wrap-style:square;mso-width-percent:0;mso-height-percent:0;mso-wrap-distance-left:9pt;mso-wrap-distance-top:0;mso-wrap-distance-right:9pt;mso-wrap-distance-bottom:0;mso-position-horizontal:absolute;mso-position-horizontal-relative:margin;mso-position-vertical:absolute;mso-position-vertical-relative:text;mso-width-percent:0;mso-height-percent:0;mso-width-relative:margin;mso-height-relative:margin;v-text-anchor:middle" o:gfxdata="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" filled="f" strokecolor="red" strokeweight="1pt">
+              <v:rect w14:anchorId="4EB6E2CC" id="Rectangle 12" o:spid="_x0000_s1026" style="position:absolute;margin-left:196.1pt;margin-top:329.95pt;width:84.7pt;height:34.15pt;z-index:251668480;visibility:visible;mso-wrap-style:square;mso-width-percent:0;mso-height-percent:0;mso-wrap-distance-left:9pt;mso-wrap-distance-top:0;mso-wrap-distance-right:9pt;mso-wrap-distance-bottom:0;mso-position-horizontal:absolute;mso-position-horizontal-relative:margin;mso-position-vertical:absolute;mso-position-vertical-relative:text;mso-width-percent:0;mso-height-percent:0;mso-width-relative:margin;mso-height-relative:margin;v-text-anchor:middle" o:gfxdata="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" filled="f" strokecolor="red" strokeweight="1pt">
                 <w10:wrap anchorx="margin"/>
               </v:rect>
             </w:pict>
@@ -978,7 +977,7 @@
           </mc:Choice>
           <mc:Fallback>
             <w:pict>
-              <v:rect w14:anchorId="438B522F" id="Rectangle 11" o:spid="_x0000_s1026" style="position:absolute;margin-left:24pt;margin-top:166.8pt;width:37.15pt;height:14.25pt;z-index:251666432;visibility:visible;mso-wrap-style:square;mso-width-percent:0;mso-height-percent:0;mso-wrap-distance-left:9pt;mso-wrap-distance-top:0;mso-wrap-distance-right:9pt;mso-wrap-distance-bottom:0;mso-position-horizontal:absolute;mso-position-horizontal-relative:text;mso-position-vertical:absolute;mso-position-vertical-relative:text;mso-width-percent:0;mso-height-percent:0;mso-width-relative:margin;mso-height-relative:margin;v-text-anchor:middle" o:gfxdata="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" filled="f" strokecolor="red" strokeweight="1pt"/>
+              <v:rect w14:anchorId="298D8E55" id="Rectangle 11" o:spid="_x0000_s1026" style="position:absolute;margin-left:24pt;margin-top:166.8pt;width:37.15pt;height:14.25pt;z-index:251666432;visibility:visible;mso-wrap-style:square;mso-width-percent:0;mso-height-percent:0;mso-wrap-distance-left:9pt;mso-wrap-distance-top:0;mso-wrap-distance-right:9pt;mso-wrap-distance-bottom:0;mso-position-horizontal:absolute;mso-position-horizontal-relative:text;mso-position-vertical:absolute;mso-position-vertical-relative:text;mso-width-percent:0;mso-height-percent:0;mso-width-relative:margin;mso-height-relative:margin;v-text-anchor:middle" o:gfxdata="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" filled="f" strokecolor="red" strokeweight="1pt"/>
             </w:pict>
           </mc:Fallback>
         </mc:AlternateContent>
@@ -1058,7 +1057,7 @@
           </mc:Choice>
           <mc:Fallback>
             <w:pict>
-              <v:rect w14:anchorId="3CF925B6" id="Rectangle 10" o:spid="_x0000_s1026" style="position:absolute;margin-left:35.65pt;margin-top:196.45pt;width:189pt;height:14.25pt;z-index:251664384;visibility:visible;mso-wrap-style:square;mso-width-percent:0;mso-height-percent:0;mso-wrap-distance-left:9pt;mso-wrap-distance-top:0;mso-wrap-distance-right:9pt;mso-wrap-distance-bottom:0;mso-position-horizontal:absolute;mso-position-horizontal-relative:text;mso-position-vertical:absolute;mso-position-vertical-relative:text;mso-width-percent:0;mso-height-percent:0;mso-width-relative:margin;mso-height-relative:margin;v-text-anchor:middle" o:gfxdata="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" filled="f" strokecolor="red" strokeweight="1pt"/>
+              <v:rect w14:anchorId="0C938674" id="Rectangle 10" o:spid="_x0000_s1026" style="position:absolute;margin-left:35.65pt;margin-top:196.45pt;width:189pt;height:14.25pt;z-index:251664384;visibility:visible;mso-wrap-style:square;mso-width-percent:0;mso-height-percent:0;mso-wrap-distance-left:9pt;mso-wrap-distance-top:0;mso-wrap-distance-right:9pt;mso-wrap-distance-bottom:0;mso-position-horizontal:absolute;mso-position-horizontal-relative:text;mso-position-vertical:absolute;mso-position-vertical-relative:text;mso-width-percent:0;mso-height-percent:0;mso-width-relative:margin;mso-height-relative:margin;v-text-anchor:middle" o:gfxdata="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" filled="f" strokecolor="red" strokeweight="1pt"/>
             </w:pict>
           </mc:Fallback>
         </mc:AlternateContent>
@@ -1261,7 +1260,6 @@
         <w:rPr>
           <w:noProof/>
         </w:rPr>
-        <w:lastRenderedPageBreak/>
         <mc:AlternateContent>
           <mc:Choice Requires="wps">
             <w:drawing>
@@ -1333,7 +1331,7 @@
           </mc:Choice>
           <mc:Fallback>
             <w:pict>
-              <v:rect w14:anchorId="41647561" id="Rectangle 24" o:spid="_x0000_s1026" style="position:absolute;margin-left:297.75pt;margin-top:164.65pt;width:18.75pt;height:13.1pt;z-index:251676672;visibility:visible;mso-wrap-style:square;mso-width-percent:0;mso-height-percent:0;mso-wrap-distance-left:9pt;mso-wrap-distance-top:0;mso-wrap-distance-right:9pt;mso-wrap-distance-bottom:0;mso-position-horizontal:absolute;mso-position-horizontal-relative:margin;mso-position-vertical:absolute;mso-position-vertical-relative:text;mso-width-percent:0;mso-height-percent:0;mso-width-relative:margin;mso-height-relative:margin;v-text-anchor:middle" o:gfxdata="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" filled="f" strokecolor="red" strokeweight="1pt">
+              <v:rect w14:anchorId="758428D3" id="Rectangle 24" o:spid="_x0000_s1026" style="position:absolute;margin-left:297.75pt;margin-top:164.65pt;width:18.75pt;height:13.1pt;z-index:251676672;visibility:visible;mso-wrap-style:square;mso-width-percent:0;mso-height-percent:0;mso-wrap-distance-left:9pt;mso-wrap-distance-top:0;mso-wrap-distance-right:9pt;mso-wrap-distance-bottom:0;mso-position-horizontal:absolute;mso-position-horizontal-relative:margin;mso-position-vertical:absolute;mso-position-vertical-relative:text;mso-width-percent:0;mso-height-percent:0;mso-width-relative:margin;mso-height-relative:margin;v-text-anchor:middle" o:gfxdata="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" filled="f" strokecolor="red" strokeweight="1pt">
                 <w10:wrap anchorx="margin"/>
               </v:rect>
             </w:pict>
@@ -1415,7 +1413,7 @@
           </mc:Choice>
           <mc:Fallback>
             <w:pict>
-              <v:rect w14:anchorId="2A485A68" id="Rectangle 21" o:spid="_x0000_s1026" style="position:absolute;margin-left:296.25pt;margin-top:176.65pt;width:148.9pt;height:11.95pt;z-index:251674624;visibility:visible;mso-wrap-style:square;mso-width-percent:0;mso-height-percent:0;mso-wrap-distance-left:9pt;mso-wrap-distance-top:0;mso-wrap-distance-right:9pt;mso-wrap-distance-bottom:0;mso-position-horizontal:absolute;mso-position-horizontal-relative:margin;mso-position-vertical:absolute;mso-position-vertical-relative:text;mso-width-percent:0;mso-height-percent:0;mso-width-relative:margin;mso-height-relative:margin;v-text-anchor:middle" o:gfxdata="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" filled="f" strokecolor="red" strokeweight="1pt">
+              <v:rect w14:anchorId="29AA8DAD" id="Rectangle 21" o:spid="_x0000_s1026" style="position:absolute;margin-left:296.25pt;margin-top:176.65pt;width:148.9pt;height:11.95pt;z-index:251674624;visibility:visible;mso-wrap-style:square;mso-width-percent:0;mso-height-percent:0;mso-wrap-distance-left:9pt;mso-wrap-distance-top:0;mso-wrap-distance-right:9pt;mso-wrap-distance-bottom:0;mso-position-horizontal:absolute;mso-position-horizontal-relative:margin;mso-position-vertical:absolute;mso-position-vertical-relative:text;mso-width-percent:0;mso-height-percent:0;mso-width-relative:margin;mso-height-relative:margin;v-text-anchor:middle" o:gfxdata="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" filled="f" strokecolor="red" strokeweight="1pt">
                 <w10:wrap anchorx="margin"/>
               </v:rect>
             </w:pict>
@@ -1497,7 +1495,7 @@
           </mc:Choice>
           <mc:Fallback>
             <w:pict>
-              <v:rect w14:anchorId="01266E3B" id="Rectangle 17" o:spid="_x0000_s1026" style="position:absolute;margin-left:64.1pt;margin-top:124.15pt;width:60.75pt;height:20.6pt;z-index:251672576;visibility:visible;mso-wrap-style:square;mso-width-percent:0;mso-height-percent:0;mso-wrap-distance-left:9pt;mso-wrap-distance-top:0;mso-wrap-distance-right:9pt;mso-wrap-distance-bottom:0;mso-position-horizontal:absolute;mso-position-horizontal-relative:margin;mso-position-vertical:absolute;mso-position-vertical-relative:text;mso-width-percent:0;mso-height-percent:0;mso-width-relative:margin;mso-height-relative:margin;v-text-anchor:middle" o:gfxdata="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" filled="f" strokecolor="red" strokeweight="1pt">
+              <v:rect w14:anchorId="3CA4C198" id="Rectangle 17" o:spid="_x0000_s1026" style="position:absolute;margin-left:64.1pt;margin-top:124.15pt;width:60.75pt;height:20.6pt;z-index:251672576;visibility:visible;mso-wrap-style:square;mso-width-percent:0;mso-height-percent:0;mso-wrap-distance-left:9pt;mso-wrap-distance-top:0;mso-wrap-distance-right:9pt;mso-wrap-distance-bottom:0;mso-position-horizontal:absolute;mso-position-horizontal-relative:margin;mso-position-vertical:absolute;mso-position-vertical-relative:text;mso-width-percent:0;mso-height-percent:0;mso-width-relative:margin;mso-height-relative:margin;v-text-anchor:middle" o:gfxdata="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" filled="f" strokecolor="red" strokeweight="1pt">
                 <w10:wrap anchorx="margin"/>
               </v:rect>
             </w:pict>
@@ -1579,7 +1577,7 @@
           </mc:Choice>
           <mc:Fallback>
             <w:pict>
-              <v:rect w14:anchorId="46F5C888" id="Rectangle 13" o:spid="_x0000_s1026" style="position:absolute;margin-left:418.15pt;margin-top:124.15pt;width:42.7pt;height:20.6pt;z-index:251670528;visibility:visible;mso-wrap-style:square;mso-width-percent:0;mso-height-percent:0;mso-wrap-distance-left:9pt;mso-wrap-distance-top:0;mso-wrap-distance-right:9pt;mso-wrap-distance-bottom:0;mso-position-horizontal:absolute;mso-position-horizontal-relative:margin;mso-position-vertical:absolute;mso-position-vertical-relative:text;mso-width-percent:0;mso-height-percent:0;mso-width-relative:margin;mso-height-relative:margin;v-text-anchor:middle" o:gfxdata="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" filled="f" strokecolor="red" strokeweight="1pt">
+              <v:rect w14:anchorId="656B881A" id="Rectangle 13" o:spid="_x0000_s1026" style="position:absolute;margin-left:418.15pt;margin-top:124.15pt;width:42.7pt;height:20.6pt;z-index:251670528;visibility:visible;mso-wrap-style:square;mso-width-percent:0;mso-height-percent:0;mso-wrap-distance-left:9pt;mso-wrap-distance-top:0;mso-wrap-distance-right:9pt;mso-wrap-distance-bottom:0;mso-position-horizontal:absolute;mso-position-horizontal-relative:margin;mso-position-vertical:absolute;mso-position-vertical-relative:text;mso-width-percent:0;mso-height-percent:0;mso-width-relative:margin;mso-height-relative:margin;v-text-anchor:middle" o:gfxdata="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" filled="f" strokecolor="red" strokeweight="1pt">
                 <w10:wrap anchorx="margin"/>
               </v:rect>
             </w:pict>
@@ -1812,7 +1810,7 @@
           </mc:Choice>
           <mc:Fallback>
             <w:pict>
-              <v:rect w14:anchorId="13A63B8F" id="Rectangle 31" o:spid="_x0000_s1026" style="position:absolute;margin-left:204.75pt;margin-top:285.2pt;width:64.15pt;height:20.6pt;z-index:251680768;visibility:visible;mso-wrap-style:square;mso-width-percent:0;mso-height-percent:0;mso-wrap-distance-left:9pt;mso-wrap-distance-top:0;mso-wrap-distance-right:9pt;mso-wrap-distance-bottom:0;mso-position-horizontal:absolute;mso-position-horizontal-relative:margin;mso-position-vertical:absolute;mso-position-vertical-relative:text;mso-width-percent:0;mso-height-percent:0;mso-width-relative:margin;mso-height-relative:margin;v-text-anchor:middle" o:gfxdata="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" filled="f" strokecolor="red" strokeweight="1pt">
+              <v:rect w14:anchorId="19F2FF1A" id="Rectangle 31" o:spid="_x0000_s1026" style="position:absolute;margin-left:204.75pt;margin-top:285.2pt;width:64.15pt;height:20.6pt;z-index:251680768;visibility:visible;mso-wrap-style:square;mso-width-percent:0;mso-height-percent:0;mso-wrap-distance-left:9pt;mso-wrap-distance-top:0;mso-wrap-distance-right:9pt;mso-wrap-distance-bottom:0;mso-position-horizontal:absolute;mso-position-horizontal-relative:margin;mso-position-vertical:absolute;mso-position-vertical-relative:text;mso-width-percent:0;mso-height-percent:0;mso-width-relative:margin;mso-height-relative:margin;v-text-anchor:middle" o:gfxdata="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" filled="f" strokecolor="red" strokeweight="1pt">
                 <w10:wrap anchorx="margin"/>
               </v:rect>
             </w:pict>
@@ -1894,7 +1892,7 @@
           </mc:Choice>
           <mc:Fallback>
             <w:pict>
-              <v:rect w14:anchorId="3D753C89" id="Rectangle 26" o:spid="_x0000_s1026" style="position:absolute;margin-left:125.65pt;margin-top:78.55pt;width:146.95pt;height:20.6pt;z-index:251678720;visibility:visible;mso-wrap-style:square;mso-width-percent:0;mso-height-percent:0;mso-wrap-distance-left:9pt;mso-wrap-distance-top:0;mso-wrap-distance-right:9pt;mso-wrap-distance-bottom:0;mso-position-horizontal:absolute;mso-position-horizontal-relative:margin;mso-position-vertical:absolute;mso-position-vertical-relative:text;mso-width-percent:0;mso-height-percent:0;mso-width-relative:margin;mso-height-relative:margin;v-text-anchor:middle" o:gfxdata="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" filled="f" strokecolor="red" strokeweight="1pt">
+              <v:rect w14:anchorId="455F2211" id="Rectangle 26" o:spid="_x0000_s1026" style="position:absolute;margin-left:125.65pt;margin-top:78.55pt;width:146.95pt;height:20.6pt;z-index:251678720;visibility:visible;mso-wrap-style:square;mso-width-percent:0;mso-height-percent:0;mso-wrap-distance-left:9pt;mso-wrap-distance-top:0;mso-wrap-distance-right:9pt;mso-wrap-distance-bottom:0;mso-position-horizontal:absolute;mso-position-horizontal-relative:margin;mso-position-vertical:absolute;mso-position-vertical-relative:text;mso-width-percent:0;mso-height-percent:0;mso-width-relative:margin;mso-height-relative:margin;v-text-anchor:middle" o:gfxdata="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" filled="f" strokecolor="red" strokeweight="1pt">
                 <w10:wrap anchorx="margin"/>
               </v:rect>
             </w:pict>
@@ -1963,7 +1961,6 @@
           <w:sz w:val="24"/>
           <w:szCs w:val="24"/>
         </w:rPr>
-        <w:lastRenderedPageBreak/>
         <w:t xml:space="preserve">Select </w:t>
       </w:r>
       <w:r>
@@ -2094,7 +2091,25 @@
           <w:sz w:val="24"/>
           <w:szCs w:val="24"/>
         </w:rPr>
-        <w:t xml:space="preserve"> button and wait for everything to be downloaded. Select </w:t>
+        <w:t xml:space="preserve"> </w:t>
+      </w:r>
+      <w:proofErr w:type="gramStart"/>
+      <w:r>
+        <w:rPr>
+          <w:rFonts w:ascii="Times New Roman" w:hAnsi="Times New Roman" w:cs="Times New Roman"/>
+          <w:sz w:val="24"/>
+          <w:szCs w:val="24"/>
+        </w:rPr>
+        <w:t>button</w:t>
+      </w:r>
+      <w:proofErr w:type="gramEnd"/>
+      <w:r>
+        <w:rPr>
+          <w:rFonts w:ascii="Times New Roman" w:hAnsi="Times New Roman" w:cs="Times New Roman"/>
+          <w:sz w:val="24"/>
+          <w:szCs w:val="24"/>
+        </w:rPr>
+        <w:t xml:space="preserve"> and wait for everything to be downloaded. Select </w:t>
       </w:r>
       <w:r>
         <w:rPr>
@@ -2112,7 +2127,25 @@
           <w:sz w:val="24"/>
           <w:szCs w:val="24"/>
         </w:rPr>
-        <w:t xml:space="preserve"> once you have the opportunity to do so</w:t>
+        <w:t xml:space="preserve"> once you </w:t>
+      </w:r>
+      <w:proofErr w:type="gramStart"/>
+      <w:r>
+        <w:rPr>
+          <w:rFonts w:ascii="Times New Roman" w:hAnsi="Times New Roman" w:cs="Times New Roman"/>
+          <w:sz w:val="24"/>
+          <w:szCs w:val="24"/>
+        </w:rPr>
+        <w:t>have the opportunity to</w:t>
+      </w:r>
+      <w:proofErr w:type="gramEnd"/>
+      <w:r>
+        <w:rPr>
+          <w:rFonts w:ascii="Times New Roman" w:hAnsi="Times New Roman" w:cs="Times New Roman"/>
+          <w:sz w:val="24"/>
+          <w:szCs w:val="24"/>
+        </w:rPr>
+        <w:t xml:space="preserve"> do so</w:t>
       </w:r>
       <w:r>
         <w:rPr>
@@ -2347,7 +2380,7 @@
           </mc:Choice>
           <mc:Fallback>
             <w:pict>
-              <v:rect w14:anchorId="2AC2473A" id="Rectangle 34" o:spid="_x0000_s1026" style="position:absolute;margin-left:56.65pt;margin-top:141pt;width:42.7pt;height:13.5pt;z-index:251682816;visibility:visible;mso-wrap-style:square;mso-width-percent:0;mso-height-percent:0;mso-wrap-distance-left:9pt;mso-wrap-distance-top:0;mso-wrap-distance-right:9pt;mso-wrap-distance-bottom:0;mso-position-horizontal:absolute;mso-position-horizontal-relative:margin;mso-position-vertical:absolute;mso-position-vertical-relative:text;mso-width-percent:0;mso-height-percent:0;mso-width-relative:margin;mso-height-relative:margin;v-text-anchor:middle" o:gfxdata="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" filled="f" strokecolor="red" strokeweight="1pt">
+              <v:rect w14:anchorId="223A83B7" id="Rectangle 34" o:spid="_x0000_s1026" style="position:absolute;margin-left:56.65pt;margin-top:141pt;width:42.7pt;height:13.5pt;z-index:251682816;visibility:visible;mso-wrap-style:square;mso-width-percent:0;mso-height-percent:0;mso-wrap-distance-left:9pt;mso-wrap-distance-top:0;mso-wrap-distance-right:9pt;mso-wrap-distance-bottom:0;mso-position-horizontal:absolute;mso-position-horizontal-relative:margin;mso-position-vertical:absolute;mso-position-vertical-relative:text;mso-width-percent:0;mso-height-percent:0;mso-width-relative:margin;mso-height-relative:margin;v-text-anchor:middle" o:gfxdata="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" filled="f" strokecolor="red" strokeweight="1pt">
                 <w10:wrap anchorx="margin"/>
               </v:rect>
             </w:pict>
@@ -2429,7 +2462,7 @@
           </mc:Choice>
           <mc:Fallback>
             <w:pict>
-              <v:rect w14:anchorId="407C2BC1" id="Rectangle 35" o:spid="_x0000_s1026" style="position:absolute;margin-left:67.9pt;margin-top:165.75pt;width:108pt;height:17.25pt;z-index:251684864;visibility:visible;mso-wrap-style:square;mso-width-percent:0;mso-height-percent:0;mso-wrap-distance-left:9pt;mso-wrap-distance-top:0;mso-wrap-distance-right:9pt;mso-wrap-distance-bottom:0;mso-position-horizontal:absolute;mso-position-horizontal-relative:margin;mso-position-vertical:absolute;mso-position-vertical-relative:text;mso-width-percent:0;mso-height-percent:0;mso-width-relative:margin;mso-height-relative:margin;v-text-anchor:middle" o:gfxdata="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" filled="f" strokecolor="red" strokeweight="1pt">
+              <v:rect w14:anchorId="0F478F50" id="Rectangle 35" o:spid="_x0000_s1026" style="position:absolute;margin-left:67.9pt;margin-top:165.75pt;width:108pt;height:17.25pt;z-index:251684864;visibility:visible;mso-wrap-style:square;mso-width-percent:0;mso-height-percent:0;mso-wrap-distance-left:9pt;mso-wrap-distance-top:0;mso-wrap-distance-right:9pt;mso-wrap-distance-bottom:0;mso-position-horizontal:absolute;mso-position-horizontal-relative:margin;mso-position-vertical:absolute;mso-position-vertical-relative:text;mso-width-percent:0;mso-height-percent:0;mso-width-relative:margin;mso-height-relative:margin;v-text-anchor:middle" o:gfxdata="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" filled="f" strokecolor="red" strokeweight="1pt">
                 <w10:wrap anchorx="margin"/>
               </v:rect>
             </w:pict>
@@ -2602,7 +2635,25 @@
           <w:sz w:val="24"/>
           <w:szCs w:val="24"/>
         </w:rPr>
-        <w:t>. There is a built-in unzipping ability Windows has, but look elsewhere for more information on how to unzip a file on the internet.</w:t>
+        <w:t xml:space="preserve">. There is a built-in unzipping ability Windows </w:t>
+      </w:r>
+      <w:proofErr w:type="gramStart"/>
+      <w:r>
+        <w:rPr>
+          <w:rFonts w:ascii="Times New Roman" w:hAnsi="Times New Roman" w:cs="Times New Roman"/>
+          <w:sz w:val="24"/>
+          <w:szCs w:val="24"/>
+        </w:rPr>
+        <w:t>has, but</w:t>
+      </w:r>
+      <w:proofErr w:type="gramEnd"/>
+      <w:r>
+        <w:rPr>
+          <w:rFonts w:ascii="Times New Roman" w:hAnsi="Times New Roman" w:cs="Times New Roman"/>
+          <w:sz w:val="24"/>
+          <w:szCs w:val="24"/>
+        </w:rPr>
+        <w:t xml:space="preserve"> look elsewhere for more information on how to unzip a file on the internet.</w:t>
       </w:r>
     </w:p>
     <w:p>
@@ -2621,7 +2672,6 @@
         <w:rPr>
           <w:noProof/>
         </w:rPr>
-        <w:lastRenderedPageBreak/>
         <mc:AlternateContent>
           <mc:Choice Requires="wps">
             <w:drawing>
@@ -2693,7 +2743,7 @@
           </mc:Choice>
           <mc:Fallback>
             <w:pict>
-              <v:rect w14:anchorId="31E5517F" id="Rectangle 38" o:spid="_x0000_s1026" style="position:absolute;margin-left:79.85pt;margin-top:124.9pt;width:59.25pt;height:20.6pt;z-index:251691008;visibility:visible;mso-wrap-style:square;mso-width-percent:0;mso-height-percent:0;mso-wrap-distance-left:9pt;mso-wrap-distance-top:0;mso-wrap-distance-right:9pt;mso-wrap-distance-bottom:0;mso-position-horizontal:absolute;mso-position-horizontal-relative:margin;mso-position-vertical:absolute;mso-position-vertical-relative:text;mso-width-percent:0;mso-height-percent:0;mso-width-relative:margin;mso-height-relative:margin;v-text-anchor:middle" o:gfxdata="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" filled="f" strokecolor="red" strokeweight="1pt">
+              <v:rect w14:anchorId="264B4C1D" id="Rectangle 38" o:spid="_x0000_s1026" style="position:absolute;margin-left:79.85pt;margin-top:124.9pt;width:59.25pt;height:20.6pt;z-index:251691008;visibility:visible;mso-wrap-style:square;mso-width-percent:0;mso-height-percent:0;mso-wrap-distance-left:9pt;mso-wrap-distance-top:0;mso-wrap-distance-right:9pt;mso-wrap-distance-bottom:0;mso-position-horizontal:absolute;mso-position-horizontal-relative:margin;mso-position-vertical:absolute;mso-position-vertical-relative:text;mso-width-percent:0;mso-height-percent:0;mso-width-relative:margin;mso-height-relative:margin;v-text-anchor:middle" o:gfxdata="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" filled="f" strokecolor="red" strokeweight="1pt">
                 <w10:wrap anchorx="margin"/>
               </v:rect>
             </w:pict>
@@ -2775,7 +2825,7 @@
           </mc:Choice>
           <mc:Fallback>
             <w:pict>
-              <v:rect w14:anchorId="291659D4" id="Rectangle 36" o:spid="_x0000_s1026" style="position:absolute;margin-left:308.65pt;margin-top:231pt;width:58.5pt;height:20.6pt;z-index:251686912;visibility:visible;mso-wrap-style:square;mso-width-percent:0;mso-height-percent:0;mso-wrap-distance-left:9pt;mso-wrap-distance-top:0;mso-wrap-distance-right:9pt;mso-wrap-distance-bottom:0;mso-position-horizontal:absolute;mso-position-horizontal-relative:margin;mso-position-vertical:absolute;mso-position-vertical-relative:text;mso-width-percent:0;mso-height-percent:0;mso-width-relative:margin;mso-height-relative:margin;v-text-anchor:middle" o:gfxdata="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" filled="f" strokecolor="red" strokeweight="1pt">
+              <v:rect w14:anchorId="3481E07C" id="Rectangle 36" o:spid="_x0000_s1026" style="position:absolute;margin-left:308.65pt;margin-top:231pt;width:58.5pt;height:20.6pt;z-index:251686912;visibility:visible;mso-wrap-style:square;mso-width-percent:0;mso-height-percent:0;mso-wrap-distance-left:9pt;mso-wrap-distance-top:0;mso-wrap-distance-right:9pt;mso-wrap-distance-bottom:0;mso-position-horizontal:absolute;mso-position-horizontal-relative:margin;mso-position-vertical:absolute;mso-position-vertical-relative:text;mso-width-percent:0;mso-height-percent:0;mso-width-relative:margin;mso-height-relative:margin;v-text-anchor:middle" o:gfxdata="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" filled="f" strokecolor="red" strokeweight="1pt">
                 <w10:wrap anchorx="margin"/>
               </v:rect>
             </w:pict>
@@ -2857,7 +2907,7 @@
           </mc:Choice>
           <mc:Fallback>
             <w:pict>
-              <v:rect w14:anchorId="0F6E6AAF" id="Rectangle 37" o:spid="_x0000_s1026" style="position:absolute;margin-left:431.2pt;margin-top:124.5pt;width:42.7pt;height:20.6pt;z-index:251688960;visibility:visible;mso-wrap-style:square;mso-width-percent:0;mso-height-percent:0;mso-wrap-distance-left:9pt;mso-wrap-distance-top:0;mso-wrap-distance-right:9pt;mso-wrap-distance-bottom:0;mso-position-horizontal:absolute;mso-position-horizontal-relative:margin;mso-position-vertical:absolute;mso-position-vertical-relative:text;mso-width-percent:0;mso-height-percent:0;mso-width-relative:margin;mso-height-relative:margin;v-text-anchor:middle" o:gfxdata="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" filled="f" strokecolor="red" strokeweight="1pt">
+              <v:rect w14:anchorId="7702D05A" id="Rectangle 37" o:spid="_x0000_s1026" style="position:absolute;margin-left:431.2pt;margin-top:124.5pt;width:42.7pt;height:20.6pt;z-index:251688960;visibility:visible;mso-wrap-style:square;mso-width-percent:0;mso-height-percent:0;mso-wrap-distance-left:9pt;mso-wrap-distance-top:0;mso-wrap-distance-right:9pt;mso-wrap-distance-bottom:0;mso-position-horizontal:absolute;mso-position-horizontal-relative:margin;mso-position-vertical:absolute;mso-position-vertical-relative:text;mso-width-percent:0;mso-height-percent:0;mso-width-relative:margin;mso-height-relative:margin;v-text-anchor:middle" o:gfxdata="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" filled="f" strokecolor="red" strokeweight="1pt">
                 <w10:wrap anchorx="margin"/>
               </v:rect>
             </w:pict>
@@ -2991,6 +3041,7 @@
         </w:rPr>
         <w:t xml:space="preserve"> box </w:t>
       </w:r>
+      <w:proofErr w:type="gramStart"/>
       <w:r>
         <w:rPr>
           <w:rFonts w:ascii="Times New Roman" w:hAnsi="Times New Roman" w:cs="Times New Roman"/>
@@ -3005,7 +3056,16 @@
           <w:sz w:val="24"/>
           <w:szCs w:val="24"/>
         </w:rPr>
-        <w:t xml:space="preserve"> order to </w:t>
+        <w:t xml:space="preserve"> order to</w:t>
+      </w:r>
+      <w:proofErr w:type="gramEnd"/>
+      <w:r>
+        <w:rPr>
+          <w:rFonts w:ascii="Times New Roman" w:hAnsi="Times New Roman" w:cs="Times New Roman"/>
+          <w:sz w:val="24"/>
+          <w:szCs w:val="24"/>
+        </w:rPr>
+        <w:t xml:space="preserve"> </w:t>
       </w:r>
       <w:r>
         <w:rPr>
@@ -3082,13 +3142,23 @@
           <w:szCs w:val="24"/>
         </w:rPr>
       </w:pPr>
-      <w:r>
-        <w:rPr>
-          <w:rFonts w:ascii="Times New Roman" w:hAnsi="Times New Roman" w:cs="Times New Roman"/>
-          <w:sz w:val="24"/>
-          <w:szCs w:val="24"/>
-        </w:rPr>
-        <w:t xml:space="preserve">In order to view the project’s </w:t>
+      <w:proofErr w:type="gramStart"/>
+      <w:r>
+        <w:rPr>
+          <w:rFonts w:ascii="Times New Roman" w:hAnsi="Times New Roman" w:cs="Times New Roman"/>
+          <w:sz w:val="24"/>
+          <w:szCs w:val="24"/>
+        </w:rPr>
+        <w:t>In order to</w:t>
+      </w:r>
+      <w:proofErr w:type="gramEnd"/>
+      <w:r>
+        <w:rPr>
+          <w:rFonts w:ascii="Times New Roman" w:hAnsi="Times New Roman" w:cs="Times New Roman"/>
+          <w:sz w:val="24"/>
+          <w:szCs w:val="24"/>
+        </w:rPr>
+        <w:t xml:space="preserve"> view the project’s </w:t>
       </w:r>
       <w:r>
         <w:rPr>
@@ -3308,7 +3378,7 @@
           </mc:Choice>
           <mc:Fallback>
             <w:pict>
-              <v:rect w14:anchorId="6DF381C1" id="Rectangle 41" o:spid="_x0000_s1026" style="position:absolute;margin-left:248.25pt;margin-top:134.2pt;width:113.65pt;height:9.4pt;z-index:251697152;visibility:visible;mso-wrap-style:square;mso-width-percent:0;mso-height-percent:0;mso-wrap-distance-left:9pt;mso-wrap-distance-top:0;mso-wrap-distance-right:9pt;mso-wrap-distance-bottom:0;mso-position-horizontal:absolute;mso-position-horizontal-relative:margin;mso-position-vertical:absolute;mso-position-vertical-relative:text;mso-width-percent:0;mso-height-percent:0;mso-width-relative:margin;mso-height-relative:margin;v-text-anchor:middle" o:gfxdata="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" filled="f" strokecolor="red" strokeweight="1pt">
+              <v:rect w14:anchorId="1C1873E4" id="Rectangle 41" o:spid="_x0000_s1026" style="position:absolute;margin-left:248.25pt;margin-top:134.2pt;width:113.65pt;height:9.4pt;z-index:251697152;visibility:visible;mso-wrap-style:square;mso-width-percent:0;mso-height-percent:0;mso-wrap-distance-left:9pt;mso-wrap-distance-top:0;mso-wrap-distance-right:9pt;mso-wrap-distance-bottom:0;mso-position-horizontal:absolute;mso-position-horizontal-relative:margin;mso-position-vertical:absolute;mso-position-vertical-relative:text;mso-width-percent:0;mso-height-percent:0;mso-width-relative:margin;mso-height-relative:margin;v-text-anchor:middle" o:gfxdata="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" filled="f" strokecolor="red" strokeweight="1pt">
                 <w10:wrap anchorx="margin"/>
               </v:rect>
             </w:pict>
@@ -3390,7 +3460,7 @@
           </mc:Choice>
           <mc:Fallback>
             <w:pict>
-              <v:rect w14:anchorId="02C1461E" id="Rectangle 40" o:spid="_x0000_s1026" style="position:absolute;margin-left:186.75pt;margin-top:44.6pt;width:62.25pt;height:8.25pt;z-index:251695104;visibility:visible;mso-wrap-style:square;mso-width-percent:0;mso-height-percent:0;mso-wrap-distance-left:9pt;mso-wrap-distance-top:0;mso-wrap-distance-right:9pt;mso-wrap-distance-bottom:0;mso-position-horizontal:absolute;mso-position-horizontal-relative:margin;mso-position-vertical:absolute;mso-position-vertical-relative:text;mso-width-percent:0;mso-height-percent:0;mso-width-relative:margin;mso-height-relative:margin;v-text-anchor:middle" o:gfxdata="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" filled="f" strokecolor="red" strokeweight="1pt">
+              <v:rect w14:anchorId="35F52393" id="Rectangle 40" o:spid="_x0000_s1026" style="position:absolute;margin-left:186.75pt;margin-top:44.6pt;width:62.25pt;height:8.25pt;z-index:251695104;visibility:visible;mso-wrap-style:square;mso-width-percent:0;mso-height-percent:0;mso-wrap-distance-left:9pt;mso-wrap-distance-top:0;mso-wrap-distance-right:9pt;mso-wrap-distance-bottom:0;mso-position-horizontal:absolute;mso-position-horizontal-relative:margin;mso-position-vertical:absolute;mso-position-vertical-relative:text;mso-width-percent:0;mso-height-percent:0;mso-width-relative:margin;mso-height-relative:margin;v-text-anchor:middle" o:gfxdata="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" filled="f" strokecolor="red" strokeweight="1pt">
                 <w10:wrap anchorx="margin"/>
               </v:rect>
             </w:pict>
@@ -3472,7 +3542,7 @@
           </mc:Choice>
           <mc:Fallback>
             <w:pict>
-              <v:rect w14:anchorId="66550356" id="Rectangle 39" o:spid="_x0000_s1026" style="position:absolute;margin-left:186pt;margin-top:7.05pt;width:24.35pt;height:13.45pt;z-index:251693056;visibility:visible;mso-wrap-style:square;mso-width-percent:0;mso-height-percent:0;mso-wrap-distance-left:9pt;mso-wrap-distance-top:0;mso-wrap-distance-right:9pt;mso-wrap-distance-bottom:0;mso-position-horizontal:absolute;mso-position-horizontal-relative:margin;mso-position-vertical:absolute;mso-position-vertical-relative:text;mso-width-percent:0;mso-height-percent:0;mso-width-relative:margin;mso-height-relative:margin;v-text-anchor:middle" o:gfxdata="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" filled="f" strokecolor="red" strokeweight="1pt">
+              <v:rect w14:anchorId="4AC2DD66" id="Rectangle 39" o:spid="_x0000_s1026" style="position:absolute;margin-left:186pt;margin-top:7.05pt;width:24.35pt;height:13.45pt;z-index:251693056;visibility:visible;mso-wrap-style:square;mso-width-percent:0;mso-height-percent:0;mso-wrap-distance-left:9pt;mso-wrap-distance-top:0;mso-wrap-distance-right:9pt;mso-wrap-distance-bottom:0;mso-position-horizontal:absolute;mso-position-horizontal-relative:margin;mso-position-vertical:absolute;mso-position-vertical-relative:text;mso-width-percent:0;mso-height-percent:0;mso-width-relative:margin;mso-height-relative:margin;v-text-anchor:middle" o:gfxdata="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" filled="f" strokecolor="red" strokeweight="1pt">
                 <w10:wrap anchorx="margin"/>
               </v:rect>
             </w:pict>
@@ -3634,7 +3704,6 @@
         <w:rPr>
           <w:noProof/>
         </w:rPr>
-        <w:lastRenderedPageBreak/>
         <mc:AlternateContent>
           <mc:Choice Requires="wps">
             <w:drawing>
@@ -3706,7 +3775,7 @@
           </mc:Choice>
           <mc:Fallback>
             <w:pict>
-              <v:rect w14:anchorId="51AC406E" id="Rectangle 44" o:spid="_x0000_s1026" style="position:absolute;margin-left:177.35pt;margin-top:274.5pt;width:87.75pt;height:20.6pt;z-index:251703296;visibility:visible;mso-wrap-style:square;mso-width-percent:0;mso-height-percent:0;mso-wrap-distance-left:9pt;mso-wrap-distance-top:0;mso-wrap-distance-right:9pt;mso-wrap-distance-bottom:0;mso-position-horizontal:absolute;mso-position-horizontal-relative:margin;mso-position-vertical:absolute;mso-position-vertical-relative:text;mso-width-percent:0;mso-height-percent:0;mso-width-relative:margin;mso-height-relative:margin;v-text-anchor:middle" o:gfxdata="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" filled="f" strokecolor="red" strokeweight="1pt">
+              <v:rect w14:anchorId="04B75FFB" id="Rectangle 44" o:spid="_x0000_s1026" style="position:absolute;margin-left:177.35pt;margin-top:274.5pt;width:87.75pt;height:20.6pt;z-index:251703296;visibility:visible;mso-wrap-style:square;mso-width-percent:0;mso-height-percent:0;mso-wrap-distance-left:9pt;mso-wrap-distance-top:0;mso-wrap-distance-right:9pt;mso-wrap-distance-bottom:0;mso-position-horizontal:absolute;mso-position-horizontal-relative:margin;mso-position-vertical:absolute;mso-position-vertical-relative:text;mso-width-percent:0;mso-height-percent:0;mso-width-relative:margin;mso-height-relative:margin;v-text-anchor:middle" o:gfxdata="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" filled="f" strokecolor="red" strokeweight="1pt">
                 <w10:wrap anchorx="margin"/>
               </v:rect>
             </w:pict>
@@ -3788,7 +3857,7 @@
           </mc:Choice>
           <mc:Fallback>
             <w:pict>
-              <v:rect w14:anchorId="45F9BE9C" id="Rectangle 43" o:spid="_x0000_s1026" style="position:absolute;margin-left:146.6pt;margin-top:189.4pt;width:97.1pt;height:20.6pt;z-index:251701248;visibility:visible;mso-wrap-style:square;mso-width-percent:0;mso-height-percent:0;mso-wrap-distance-left:9pt;mso-wrap-distance-top:0;mso-wrap-distance-right:9pt;mso-wrap-distance-bottom:0;mso-position-horizontal:absolute;mso-position-horizontal-relative:margin;mso-position-vertical:absolute;mso-position-vertical-relative:text;mso-width-percent:0;mso-height-percent:0;mso-width-relative:margin;mso-height-relative:margin;v-text-anchor:middle" o:gfxdata="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" filled="f" strokecolor="red" strokeweight="1pt">
+              <v:rect w14:anchorId="22E5900B" id="Rectangle 43" o:spid="_x0000_s1026" style="position:absolute;margin-left:146.6pt;margin-top:189.4pt;width:97.1pt;height:20.6pt;z-index:251701248;visibility:visible;mso-wrap-style:square;mso-width-percent:0;mso-height-percent:0;mso-wrap-distance-left:9pt;mso-wrap-distance-top:0;mso-wrap-distance-right:9pt;mso-wrap-distance-bottom:0;mso-position-horizontal:absolute;mso-position-horizontal-relative:margin;mso-position-vertical:absolute;mso-position-vertical-relative:text;mso-width-percent:0;mso-height-percent:0;mso-width-relative:margin;mso-height-relative:margin;v-text-anchor:middle" o:gfxdata="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" filled="f" strokecolor="red" strokeweight="1pt">
                 <w10:wrap anchorx="margin"/>
               </v:rect>
             </w:pict>
@@ -3870,7 +3939,7 @@
           </mc:Choice>
           <mc:Fallback>
             <w:pict>
-              <v:rect w14:anchorId="37D23EB7" id="Rectangle 42" o:spid="_x0000_s1026" style="position:absolute;margin-left:130.5pt;margin-top:99.75pt;width:42.7pt;height:20.6pt;z-index:251699200;visibility:visible;mso-wrap-style:square;mso-width-percent:0;mso-height-percent:0;mso-wrap-distance-left:9pt;mso-wrap-distance-top:0;mso-wrap-distance-right:9pt;mso-wrap-distance-bottom:0;mso-position-horizontal:absolute;mso-position-horizontal-relative:margin;mso-position-vertical:absolute;mso-position-vertical-relative:text;mso-width-percent:0;mso-height-percent:0;mso-width-relative:margin;mso-height-relative:margin;v-text-anchor:middle" o:gfxdata="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" filled="f" strokecolor="red" strokeweight="1pt">
+              <v:rect w14:anchorId="7103742E" id="Rectangle 42" o:spid="_x0000_s1026" style="position:absolute;margin-left:130.5pt;margin-top:99.75pt;width:42.7pt;height:20.6pt;z-index:251699200;visibility:visible;mso-wrap-style:square;mso-width-percent:0;mso-height-percent:0;mso-wrap-distance-left:9pt;mso-wrap-distance-top:0;mso-wrap-distance-right:9pt;mso-wrap-distance-bottom:0;mso-position-horizontal:absolute;mso-position-horizontal-relative:margin;mso-position-vertical:absolute;mso-position-vertical-relative:text;mso-width-percent:0;mso-height-percent:0;mso-width-relative:margin;mso-height-relative:margin;v-text-anchor:middle" o:gfxdata="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" filled="f" strokecolor="red" strokeweight="1pt">
                 <w10:wrap anchorx="margin"/>
               </v:rect>
             </w:pict>
@@ -3952,7 +4021,15 @@
         <w:t>Markers</w:t>
       </w:r>
       <w:r>
-        <w:t xml:space="preserve"> tab located near the bottom of the program, that’s like due to the fact that Java SE 17 wasn’t selected as the default version.</w:t>
+        <w:t xml:space="preserve"> tab located near the bottom of the program, that’s like </w:t>
+      </w:r>
+      <w:proofErr w:type="gramStart"/>
+      <w:r>
+        <w:t>due to the fact that</w:t>
+      </w:r>
+      <w:proofErr w:type="gramEnd"/>
+      <w:r>
+        <w:t xml:space="preserve"> Java SE 17 wasn’t selected as the default version.</w:t>
       </w:r>
     </w:p>
     <w:p>
@@ -4031,7 +4108,7 @@
           </mc:Choice>
           <mc:Fallback>
             <w:pict>
-              <v:rect w14:anchorId="680E834D" id="Rectangle 45" o:spid="_x0000_s1026" style="position:absolute;margin-left:116.25pt;margin-top:179.9pt;width:351pt;height:61.5pt;z-index:251705344;visibility:visible;mso-wrap-style:square;mso-width-percent:0;mso-height-percent:0;mso-wrap-distance-left:9pt;mso-wrap-distance-top:0;mso-wrap-distance-right:9pt;mso-wrap-distance-bottom:0;mso-position-horizontal:absolute;mso-position-horizontal-relative:margin;mso-position-vertical:absolute;mso-position-vertical-relative:text;mso-width-percent:0;mso-height-percent:0;mso-width-relative:margin;mso-height-relative:margin;v-text-anchor:middle" o:gfxdata="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" filled="f" strokecolor="red" strokeweight="1pt">
+              <v:rect w14:anchorId="0BFFD35D" id="Rectangle 45" o:spid="_x0000_s1026" style="position:absolute;margin-left:116.25pt;margin-top:179.9pt;width:351pt;height:61.5pt;z-index:251705344;visibility:visible;mso-wrap-style:square;mso-width-percent:0;mso-height-percent:0;mso-wrap-distance-left:9pt;mso-wrap-distance-top:0;mso-wrap-distance-right:9pt;mso-wrap-distance-bottom:0;mso-position-horizontal:absolute;mso-position-horizontal-relative:margin;mso-position-vertical:absolute;mso-position-vertical-relative:text;mso-width-percent:0;mso-height-percent:0;mso-width-relative:margin;mso-height-relative:margin;v-text-anchor:middle" o:gfxdata="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" filled="f" strokecolor="red" strokeweight="1pt">
                 <w10:wrap anchorx="margin"/>
               </v:rect>
             </w:pict>
@@ -4088,7 +4165,6 @@
         </w:numPr>
       </w:pPr>
       <w:r>
-        <w:lastRenderedPageBreak/>
         <w:t>Right click</w:t>
       </w:r>
       <w:r>
@@ -4208,7 +4284,7 @@
           </mc:Choice>
           <mc:Fallback>
             <w:pict>
-              <v:rect w14:anchorId="39FCC9C7" id="Rectangle 47" o:spid="_x0000_s1026" style="position:absolute;margin-left:178.15pt;margin-top:292.85pt;width:157.5pt;height:14.25pt;z-index:251709440;visibility:visible;mso-wrap-style:square;mso-width-percent:0;mso-height-percent:0;mso-wrap-distance-left:9pt;mso-wrap-distance-top:0;mso-wrap-distance-right:9pt;mso-wrap-distance-bottom:0;mso-position-horizontal:absolute;mso-position-horizontal-relative:margin;mso-position-vertical:absolute;mso-position-vertical-relative:text;mso-width-percent:0;mso-height-percent:0;mso-width-relative:margin;mso-height-relative:margin;v-text-anchor:middle" o:gfxdata="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" filled="f" strokecolor="red" strokeweight="1pt">
+              <v:rect w14:anchorId="45AE5BD7" id="Rectangle 47" o:spid="_x0000_s1026" style="position:absolute;margin-left:178.15pt;margin-top:292.85pt;width:157.5pt;height:14.25pt;z-index:251709440;visibility:visible;mso-wrap-style:square;mso-width-percent:0;mso-height-percent:0;mso-wrap-distance-left:9pt;mso-wrap-distance-top:0;mso-wrap-distance-right:9pt;mso-wrap-distance-bottom:0;mso-position-horizontal:absolute;mso-position-horizontal-relative:margin;mso-position-vertical:absolute;mso-position-vertical-relative:text;mso-width-percent:0;mso-height-percent:0;mso-width-relative:margin;mso-height-relative:margin;v-text-anchor:middle" o:gfxdata="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" filled="f" strokecolor="red" strokeweight="1pt">
                 <w10:wrap anchorx="margin"/>
               </v:rect>
             </w:pict>
@@ -4290,7 +4366,7 @@
           </mc:Choice>
           <mc:Fallback>
             <w:pict>
-              <v:rect w14:anchorId="40CB1C64" id="Rectangle 46" o:spid="_x0000_s1026" style="position:absolute;margin-left:110.25pt;margin-top:40.45pt;width:69.4pt;height:10.9pt;z-index:251707392;visibility:visible;mso-wrap-style:square;mso-width-percent:0;mso-height-percent:0;mso-wrap-distance-left:9pt;mso-wrap-distance-top:0;mso-wrap-distance-right:9pt;mso-wrap-distance-bottom:0;mso-position-horizontal:absolute;mso-position-horizontal-relative:margin;mso-position-vertical:absolute;mso-position-vertical-relative:text;mso-width-percent:0;mso-height-percent:0;mso-width-relative:margin;mso-height-relative:margin;v-text-anchor:middle" o:gfxdata="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" filled="f" strokecolor="red" strokeweight="1pt">
+              <v:rect w14:anchorId="453C7FB0" id="Rectangle 46" o:spid="_x0000_s1026" style="position:absolute;margin-left:110.25pt;margin-top:40.45pt;width:69.4pt;height:10.9pt;z-index:251707392;visibility:visible;mso-wrap-style:square;mso-width-percent:0;mso-height-percent:0;mso-wrap-distance-left:9pt;mso-wrap-distance-top:0;mso-wrap-distance-right:9pt;mso-wrap-distance-bottom:0;mso-position-horizontal:absolute;mso-position-horizontal-relative:margin;mso-position-vertical:absolute;mso-position-vertical-relative:text;mso-width-percent:0;mso-height-percent:0;mso-width-relative:margin;mso-height-relative:margin;v-text-anchor:middle" o:gfxdata="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" filled="f" strokecolor="red" strokeweight="1pt">
                 <w10:wrap anchorx="margin"/>
               </v:rect>
             </w:pict>
@@ -4460,7 +4536,7 @@
           </mc:Choice>
           <mc:Fallback>
             <w:pict>
-              <v:rect w14:anchorId="201EF8A4" id="Rectangle 51" o:spid="_x0000_s1026" style="position:absolute;margin-left:353.25pt;margin-top:81.2pt;width:61.9pt;height:10.85pt;z-index:251717632;visibility:visible;mso-wrap-style:square;mso-width-percent:0;mso-height-percent:0;mso-wrap-distance-left:9pt;mso-wrap-distance-top:0;mso-wrap-distance-right:9pt;mso-wrap-distance-bottom:0;mso-position-horizontal:absolute;mso-position-horizontal-relative:margin;mso-position-vertical:absolute;mso-position-vertical-relative:text;mso-width-percent:0;mso-height-percent:0;mso-width-relative:margin;mso-height-relative:margin;v-text-anchor:middle" o:gfxdata="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" filled="f" strokecolor="red" strokeweight="1pt">
+              <v:rect w14:anchorId="4E8F5B19" id="Rectangle 51" o:spid="_x0000_s1026" style="position:absolute;margin-left:353.25pt;margin-top:81.2pt;width:61.9pt;height:10.85pt;z-index:251717632;visibility:visible;mso-wrap-style:square;mso-width-percent:0;mso-height-percent:0;mso-wrap-distance-left:9pt;mso-wrap-distance-top:0;mso-wrap-distance-right:9pt;mso-wrap-distance-bottom:0;mso-position-horizontal:absolute;mso-position-horizontal-relative:margin;mso-position-vertical:absolute;mso-position-vertical-relative:text;mso-width-percent:0;mso-height-percent:0;mso-width-relative:margin;mso-height-relative:margin;v-text-anchor:middle" o:gfxdata="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" filled="f" strokecolor="red" strokeweight="1pt">
                 <w10:wrap anchorx="margin"/>
               </v:rect>
             </w:pict>
@@ -4542,7 +4618,7 @@
           </mc:Choice>
           <mc:Fallback>
             <w:pict>
-              <v:rect w14:anchorId="2D2F2A35" id="Rectangle 50" o:spid="_x0000_s1026" style="position:absolute;margin-left:120.75pt;margin-top:46.7pt;width:36.4pt;height:10.5pt;z-index:251715584;visibility:visible;mso-wrap-style:square;mso-width-percent:0;mso-height-percent:0;mso-wrap-distance-left:9pt;mso-wrap-distance-top:0;mso-wrap-distance-right:9pt;mso-wrap-distance-bottom:0;mso-position-horizontal:absolute;mso-position-horizontal-relative:margin;mso-position-vertical:absolute;mso-position-vertical-relative:text;mso-width-percent:0;mso-height-percent:0;mso-width-relative:margin;mso-height-relative:margin;v-text-anchor:middle" o:gfxdata="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" filled="f" strokecolor="red" strokeweight="1pt">
+              <v:rect w14:anchorId="6BEBA713" id="Rectangle 50" o:spid="_x0000_s1026" style="position:absolute;margin-left:120.75pt;margin-top:46.7pt;width:36.4pt;height:10.5pt;z-index:251715584;visibility:visible;mso-wrap-style:square;mso-width-percent:0;mso-height-percent:0;mso-wrap-distance-left:9pt;mso-wrap-distance-top:0;mso-wrap-distance-right:9pt;mso-wrap-distance-bottom:0;mso-position-horizontal:absolute;mso-position-horizontal-relative:margin;mso-position-vertical:absolute;mso-position-vertical-relative:text;mso-width-percent:0;mso-height-percent:0;mso-width-relative:margin;mso-height-relative:margin;v-text-anchor:middle" o:gfxdata="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" filled="f" strokecolor="red" strokeweight="1pt">
                 <w10:wrap anchorx="margin"/>
               </v:rect>
             </w:pict>
@@ -4624,7 +4700,7 @@
           </mc:Choice>
           <mc:Fallback>
             <w:pict>
-              <v:rect w14:anchorId="18E945E6" id="Rectangle 49" o:spid="_x0000_s1026" style="position:absolute;margin-left:163.9pt;margin-top:27.2pt;width:28.85pt;height:11.25pt;z-index:251713536;visibility:visible;mso-wrap-style:square;mso-width-percent:0;mso-height-percent:0;mso-wrap-distance-left:9pt;mso-wrap-distance-top:0;mso-wrap-distance-right:9pt;mso-wrap-distance-bottom:0;mso-position-horizontal:absolute;mso-position-horizontal-relative:margin;mso-position-vertical:absolute;mso-position-vertical-relative:text;mso-width-percent:0;mso-height-percent:0;mso-width-relative:margin;mso-height-relative:margin;v-text-anchor:middle" o:gfxdata="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" filled="f" strokecolor="red" strokeweight="1pt">
+              <v:rect w14:anchorId="27B8D343" id="Rectangle 49" o:spid="_x0000_s1026" style="position:absolute;margin-left:163.9pt;margin-top:27.2pt;width:28.85pt;height:11.25pt;z-index:251713536;visibility:visible;mso-wrap-style:square;mso-width-percent:0;mso-height-percent:0;mso-wrap-distance-left:9pt;mso-wrap-distance-top:0;mso-wrap-distance-right:9pt;mso-wrap-distance-bottom:0;mso-position-horizontal:absolute;mso-position-horizontal-relative:margin;mso-position-vertical:absolute;mso-position-vertical-relative:text;mso-width-percent:0;mso-height-percent:0;mso-width-relative:margin;mso-height-relative:margin;v-text-anchor:middle" o:gfxdata="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" filled="f" strokecolor="red" strokeweight="1pt">
                 <w10:wrap anchorx="margin"/>
               </v:rect>
             </w:pict>
@@ -4706,7 +4782,7 @@
           </mc:Choice>
           <mc:Fallback>
             <w:pict>
-              <v:rect w14:anchorId="4E6CD8BE" id="Rectangle 48" o:spid="_x0000_s1026" style="position:absolute;margin-left:55.5pt;margin-top:46.3pt;width:33.4pt;height:9pt;z-index:251711488;visibility:visible;mso-wrap-style:square;mso-width-percent:0;mso-height-percent:0;mso-wrap-distance-left:9pt;mso-wrap-distance-top:0;mso-wrap-distance-right:9pt;mso-wrap-distance-bottom:0;mso-position-horizontal:absolute;mso-position-horizontal-relative:margin;mso-position-vertical:absolute;mso-position-vertical-relative:text;mso-width-percent:0;mso-height-percent:0;mso-width-relative:margin;mso-height-relative:margin;v-text-anchor:middle" o:gfxdata="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" filled="f" strokecolor="red" strokeweight="1pt">
+              <v:rect w14:anchorId="790D4AA1" id="Rectangle 48" o:spid="_x0000_s1026" style="position:absolute;margin-left:55.5pt;margin-top:46.3pt;width:33.4pt;height:9pt;z-index:251711488;visibility:visible;mso-wrap-style:square;mso-width-percent:0;mso-height-percent:0;mso-wrap-distance-left:9pt;mso-wrap-distance-top:0;mso-wrap-distance-right:9pt;mso-wrap-distance-bottom:0;mso-position-horizontal:absolute;mso-position-horizontal-relative:margin;mso-position-vertical:absolute;mso-position-vertical-relative:text;mso-width-percent:0;mso-height-percent:0;mso-width-relative:margin;mso-height-relative:margin;v-text-anchor:middle" o:gfxdata="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" filled="f" strokecolor="red" strokeweight="1pt">
                 <w10:wrap anchorx="margin"/>
               </v:rect>
             </w:pict>
@@ -4807,7 +4883,6 @@
         </w:numPr>
       </w:pPr>
       <w:r>
-        <w:lastRenderedPageBreak/>
         <w:t xml:space="preserve">From the </w:t>
       </w:r>
       <w:r>
@@ -4924,7 +4999,7 @@
           </mc:Choice>
           <mc:Fallback>
             <w:pict>
-              <v:rect w14:anchorId="0296455D" id="Rectangle 53" o:spid="_x0000_s1026" style="position:absolute;margin-left:328.1pt;margin-top:95pt;width:60.75pt;height:15.35pt;z-index:251721728;visibility:visible;mso-wrap-style:square;mso-width-percent:0;mso-height-percent:0;mso-wrap-distance-left:9pt;mso-wrap-distance-top:0;mso-wrap-distance-right:9pt;mso-wrap-distance-bottom:0;mso-position-horizontal:absolute;mso-position-horizontal-relative:margin;mso-position-vertical:absolute;mso-position-vertical-relative:text;mso-width-percent:0;mso-height-percent:0;mso-width-relative:margin;mso-height-relative:margin;v-text-anchor:middle" o:gfxdata="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" filled="f" strokecolor="red" strokeweight="1pt">
+              <v:rect w14:anchorId="39951DA3" id="Rectangle 53" o:spid="_x0000_s1026" style="position:absolute;margin-left:328.1pt;margin-top:95pt;width:60.75pt;height:15.35pt;z-index:251721728;visibility:visible;mso-wrap-style:square;mso-width-percent:0;mso-height-percent:0;mso-wrap-distance-left:9pt;mso-wrap-distance-top:0;mso-wrap-distance-right:9pt;mso-wrap-distance-bottom:0;mso-position-horizontal:absolute;mso-position-horizontal-relative:margin;mso-position-vertical:absolute;mso-position-vertical-relative:text;mso-width-percent:0;mso-height-percent:0;mso-width-relative:margin;mso-height-relative:margin;v-text-anchor:middle" o:gfxdata="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" filled="f" strokecolor="red" strokeweight="1pt">
                 <w10:wrap anchorx="margin"/>
               </v:rect>
             </w:pict>
@@ -5006,7 +5081,7 @@
           </mc:Choice>
           <mc:Fallback>
             <w:pict>
-              <v:rect w14:anchorId="72A16CD2" id="Rectangle 52" o:spid="_x0000_s1026" style="position:absolute;margin-left:79.15pt;margin-top:94.25pt;width:61.5pt;height:15.35pt;z-index:251719680;visibility:visible;mso-wrap-style:square;mso-width-percent:0;mso-height-percent:0;mso-wrap-distance-left:9pt;mso-wrap-distance-top:0;mso-wrap-distance-right:9pt;mso-wrap-distance-bottom:0;mso-position-horizontal:absolute;mso-position-horizontal-relative:margin;mso-position-vertical:absolute;mso-position-vertical-relative:text;mso-width-percent:0;mso-height-percent:0;mso-width-relative:margin;mso-height-relative:margin;v-text-anchor:middle" o:gfxdata="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" filled="f" strokecolor="red" strokeweight="1pt">
+              <v:rect w14:anchorId="25BA3DD7" id="Rectangle 52" o:spid="_x0000_s1026" style="position:absolute;margin-left:79.15pt;margin-top:94.25pt;width:61.5pt;height:15.35pt;z-index:251719680;visibility:visible;mso-wrap-style:square;mso-width-percent:0;mso-height-percent:0;mso-wrap-distance-left:9pt;mso-wrap-distance-top:0;mso-wrap-distance-right:9pt;mso-wrap-distance-bottom:0;mso-position-horizontal:absolute;mso-position-horizontal-relative:margin;mso-position-vertical:absolute;mso-position-vertical-relative:text;mso-width-percent:0;mso-height-percent:0;mso-width-relative:margin;mso-height-relative:margin;v-text-anchor:middle" o:gfxdata="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" filled="f" strokecolor="red" strokeweight="1pt">
                 <w10:wrap anchorx="margin"/>
               </v:rect>
             </w:pict>
@@ -5185,7 +5260,7 @@
           </mc:Choice>
           <mc:Fallback>
             <w:pict>
-              <v:rect w14:anchorId="0DA0FC41" id="Rectangle 55" o:spid="_x0000_s1026" style="position:absolute;margin-left:355.15pt;margin-top:56.7pt;width:44.95pt;height:12.35pt;z-index:251725824;visibility:visible;mso-wrap-style:square;mso-width-percent:0;mso-height-percent:0;mso-wrap-distance-left:9pt;mso-wrap-distance-top:0;mso-wrap-distance-right:9pt;mso-wrap-distance-bottom:0;mso-position-horizontal:absolute;mso-position-horizontal-relative:margin;mso-position-vertical:absolute;mso-position-vertical-relative:text;mso-width-percent:0;mso-height-percent:0;mso-width-relative:margin;mso-height-relative:margin;v-text-anchor:middle" o:gfxdata="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" filled="f" strokecolor="red" strokeweight="1pt">
+              <v:rect w14:anchorId="4DEE4007" id="Rectangle 55" o:spid="_x0000_s1026" style="position:absolute;margin-left:355.15pt;margin-top:56.7pt;width:44.95pt;height:12.35pt;z-index:251725824;visibility:visible;mso-wrap-style:square;mso-width-percent:0;mso-height-percent:0;mso-wrap-distance-left:9pt;mso-wrap-distance-top:0;mso-wrap-distance-right:9pt;mso-wrap-distance-bottom:0;mso-position-horizontal:absolute;mso-position-horizontal-relative:margin;mso-position-vertical:absolute;mso-position-vertical-relative:text;mso-width-percent:0;mso-height-percent:0;mso-width-relative:margin;mso-height-relative:margin;v-text-anchor:middle" o:gfxdata="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" filled="f" strokecolor="red" strokeweight="1pt">
                 <w10:wrap anchorx="margin"/>
               </v:rect>
             </w:pict>
@@ -5267,7 +5342,7 @@
           </mc:Choice>
           <mc:Fallback>
             <w:pict>
-              <v:rect w14:anchorId="7652BB9D" id="Rectangle 54" o:spid="_x0000_s1026" style="position:absolute;margin-left:76.15pt;margin-top:33.05pt;width:42.7pt;height:11.25pt;z-index:251723776;visibility:visible;mso-wrap-style:square;mso-width-percent:0;mso-height-percent:0;mso-wrap-distance-left:9pt;mso-wrap-distance-top:0;mso-wrap-distance-right:9pt;mso-wrap-distance-bottom:0;mso-position-horizontal:absolute;mso-position-horizontal-relative:margin;mso-position-vertical:absolute;mso-position-vertical-relative:text;mso-width-percent:0;mso-height-percent:0;mso-width-relative:margin;mso-height-relative:margin;v-text-anchor:middle" o:gfxdata="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" filled="f" strokecolor="red" strokeweight="1pt">
+              <v:rect w14:anchorId="69144352" id="Rectangle 54" o:spid="_x0000_s1026" style="position:absolute;margin-left:76.15pt;margin-top:33.05pt;width:42.7pt;height:11.25pt;z-index:251723776;visibility:visible;mso-wrap-style:square;mso-width-percent:0;mso-height-percent:0;mso-wrap-distance-left:9pt;mso-wrap-distance-top:0;mso-wrap-distance-right:9pt;mso-wrap-distance-bottom:0;mso-position-horizontal:absolute;mso-position-horizontal-relative:margin;mso-position-vertical:absolute;mso-position-vertical-relative:text;mso-width-percent:0;mso-height-percent:0;mso-width-relative:margin;mso-height-relative:margin;v-text-anchor:middle" o:gfxdata="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" filled="f" strokecolor="red" strokeweight="1pt">
                 <w10:wrap anchorx="margin"/>
               </v:rect>
             </w:pict>
@@ -5383,11 +5458,18 @@
         </w:numPr>
       </w:pPr>
       <w:r>
-        <w:lastRenderedPageBreak/>
         <w:t>After pressing the next button,</w:t>
       </w:r>
       <w:r>
-        <w:t xml:space="preserve"> a you’ll see a </w:t>
+        <w:t xml:space="preserve"> </w:t>
+      </w:r>
+      <w:proofErr w:type="gramStart"/>
+      <w:r>
+        <w:t>a you’ll</w:t>
+      </w:r>
+      <w:proofErr w:type="gramEnd"/>
+      <w:r>
+        <w:t xml:space="preserve"> see a </w:t>
       </w:r>
       <w:r>
         <w:rPr>
@@ -5425,7 +5507,15 @@
       </w:r>
       <w:proofErr w:type="spellEnd"/>
       <w:r>
-        <w:t xml:space="preserve"> is installed from an installer, then it will like be in C:\Program Files\Java</w:t>
+        <w:t xml:space="preserve"> is installed from an installer, then it will like </w:t>
+      </w:r>
+      <w:proofErr w:type="gramStart"/>
+      <w:r>
+        <w:t>be</w:t>
+      </w:r>
+      <w:proofErr w:type="gramEnd"/>
+      <w:r>
+        <w:t xml:space="preserve"> in C:\Program Files\Java</w:t>
       </w:r>
       <w:r>
         <w:t>.</w:t>
@@ -5510,7 +5600,7 @@
           </mc:Choice>
           <mc:Fallback>
             <w:pict>
-              <v:rect w14:anchorId="52BF5331" id="Rectangle 57" o:spid="_x0000_s1026" style="position:absolute;margin-left:305.25pt;margin-top:203.35pt;width:54pt;height:20.6pt;z-index:251729920;visibility:visible;mso-wrap-style:square;mso-width-percent:0;mso-height-percent:0;mso-wrap-distance-left:9pt;mso-wrap-distance-top:0;mso-wrap-distance-right:9pt;mso-wrap-distance-bottom:0;mso-position-horizontal:absolute;mso-position-horizontal-relative:margin;mso-position-vertical:absolute;mso-position-vertical-relative:text;mso-width-percent:0;mso-height-percent:0;mso-width-relative:margin;mso-height-relative:margin;v-text-anchor:middle" o:gfxdata="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" filled="f" strokecolor="red" strokeweight="1pt">
+              <v:rect w14:anchorId="09E73F11" id="Rectangle 57" o:spid="_x0000_s1026" style="position:absolute;margin-left:305.25pt;margin-top:203.35pt;width:54pt;height:20.6pt;z-index:251729920;visibility:visible;mso-wrap-style:square;mso-width-percent:0;mso-height-percent:0;mso-wrap-distance-left:9pt;mso-wrap-distance-top:0;mso-wrap-distance-right:9pt;mso-wrap-distance-bottom:0;mso-position-horizontal:absolute;mso-position-horizontal-relative:margin;mso-position-vertical:absolute;mso-position-vertical-relative:text;mso-width-percent:0;mso-height-percent:0;mso-width-relative:margin;mso-height-relative:margin;v-text-anchor:middle" o:gfxdata="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" filled="f" strokecolor="red" strokeweight="1pt">
                 <w10:wrap anchorx="margin"/>
               </v:rect>
             </w:pict>
@@ -5592,7 +5682,7 @@
           </mc:Choice>
           <mc:Fallback>
             <w:pict>
-              <v:rect w14:anchorId="13DE30DA" id="Rectangle 56" o:spid="_x0000_s1026" style="position:absolute;margin-left:105pt;margin-top:13.95pt;width:133.9pt;height:18.4pt;z-index:251727872;visibility:visible;mso-wrap-style:square;mso-width-percent:0;mso-height-percent:0;mso-wrap-distance-left:9pt;mso-wrap-distance-top:0;mso-wrap-distance-right:9pt;mso-wrap-distance-bottom:0;mso-position-horizontal:absolute;mso-position-horizontal-relative:margin;mso-position-vertical:absolute;mso-position-vertical-relative:text;mso-width-percent:0;mso-height-percent:0;mso-width-relative:margin;mso-height-relative:margin;v-text-anchor:middle" o:gfxdata="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" filled="f" strokecolor="red" strokeweight="1pt">
+              <v:rect w14:anchorId="7918BDEC" id="Rectangle 56" o:spid="_x0000_s1026" style="position:absolute;margin-left:105pt;margin-top:13.95pt;width:133.9pt;height:18.4pt;z-index:251727872;visibility:visible;mso-wrap-style:square;mso-width-percent:0;mso-height-percent:0;mso-wrap-distance-left:9pt;mso-wrap-distance-top:0;mso-wrap-distance-right:9pt;mso-wrap-distance-bottom:0;mso-position-horizontal:absolute;mso-position-horizontal-relative:margin;mso-position-vertical:absolute;mso-position-vertical-relative:text;mso-width-percent:0;mso-height-percent:0;mso-width-relative:margin;mso-height-relative:margin;v-text-anchor:middle" o:gfxdata="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" filled="f" strokecolor="red" strokeweight="1pt">
                 <w10:wrap anchorx="margin"/>
               </v:rect>
             </w:pict>
@@ -5868,7 +5958,6 @@
         <w:rPr>
           <w:noProof/>
         </w:rPr>
-        <w:lastRenderedPageBreak/>
         <mc:AlternateContent>
           <mc:Choice Requires="wps">
             <w:drawing>
@@ -5940,7 +6029,7 @@
           </mc:Choice>
           <mc:Fallback>
             <w:pict>
-              <v:rect w14:anchorId="63192C4F" id="Rectangle 60" o:spid="_x0000_s1026" style="position:absolute;margin-left:295.9pt;margin-top:222.4pt;width:105pt;height:6.75pt;z-index:251736064;visibility:visible;mso-wrap-style:square;mso-width-percent:0;mso-height-percent:0;mso-wrap-distance-left:9pt;mso-wrap-distance-top:0;mso-wrap-distance-right:9pt;mso-wrap-distance-bottom:0;mso-position-horizontal:absolute;mso-position-horizontal-relative:margin;mso-position-vertical:absolute;mso-position-vertical-relative:text;mso-width-percent:0;mso-height-percent:0;mso-width-relative:margin;mso-height-relative:margin;v-text-anchor:middle" o:gfxdata="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" filled="f" strokecolor="red" strokeweight="1pt">
+              <v:rect w14:anchorId="27189A2C" id="Rectangle 60" o:spid="_x0000_s1026" style="position:absolute;margin-left:295.9pt;margin-top:222.4pt;width:105pt;height:6.75pt;z-index:251736064;visibility:visible;mso-wrap-style:square;mso-width-percent:0;mso-height-percent:0;mso-wrap-distance-left:9pt;mso-wrap-distance-top:0;mso-wrap-distance-right:9pt;mso-wrap-distance-bottom:0;mso-position-horizontal:absolute;mso-position-horizontal-relative:margin;mso-position-vertical:absolute;mso-position-vertical-relative:text;mso-width-percent:0;mso-height-percent:0;mso-width-relative:margin;mso-height-relative:margin;v-text-anchor:middle" o:gfxdata="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" filled="f" strokecolor="red" strokeweight="1pt">
                 <w10:wrap anchorx="margin"/>
               </v:rect>
             </w:pict>
@@ -6022,7 +6111,7 @@
           </mc:Choice>
           <mc:Fallback>
             <w:pict>
-              <v:rect w14:anchorId="78EB995E" id="Rectangle 59" o:spid="_x0000_s1026" style="position:absolute;margin-left:139.5pt;margin-top:220.5pt;width:151.5pt;height:10.15pt;z-index:251734016;visibility:visible;mso-wrap-style:square;mso-width-percent:0;mso-height-percent:0;mso-wrap-distance-left:9pt;mso-wrap-distance-top:0;mso-wrap-distance-right:9pt;mso-wrap-distance-bottom:0;mso-position-horizontal:absolute;mso-position-horizontal-relative:margin;mso-position-vertical:absolute;mso-position-vertical-relative:text;mso-width-percent:0;mso-height-percent:0;mso-width-relative:margin;mso-height-relative:margin;v-text-anchor:middle" o:gfxdata="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" filled="f" strokecolor="red" strokeweight="1pt">
+              <v:rect w14:anchorId="598C393F" id="Rectangle 59" o:spid="_x0000_s1026" style="position:absolute;margin-left:139.5pt;margin-top:220.5pt;width:151.5pt;height:10.15pt;z-index:251734016;visibility:visible;mso-wrap-style:square;mso-width-percent:0;mso-height-percent:0;mso-wrap-distance-left:9pt;mso-wrap-distance-top:0;mso-wrap-distance-right:9pt;mso-wrap-distance-bottom:0;mso-position-horizontal:absolute;mso-position-horizontal-relative:margin;mso-position-vertical:absolute;mso-position-vertical-relative:text;mso-width-percent:0;mso-height-percent:0;mso-width-relative:margin;mso-height-relative:margin;v-text-anchor:middle" o:gfxdata="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" filled="f" strokecolor="red" strokeweight="1pt">
                 <w10:wrap anchorx="margin"/>
               </v:rect>
             </w:pict>
@@ -6104,7 +6193,7 @@
           </mc:Choice>
           <mc:Fallback>
             <w:pict>
-              <v:rect w14:anchorId="282D8BAC" id="Rectangle 58" o:spid="_x0000_s1026" style="position:absolute;margin-left:70.5pt;margin-top:104.65pt;width:72.4pt;height:30pt;z-index:251731968;visibility:visible;mso-wrap-style:square;mso-width-percent:0;mso-height-percent:0;mso-wrap-distance-left:9pt;mso-wrap-distance-top:0;mso-wrap-distance-right:9pt;mso-wrap-distance-bottom:0;mso-position-horizontal:absolute;mso-position-horizontal-relative:margin;mso-position-vertical:absolute;mso-position-vertical-relative:text;mso-width-percent:0;mso-height-percent:0;mso-width-relative:margin;mso-height-relative:margin;v-text-anchor:middle" o:gfxdata="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" filled="f" strokecolor="red" strokeweight="1pt">
+              <v:rect w14:anchorId="434DF07D" id="Rectangle 58" o:spid="_x0000_s1026" style="position:absolute;margin-left:70.5pt;margin-top:104.65pt;width:72.4pt;height:30pt;z-index:251731968;visibility:visible;mso-wrap-style:square;mso-width-percent:0;mso-height-percent:0;mso-wrap-distance-left:9pt;mso-wrap-distance-top:0;mso-wrap-distance-right:9pt;mso-wrap-distance-bottom:0;mso-position-horizontal:absolute;mso-position-horizontal-relative:margin;mso-position-vertical:absolute;mso-position-vertical-relative:text;mso-width-percent:0;mso-height-percent:0;mso-width-relative:margin;mso-height-relative:margin;v-text-anchor:middle" o:gfxdata="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" filled="f" strokecolor="red" strokeweight="1pt">
                 <w10:wrap anchorx="margin"/>
               </v:rect>
             </w:pict>
@@ -6166,751 +6255,55 @@
           <w:bCs/>
         </w:rPr>
       </w:pPr>
-      <w:r>
-        <w:rPr>
-          <w:b/>
-          <w:bCs/>
-        </w:rPr>
-        <w:t>Importing the Database in MySQL</w:t>
-      </w:r>
     </w:p>
     <w:p>
       <w:pPr>
-        <w:pStyle w:val="ListParagraph"/>
-        <w:numPr>
-          <w:ilvl w:val="0"/>
-          <w:numId w:val="6"/>
-        </w:numPr>
-      </w:pPr>
-      <w:r>
-        <w:t>After installing and setting up MySQL</w:t>
-      </w:r>
-      <w:r>
-        <w:t xml:space="preserve"> Workbench</w:t>
-      </w:r>
-      <w:r>
-        <w:t xml:space="preserve">, which can be done from following </w:t>
-      </w:r>
-      <w:r>
-        <w:t xml:space="preserve">this tutorial geeksforgeeks.org on: </w:t>
-      </w:r>
-      <w:hyperlink r:id="rId23" w:history="1">
-        <w:r>
-          <w:rPr>
-            <w:rStyle w:val="Hyperlink"/>
-          </w:rPr>
-          <w:t>https://www.geeksforgeeks.org/how-to-install-sql-workbench-for-mysql-on-windows/</w:t>
-        </w:r>
-      </w:hyperlink>
-      <w:r>
-        <w:t>,</w:t>
-      </w:r>
-      <w:r>
-        <w:t xml:space="preserve">you must </w:t>
-      </w:r>
-      <w:r>
-        <w:t xml:space="preserve">navigate to the top tool bar and press </w:t>
-      </w:r>
-      <w:r>
-        <w:rPr>
-          <w:b/>
-          <w:bCs/>
-        </w:rPr>
-        <w:t>Server</w:t>
-      </w:r>
-      <w:r>
-        <w:t xml:space="preserve"> and from there select </w:t>
-      </w:r>
-      <w:r>
-        <w:rPr>
-          <w:b/>
-          <w:bCs/>
-        </w:rPr>
-        <w:t>Data Import</w:t>
-      </w:r>
-      <w:r>
-        <w:rPr>
-          <w:b/>
-          <w:bCs/>
-        </w:rPr>
-        <w:t>.</w:t>
-      </w:r>
+        <w:rPr>
+          <w:b/>
+          <w:bCs/>
+        </w:rPr>
+      </w:pPr>
     </w:p>
     <w:p>
       <w:pPr>
-        <w:jc w:val="center"/>
-      </w:pPr>
-      <w:r>
-        <w:rPr>
-          <w:noProof/>
-        </w:rPr>
-        <w:lastRenderedPageBreak/>
-        <mc:AlternateContent>
-          <mc:Choice Requires="wps">
-            <w:drawing>
-              <wp:anchor distT="0" distB="0" distL="114300" distR="114300" simplePos="0" relativeHeight="251740160" behindDoc="0" locked="0" layoutInCell="1" allowOverlap="1" wp14:anchorId="1FCD87C2" wp14:editId="66D35A3F">
-                <wp:simplePos x="0" y="0"/>
-                <wp:positionH relativeFrom="margin">
-                  <wp:posOffset>2876549</wp:posOffset>
-                </wp:positionH>
-                <wp:positionV relativeFrom="paragraph">
-                  <wp:posOffset>1609725</wp:posOffset>
-                </wp:positionV>
-                <wp:extent cx="2200275" cy="195263"/>
-                <wp:effectExtent l="0" t="0" r="28575" b="14605"/>
-                <wp:wrapNone/>
-                <wp:docPr id="63" name="Rectangle 63"/>
-                <wp:cNvGraphicFramePr/>
-                <a:graphic xmlns:a="http://schemas.openxmlformats.org/drawingml/2006/main">
-                  <a:graphicData uri="http://schemas.microsoft.com/office/word/2010/wordprocessingShape">
-                    <wps:wsp>
-                      <wps:cNvSpPr/>
-                      <wps:spPr>
-                        <a:xfrm>
-                          <a:off x="0" y="0"/>
-                          <a:ext cx="2200275" cy="195263"/>
-                        </a:xfrm>
-                        <a:prstGeom prst="rect">
-                          <a:avLst/>
-                        </a:prstGeom>
-                        <a:noFill/>
-                        <a:ln>
-                          <a:solidFill>
-                            <a:srgbClr val="FF0000"/>
-                          </a:solidFill>
-                        </a:ln>
-                      </wps:spPr>
-                      <wps:style>
-                        <a:lnRef idx="2">
-                          <a:schemeClr val="accent1">
-                            <a:shade val="50000"/>
-                          </a:schemeClr>
-                        </a:lnRef>
-                        <a:fillRef idx="1">
-                          <a:schemeClr val="accent1"/>
-                        </a:fillRef>
-                        <a:effectRef idx="0">
-                          <a:schemeClr val="accent1"/>
-                        </a:effectRef>
-                        <a:fontRef idx="minor">
-                          <a:schemeClr val="lt1"/>
-                        </a:fontRef>
-                      </wps:style>
-                      <wps:bodyPr rot="0" spcFirstLastPara="0" vertOverflow="overflow" horzOverflow="overflow" vert="horz" wrap="square" lIns="91440" tIns="45720" rIns="91440" bIns="45720" numCol="1" spcCol="0" rtlCol="0" fromWordArt="0" anchor="ctr" anchorCtr="0" forceAA="0" compatLnSpc="1">
-                        <a:prstTxWarp prst="textNoShape">
-                          <a:avLst/>
-                        </a:prstTxWarp>
-                        <a:noAutofit/>
-                      </wps:bodyPr>
-                    </wps:wsp>
-                  </a:graphicData>
-                </a:graphic>
-                <wp14:sizeRelH relativeFrom="margin">
-                  <wp14:pctWidth>0</wp14:pctWidth>
-                </wp14:sizeRelH>
-                <wp14:sizeRelV relativeFrom="margin">
-                  <wp14:pctHeight>0</wp14:pctHeight>
-                </wp14:sizeRelV>
-              </wp:anchor>
-            </w:drawing>
-          </mc:Choice>
-          <mc:Fallback>
-            <w:pict>
-              <v:rect w14:anchorId="58627FA9" id="Rectangle 63" o:spid="_x0000_s1026" style="position:absolute;margin-left:226.5pt;margin-top:126.75pt;width:173.25pt;height:15.4pt;z-index:251740160;visibility:visible;mso-wrap-style:square;mso-width-percent:0;mso-height-percent:0;mso-wrap-distance-left:9pt;mso-wrap-distance-top:0;mso-wrap-distance-right:9pt;mso-wrap-distance-bottom:0;mso-position-horizontal:absolute;mso-position-horizontal-relative:margin;mso-position-vertical:absolute;mso-position-vertical-relative:text;mso-width-percent:0;mso-height-percent:0;mso-width-relative:margin;mso-height-relative:margin;v-text-anchor:middle" o:gfxdata="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" filled="f" strokecolor="red" strokeweight="1pt">
-                <w10:wrap anchorx="margin"/>
-              </v:rect>
-            </w:pict>
-          </mc:Fallback>
-        </mc:AlternateContent>
-      </w:r>
-      <w:r>
-        <w:rPr>
-          <w:noProof/>
-        </w:rPr>
-        <mc:AlternateContent>
-          <mc:Choice Requires="wps">
-            <w:drawing>
-              <wp:anchor distT="0" distB="0" distL="114300" distR="114300" simplePos="0" relativeHeight="251738112" behindDoc="0" locked="0" layoutInCell="1" allowOverlap="1" wp14:anchorId="7BBB2C7D" wp14:editId="18CF330D">
-                <wp:simplePos x="0" y="0"/>
-                <wp:positionH relativeFrom="margin">
-                  <wp:posOffset>2824163</wp:posOffset>
-                </wp:positionH>
-                <wp:positionV relativeFrom="paragraph">
-                  <wp:posOffset>461963</wp:posOffset>
-                </wp:positionV>
-                <wp:extent cx="404812" cy="185737"/>
-                <wp:effectExtent l="0" t="0" r="14605" b="24130"/>
-                <wp:wrapNone/>
-                <wp:docPr id="62" name="Rectangle 62"/>
-                <wp:cNvGraphicFramePr/>
-                <a:graphic xmlns:a="http://schemas.openxmlformats.org/drawingml/2006/main">
-                  <a:graphicData uri="http://schemas.microsoft.com/office/word/2010/wordprocessingShape">
-                    <wps:wsp>
-                      <wps:cNvSpPr/>
-                      <wps:spPr>
-                        <a:xfrm>
-                          <a:off x="0" y="0"/>
-                          <a:ext cx="404812" cy="185737"/>
-                        </a:xfrm>
-                        <a:prstGeom prst="rect">
-                          <a:avLst/>
-                        </a:prstGeom>
-                        <a:noFill/>
-                        <a:ln>
-                          <a:solidFill>
-                            <a:srgbClr val="FF0000"/>
-                          </a:solidFill>
-                        </a:ln>
-                      </wps:spPr>
-                      <wps:style>
-                        <a:lnRef idx="2">
-                          <a:schemeClr val="accent1">
-                            <a:shade val="50000"/>
-                          </a:schemeClr>
-                        </a:lnRef>
-                        <a:fillRef idx="1">
-                          <a:schemeClr val="accent1"/>
-                        </a:fillRef>
-                        <a:effectRef idx="0">
-                          <a:schemeClr val="accent1"/>
-                        </a:effectRef>
-                        <a:fontRef idx="minor">
-                          <a:schemeClr val="lt1"/>
-                        </a:fontRef>
-                      </wps:style>
-                      <wps:bodyPr rot="0" spcFirstLastPara="0" vertOverflow="overflow" horzOverflow="overflow" vert="horz" wrap="square" lIns="91440" tIns="45720" rIns="91440" bIns="45720" numCol="1" spcCol="0" rtlCol="0" fromWordArt="0" anchor="ctr" anchorCtr="0" forceAA="0" compatLnSpc="1">
-                        <a:prstTxWarp prst="textNoShape">
-                          <a:avLst/>
-                        </a:prstTxWarp>
-                        <a:noAutofit/>
-                      </wps:bodyPr>
-                    </wps:wsp>
-                  </a:graphicData>
-                </a:graphic>
-                <wp14:sizeRelH relativeFrom="margin">
-                  <wp14:pctWidth>0</wp14:pctWidth>
-                </wp14:sizeRelH>
-                <wp14:sizeRelV relativeFrom="margin">
-                  <wp14:pctHeight>0</wp14:pctHeight>
-                </wp14:sizeRelV>
-              </wp:anchor>
-            </w:drawing>
-          </mc:Choice>
-          <mc:Fallback>
-            <w:pict>
-              <v:rect w14:anchorId="05CC14E9" id="Rectangle 62" o:spid="_x0000_s1026" style="position:absolute;margin-left:222.4pt;margin-top:36.4pt;width:31.85pt;height:14.6pt;z-index:251738112;visibility:visible;mso-wrap-style:square;mso-width-percent:0;mso-height-percent:0;mso-wrap-distance-left:9pt;mso-wrap-distance-top:0;mso-wrap-distance-right:9pt;mso-wrap-distance-bottom:0;mso-position-horizontal:absolute;mso-position-horizontal-relative:margin;mso-position-vertical:absolute;mso-position-vertical-relative:text;mso-width-percent:0;mso-height-percent:0;mso-width-relative:margin;mso-height-relative:margin;v-text-anchor:middle" o:gfxdata="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" filled="f" strokecolor="red" strokeweight="1pt">
-                <w10:wrap anchorx="margin"/>
-              </v:rect>
-            </w:pict>
-          </mc:Fallback>
-        </mc:AlternateContent>
-      </w:r>
-      <w:r>
-        <w:rPr>
-          <w:noProof/>
-        </w:rPr>
-        <mc:AlternateContent>
-          <mc:Choice Requires="wpi">
-            <w:drawing>
-              <wp:anchor distT="0" distB="0" distL="114300" distR="114300" simplePos="0" relativeHeight="251659264" behindDoc="0" locked="0" layoutInCell="1" allowOverlap="1" wp14:anchorId="4272EB99" wp14:editId="433775A9">
-                <wp:simplePos x="0" y="0"/>
-                <wp:positionH relativeFrom="column">
-                  <wp:posOffset>8662260</wp:posOffset>
-                </wp:positionH>
-                <wp:positionV relativeFrom="paragraph">
-                  <wp:posOffset>1365480</wp:posOffset>
-                </wp:positionV>
-                <wp:extent cx="36360" cy="21600"/>
-                <wp:effectExtent l="38100" t="38100" r="40005" b="54610"/>
-                <wp:wrapNone/>
-                <wp:docPr id="33" name="Ink 33"/>
-                <wp:cNvGraphicFramePr/>
-                <a:graphic xmlns:a="http://schemas.openxmlformats.org/drawingml/2006/main">
-                  <a:graphicData uri="http://schemas.microsoft.com/office/word/2010/wordprocessingInk">
-                    <w14:contentPart bwMode="auto" r:id="rId24">
-                      <w14:nvContentPartPr>
-                        <w14:cNvContentPartPr/>
-                      </w14:nvContentPartPr>
-                      <w14:xfrm>
-                        <a:off x="0" y="0"/>
-                        <a:ext cx="36360" cy="21600"/>
-                      </w14:xfrm>
-                    </w14:contentPart>
-                  </a:graphicData>
-                </a:graphic>
-              </wp:anchor>
-            </w:drawing>
-          </mc:Choice>
-          <mc:Fallback>
-            <w:pict>
-              <v:shapetype w14:anchorId="4685C036" id="_x0000_t75" coordsize="21600,21600" o:spt="75" o:preferrelative="t" path="m@4@5l@4@11@9@11@9@5xe" filled="f" stroked="f">
-                <v:stroke joinstyle="miter"/>
-                <v:formulas>
-                  <v:f eqn="if lineDrawn pixelLineWidth 0"/>
-                  <v:f eqn="sum @0 1 0"/>
-                  <v:f eqn="sum 0 0 @1"/>
-                  <v:f eqn="prod @2 1 2"/>
-                  <v:f eqn="prod @3 21600 pixelWidth"/>
-                  <v:f eqn="prod @3 21600 pixelHeight"/>
-                  <v:f eqn="sum @0 0 1"/>
-                  <v:f eqn="prod @6 1 2"/>
-                  <v:f eqn="prod @7 21600 pixelWidth"/>
-                  <v:f eqn="sum @8 21600 0"/>
-                  <v:f eqn="prod @7 21600 pixelHeight"/>
-                  <v:f eqn="sum @10 21600 0"/>
-                </v:formulas>
-                <v:path o:extrusionok="f" gradientshapeok="t" o:connecttype="rect"/>
-                <o:lock v:ext="edit" aspectratio="t"/>
-              </v:shapetype>
-              <v:shape id="Ink 33" o:spid="_x0000_s1026" type="#_x0000_t75" style="position:absolute;margin-left:681.35pt;margin-top:106.8pt;width:4.25pt;height:3.1pt;z-index:251659264;visibility:visible;mso-wrap-style:square;mso-wrap-distance-left:9pt;mso-wrap-distance-top:0;mso-wrap-distance-right:9pt;mso-wrap-distance-bottom:0;mso-position-horizontal:absolute;mso-position-horizontal-relative:text;mso-position-vertical:absolute;mso-position-vertical-relative:text" o:gfxdata="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">
-                <v:imagedata r:id="rId25" o:title=""/>
-              </v:shape>
-            </w:pict>
-          </mc:Fallback>
-        </mc:AlternateContent>
-      </w:r>
-      <w:r>
-        <w:rPr>
-          <w:noProof/>
-        </w:rPr>
-        <w:drawing>
-          <wp:inline distT="0" distB="0" distL="0" distR="0" wp14:anchorId="27E5CF2F" wp14:editId="5C3AE854">
-            <wp:extent cx="4411980" cy="3543759"/>
-            <wp:effectExtent l="0" t="0" r="7620" b="0"/>
-            <wp:docPr id="29" name="Picture 29"/>
-            <wp:cNvGraphicFramePr>
-              <a:graphicFrameLocks xmlns:a="http://schemas.openxmlformats.org/drawingml/2006/main" noChangeAspect="1"/>
-            </wp:cNvGraphicFramePr>
-            <a:graphic xmlns:a="http://schemas.openxmlformats.org/drawingml/2006/main">
-              <a:graphicData uri="http://schemas.openxmlformats.org/drawingml/2006/picture">
-                <pic:pic xmlns:pic="http://schemas.openxmlformats.org/drawingml/2006/picture">
-                  <pic:nvPicPr>
-                    <pic:cNvPr id="1" name=""/>
-                    <pic:cNvPicPr/>
-                  </pic:nvPicPr>
-                  <pic:blipFill rotWithShape="1">
-                    <a:blip r:embed="rId26"/>
-                    <a:srcRect r="68077" b="52802"/>
-                    <a:stretch/>
-                  </pic:blipFill>
-                  <pic:spPr bwMode="auto">
-                    <a:xfrm>
-                      <a:off x="0" y="0"/>
-                      <a:ext cx="4413269" cy="3544794"/>
-                    </a:xfrm>
-                    <a:prstGeom prst="rect">
-                      <a:avLst/>
-                    </a:prstGeom>
-                    <a:ln>
-                      <a:noFill/>
-                    </a:ln>
-                    <a:extLst>
-                      <a:ext uri="{53640926-AAD7-44D8-BBD7-CCE9431645EC}">
-                        <a14:shadowObscured xmlns:a14="http://schemas.microsoft.com/office/drawing/2010/main"/>
-                      </a:ext>
-                    </a:extLst>
-                  </pic:spPr>
-                </pic:pic>
-              </a:graphicData>
-            </a:graphic>
-          </wp:inline>
-        </w:drawing>
-      </w:r>
+        <w:rPr>
+          <w:b/>
+          <w:bCs/>
+        </w:rPr>
+      </w:pPr>
     </w:p>
     <w:p>
       <w:pPr>
-        <w:pStyle w:val="ListParagraph"/>
-        <w:numPr>
-          <w:ilvl w:val="0"/>
-          <w:numId w:val="6"/>
-        </w:numPr>
-      </w:pPr>
-      <w:r>
-        <w:t xml:space="preserve">After arriving at the </w:t>
-      </w:r>
-      <w:r>
-        <w:rPr>
-          <w:b/>
-          <w:bCs/>
-        </w:rPr>
-        <w:t>Data Import</w:t>
-      </w:r>
-      <w:r>
-        <w:t xml:space="preserve"> window, select </w:t>
-      </w:r>
-      <w:r>
-        <w:rPr>
-          <w:b/>
-          <w:bCs/>
-        </w:rPr>
-        <w:t>Import from Self-Contained File</w:t>
-      </w:r>
-      <w:r>
-        <w:t xml:space="preserve"> and press the </w:t>
-      </w:r>
-      <w:r>
-        <w:rPr>
-          <w:b/>
-          <w:bCs/>
-        </w:rPr>
-        <w:t>…</w:t>
-      </w:r>
-      <w:r>
-        <w:t xml:space="preserve"> button to the right to navigate and select the </w:t>
-      </w:r>
-      <w:proofErr w:type="spellStart"/>
-      <w:r>
-        <w:rPr>
-          <w:b/>
-          <w:bCs/>
-        </w:rPr>
-        <w:t>database.sql</w:t>
-      </w:r>
-      <w:proofErr w:type="spellEnd"/>
-      <w:r>
-        <w:t xml:space="preserve"> file located in the </w:t>
-      </w:r>
-      <w:r>
-        <w:rPr>
-          <w:b/>
-          <w:bCs/>
-        </w:rPr>
-        <w:t>Documents</w:t>
-      </w:r>
-      <w:r>
-        <w:t xml:space="preserve"> folder of the project you unzipped or the folder where you placed the local git repository. Once </w:t>
-      </w:r>
+        <w:rPr>
+          <w:b/>
+          <w:bCs/>
+        </w:rPr>
+      </w:pPr>
     </w:p>
     <w:p>
       <w:pPr>
-        <w:pStyle w:val="ListParagraph"/>
-      </w:pPr>
-      <w:r>
-        <w:t xml:space="preserve">the file is selected, press the </w:t>
-      </w:r>
-      <w:r>
-        <w:rPr>
-          <w:b/>
-          <w:bCs/>
-        </w:rPr>
-        <w:t xml:space="preserve">Start </w:t>
-      </w:r>
-      <w:r>
-        <w:rPr>
-          <w:b/>
-          <w:bCs/>
-        </w:rPr>
-        <w:t>Import</w:t>
-      </w:r>
-      <w:r>
-        <w:t xml:space="preserve"> button near the bottom right.</w:t>
-      </w:r>
+        <w:rPr>
+          <w:b/>
+          <w:bCs/>
+        </w:rPr>
+      </w:pPr>
     </w:p>
     <w:p>
       <w:pPr>
-        <w:pStyle w:val="ListParagraph"/>
+        <w:rPr>
+          <w:b/>
+          <w:bCs/>
+        </w:rPr>
       </w:pPr>
     </w:p>
     <w:p>
       <w:pPr>
-        <w:jc w:val="center"/>
-      </w:pPr>
-      <w:r>
-        <w:rPr>
-          <w:noProof/>
-        </w:rPr>
-        <mc:AlternateContent>
-          <mc:Choice Requires="wps">
-            <w:drawing>
-              <wp:anchor distT="0" distB="0" distL="114300" distR="114300" simplePos="0" relativeHeight="251746304" behindDoc="0" locked="0" layoutInCell="1" allowOverlap="1" wp14:anchorId="6D330911" wp14:editId="2E9EC11E">
-                <wp:simplePos x="0" y="0"/>
-                <wp:positionH relativeFrom="margin">
-                  <wp:posOffset>5062537</wp:posOffset>
-                </wp:positionH>
-                <wp:positionV relativeFrom="paragraph">
-                  <wp:posOffset>2699068</wp:posOffset>
-                </wp:positionV>
-                <wp:extent cx="333375" cy="95250"/>
-                <wp:effectExtent l="0" t="0" r="28575" b="19050"/>
-                <wp:wrapNone/>
-                <wp:docPr id="66" name="Rectangle 66"/>
-                <wp:cNvGraphicFramePr/>
-                <a:graphic xmlns:a="http://schemas.openxmlformats.org/drawingml/2006/main">
-                  <a:graphicData uri="http://schemas.microsoft.com/office/word/2010/wordprocessingShape">
-                    <wps:wsp>
-                      <wps:cNvSpPr/>
-                      <wps:spPr>
-                        <a:xfrm>
-                          <a:off x="0" y="0"/>
-                          <a:ext cx="333375" cy="95250"/>
-                        </a:xfrm>
-                        <a:prstGeom prst="rect">
-                          <a:avLst/>
-                        </a:prstGeom>
-                        <a:noFill/>
-                        <a:ln>
-                          <a:solidFill>
-                            <a:srgbClr val="FF0000"/>
-                          </a:solidFill>
-                        </a:ln>
-                      </wps:spPr>
-                      <wps:style>
-                        <a:lnRef idx="2">
-                          <a:schemeClr val="accent1">
-                            <a:shade val="50000"/>
-                          </a:schemeClr>
-                        </a:lnRef>
-                        <a:fillRef idx="1">
-                          <a:schemeClr val="accent1"/>
-                        </a:fillRef>
-                        <a:effectRef idx="0">
-                          <a:schemeClr val="accent1"/>
-                        </a:effectRef>
-                        <a:fontRef idx="minor">
-                          <a:schemeClr val="lt1"/>
-                        </a:fontRef>
-                      </wps:style>
-                      <wps:bodyPr rot="0" spcFirstLastPara="0" vertOverflow="overflow" horzOverflow="overflow" vert="horz" wrap="square" lIns="91440" tIns="45720" rIns="91440" bIns="45720" numCol="1" spcCol="0" rtlCol="0" fromWordArt="0" anchor="ctr" anchorCtr="0" forceAA="0" compatLnSpc="1">
-                        <a:prstTxWarp prst="textNoShape">
-                          <a:avLst/>
-                        </a:prstTxWarp>
-                        <a:noAutofit/>
-                      </wps:bodyPr>
-                    </wps:wsp>
-                  </a:graphicData>
-                </a:graphic>
-                <wp14:sizeRelH relativeFrom="margin">
-                  <wp14:pctWidth>0</wp14:pctWidth>
-                </wp14:sizeRelH>
-                <wp14:sizeRelV relativeFrom="margin">
-                  <wp14:pctHeight>0</wp14:pctHeight>
-                </wp14:sizeRelV>
-              </wp:anchor>
-            </w:drawing>
-          </mc:Choice>
-          <mc:Fallback>
-            <w:pict>
-              <v:rect w14:anchorId="68A1A31C" id="Rectangle 66" o:spid="_x0000_s1026" style="position:absolute;margin-left:398.6pt;margin-top:212.55pt;width:26.25pt;height:7.5pt;z-index:251746304;visibility:visible;mso-wrap-style:square;mso-width-percent:0;mso-height-percent:0;mso-wrap-distance-left:9pt;mso-wrap-distance-top:0;mso-wrap-distance-right:9pt;mso-wrap-distance-bottom:0;mso-position-horizontal:absolute;mso-position-horizontal-relative:margin;mso-position-vertical:absolute;mso-position-vertical-relative:text;mso-width-percent:0;mso-height-percent:0;mso-width-relative:margin;mso-height-relative:margin;v-text-anchor:middle" o:gfxdata="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" filled="f" strokecolor="red" strokeweight="1pt">
-                <w10:wrap anchorx="margin"/>
-              </v:rect>
-            </w:pict>
-          </mc:Fallback>
-        </mc:AlternateContent>
-      </w:r>
-      <w:r>
-        <w:rPr>
-          <w:noProof/>
-        </w:rPr>
-        <mc:AlternateContent>
-          <mc:Choice Requires="wps">
-            <w:drawing>
-              <wp:anchor distT="0" distB="0" distL="114300" distR="114300" simplePos="0" relativeHeight="251744256" behindDoc="0" locked="0" layoutInCell="1" allowOverlap="1" wp14:anchorId="33C302F9" wp14:editId="0A2C13C4">
-                <wp:simplePos x="0" y="0"/>
-                <wp:positionH relativeFrom="margin">
-                  <wp:posOffset>5157787</wp:posOffset>
-                </wp:positionH>
-                <wp:positionV relativeFrom="paragraph">
-                  <wp:posOffset>1179830</wp:posOffset>
-                </wp:positionV>
-                <wp:extent cx="213677" cy="133350"/>
-                <wp:effectExtent l="0" t="0" r="15240" b="19050"/>
-                <wp:wrapNone/>
-                <wp:docPr id="65" name="Rectangle 65"/>
-                <wp:cNvGraphicFramePr/>
-                <a:graphic xmlns:a="http://schemas.openxmlformats.org/drawingml/2006/main">
-                  <a:graphicData uri="http://schemas.microsoft.com/office/word/2010/wordprocessingShape">
-                    <wps:wsp>
-                      <wps:cNvSpPr/>
-                      <wps:spPr>
-                        <a:xfrm>
-                          <a:off x="0" y="0"/>
-                          <a:ext cx="213677" cy="133350"/>
-                        </a:xfrm>
-                        <a:prstGeom prst="rect">
-                          <a:avLst/>
-                        </a:prstGeom>
-                        <a:noFill/>
-                        <a:ln>
-                          <a:solidFill>
-                            <a:srgbClr val="FF0000"/>
-                          </a:solidFill>
-                        </a:ln>
-                      </wps:spPr>
-                      <wps:style>
-                        <a:lnRef idx="2">
-                          <a:schemeClr val="accent1">
-                            <a:shade val="50000"/>
-                          </a:schemeClr>
-                        </a:lnRef>
-                        <a:fillRef idx="1">
-                          <a:schemeClr val="accent1"/>
-                        </a:fillRef>
-                        <a:effectRef idx="0">
-                          <a:schemeClr val="accent1"/>
-                        </a:effectRef>
-                        <a:fontRef idx="minor">
-                          <a:schemeClr val="lt1"/>
-                        </a:fontRef>
-                      </wps:style>
-                      <wps:bodyPr rot="0" spcFirstLastPara="0" vertOverflow="overflow" horzOverflow="overflow" vert="horz" wrap="square" lIns="91440" tIns="45720" rIns="91440" bIns="45720" numCol="1" spcCol="0" rtlCol="0" fromWordArt="0" anchor="ctr" anchorCtr="0" forceAA="0" compatLnSpc="1">
-                        <a:prstTxWarp prst="textNoShape">
-                          <a:avLst/>
-                        </a:prstTxWarp>
-                        <a:noAutofit/>
-                      </wps:bodyPr>
-                    </wps:wsp>
-                  </a:graphicData>
-                </a:graphic>
-                <wp14:sizeRelH relativeFrom="margin">
-                  <wp14:pctWidth>0</wp14:pctWidth>
-                </wp14:sizeRelH>
-                <wp14:sizeRelV relativeFrom="margin">
-                  <wp14:pctHeight>0</wp14:pctHeight>
-                </wp14:sizeRelV>
-              </wp:anchor>
-            </w:drawing>
-          </mc:Choice>
-          <mc:Fallback>
-            <w:pict>
-              <v:rect w14:anchorId="0FC40AE8" id="Rectangle 65" o:spid="_x0000_s1026" style="position:absolute;margin-left:406.1pt;margin-top:92.9pt;width:16.8pt;height:10.5pt;z-index:251744256;visibility:visible;mso-wrap-style:square;mso-width-percent:0;mso-height-percent:0;mso-wrap-distance-left:9pt;mso-wrap-distance-top:0;mso-wrap-distance-right:9pt;mso-wrap-distance-bottom:0;mso-position-horizontal:absolute;mso-position-horizontal-relative:margin;mso-position-vertical:absolute;mso-position-vertical-relative:text;mso-width-percent:0;mso-height-percent:0;mso-width-relative:margin;mso-height-relative:margin;v-text-anchor:middle" o:gfxdata="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" filled="f" strokecolor="red" strokeweight="1pt">
-                <w10:wrap anchorx="margin"/>
-              </v:rect>
-            </w:pict>
-          </mc:Fallback>
-        </mc:AlternateContent>
-      </w:r>
-      <w:r>
-        <w:rPr>
-          <w:noProof/>
-        </w:rPr>
-        <mc:AlternateContent>
-          <mc:Choice Requires="wps">
-            <w:drawing>
-              <wp:anchor distT="0" distB="0" distL="114300" distR="114300" simplePos="0" relativeHeight="251742208" behindDoc="0" locked="0" layoutInCell="1" allowOverlap="1" wp14:anchorId="30055630" wp14:editId="3488F1F7">
-                <wp:simplePos x="0" y="0"/>
-                <wp:positionH relativeFrom="margin">
-                  <wp:posOffset>1357312</wp:posOffset>
-                </wp:positionH>
-                <wp:positionV relativeFrom="paragraph">
-                  <wp:posOffset>1184593</wp:posOffset>
-                </wp:positionV>
-                <wp:extent cx="776287" cy="119062"/>
-                <wp:effectExtent l="0" t="0" r="24130" b="14605"/>
-                <wp:wrapNone/>
-                <wp:docPr id="64" name="Rectangle 64"/>
-                <wp:cNvGraphicFramePr/>
-                <a:graphic xmlns:a="http://schemas.openxmlformats.org/drawingml/2006/main">
-                  <a:graphicData uri="http://schemas.microsoft.com/office/word/2010/wordprocessingShape">
-                    <wps:wsp>
-                      <wps:cNvSpPr/>
-                      <wps:spPr>
-                        <a:xfrm>
-                          <a:off x="0" y="0"/>
-                          <a:ext cx="776287" cy="119062"/>
-                        </a:xfrm>
-                        <a:prstGeom prst="rect">
-                          <a:avLst/>
-                        </a:prstGeom>
-                        <a:noFill/>
-                        <a:ln>
-                          <a:solidFill>
-                            <a:srgbClr val="FF0000"/>
-                          </a:solidFill>
-                        </a:ln>
-                      </wps:spPr>
-                      <wps:style>
-                        <a:lnRef idx="2">
-                          <a:schemeClr val="accent1">
-                            <a:shade val="50000"/>
-                          </a:schemeClr>
-                        </a:lnRef>
-                        <a:fillRef idx="1">
-                          <a:schemeClr val="accent1"/>
-                        </a:fillRef>
-                        <a:effectRef idx="0">
-                          <a:schemeClr val="accent1"/>
-                        </a:effectRef>
-                        <a:fontRef idx="minor">
-                          <a:schemeClr val="lt1"/>
-                        </a:fontRef>
-                      </wps:style>
-                      <wps:bodyPr rot="0" spcFirstLastPara="0" vertOverflow="overflow" horzOverflow="overflow" vert="horz" wrap="square" lIns="91440" tIns="45720" rIns="91440" bIns="45720" numCol="1" spcCol="0" rtlCol="0" fromWordArt="0" anchor="ctr" anchorCtr="0" forceAA="0" compatLnSpc="1">
-                        <a:prstTxWarp prst="textNoShape">
-                          <a:avLst/>
-                        </a:prstTxWarp>
-                        <a:noAutofit/>
-                      </wps:bodyPr>
-                    </wps:wsp>
-                  </a:graphicData>
-                </a:graphic>
-                <wp14:sizeRelH relativeFrom="margin">
-                  <wp14:pctWidth>0</wp14:pctWidth>
-                </wp14:sizeRelH>
-                <wp14:sizeRelV relativeFrom="margin">
-                  <wp14:pctHeight>0</wp14:pctHeight>
-                </wp14:sizeRelV>
-              </wp:anchor>
-            </w:drawing>
-          </mc:Choice>
-          <mc:Fallback>
-            <w:pict>
-              <v:rect w14:anchorId="5F30DA7A" id="Rectangle 64" o:spid="_x0000_s1026" style="position:absolute;margin-left:106.85pt;margin-top:93.3pt;width:61.1pt;height:9.35pt;z-index:251742208;visibility:visible;mso-wrap-style:square;mso-width-percent:0;mso-height-percent:0;mso-wrap-distance-left:9pt;mso-wrap-distance-top:0;mso-wrap-distance-right:9pt;mso-wrap-distance-bottom:0;mso-position-horizontal:absolute;mso-position-horizontal-relative:margin;mso-position-vertical:absolute;mso-position-vertical-relative:text;mso-width-percent:0;mso-height-percent:0;mso-width-relative:margin;mso-height-relative:margin;v-text-anchor:middle" o:gfxdata="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" filled="f" strokecolor="red" strokeweight="1pt">
-                <w10:wrap anchorx="margin"/>
-              </v:rect>
-            </w:pict>
-          </mc:Fallback>
-        </mc:AlternateContent>
-      </w:r>
-      <w:r>
-        <w:rPr>
-          <w:noProof/>
-        </w:rPr>
-        <w:drawing>
-          <wp:inline distT="0" distB="0" distL="0" distR="0" wp14:anchorId="0B00B3CD" wp14:editId="3EEADC09">
-            <wp:extent cx="5067300" cy="3228975"/>
-            <wp:effectExtent l="0" t="0" r="0" b="9525"/>
-            <wp:docPr id="30" name="Picture 30"/>
-            <wp:cNvGraphicFramePr>
-              <a:graphicFrameLocks xmlns:a="http://schemas.openxmlformats.org/drawingml/2006/main" noChangeAspect="1"/>
-            </wp:cNvGraphicFramePr>
-            <a:graphic xmlns:a="http://schemas.openxmlformats.org/drawingml/2006/main">
-              <a:graphicData uri="http://schemas.openxmlformats.org/drawingml/2006/picture">
-                <pic:pic xmlns:pic="http://schemas.openxmlformats.org/drawingml/2006/picture">
-                  <pic:nvPicPr>
-                    <pic:cNvPr id="1" name=""/>
-                    <pic:cNvPicPr/>
-                  </pic:nvPicPr>
-                  <pic:blipFill rotWithShape="1">
-                    <a:blip r:embed="rId27"/>
-                    <a:srcRect r="14744"/>
-                    <a:stretch/>
-                  </pic:blipFill>
-                  <pic:spPr bwMode="auto">
-                    <a:xfrm>
-                      <a:off x="0" y="0"/>
-                      <a:ext cx="5067300" cy="3228975"/>
-                    </a:xfrm>
-                    <a:prstGeom prst="rect">
-                      <a:avLst/>
-                    </a:prstGeom>
-                    <a:ln>
-                      <a:noFill/>
-                    </a:ln>
-                    <a:extLst>
-                      <a:ext uri="{53640926-AAD7-44D8-BBD7-CCE9431645EC}">
-                        <a14:shadowObscured xmlns:a14="http://schemas.microsoft.com/office/drawing/2010/main"/>
-                      </a:ext>
-                    </a:extLst>
-                  </pic:spPr>
-                </pic:pic>
-              </a:graphicData>
-            </a:graphic>
-          </wp:inline>
-        </w:drawing>
-      </w:r>
+        <w:rPr>
+          <w:b/>
+          <w:bCs/>
+        </w:rPr>
+      </w:pPr>
     </w:p>
-    <w:p/>
-    <w:p/>
     <w:p>
       <w:pPr>
         <w:rPr>
@@ -6918,12 +6311,44 @@
           <w:bCs/>
         </w:rPr>
       </w:pPr>
-      <w:r>
-        <w:rPr>
-          <w:b/>
-          <w:bCs/>
-        </w:rPr>
-        <w:t>Setting the Program’s Datab</w:t>
+    </w:p>
+    <w:p>
+      <w:pPr>
+        <w:rPr>
+          <w:b/>
+          <w:bCs/>
+        </w:rPr>
+      </w:pPr>
+    </w:p>
+    <w:p>
+      <w:pPr>
+        <w:rPr>
+          <w:b/>
+          <w:bCs/>
+        </w:rPr>
+      </w:pPr>
+    </w:p>
+    <w:p>
+      <w:pPr>
+        <w:rPr>
+          <w:b/>
+          <w:bCs/>
+        </w:rPr>
+      </w:pPr>
+    </w:p>
+    <w:p>
+      <w:pPr>
+        <w:rPr>
+          <w:b/>
+          <w:bCs/>
+        </w:rPr>
+      </w:pPr>
+      <w:r>
+        <w:rPr>
+          <w:b/>
+          <w:bCs/>
+        </w:rPr>
+        <w:t>the Program’s Datab</w:t>
       </w:r>
       <w:r>
         <w:rPr>
@@ -7117,7 +6542,7 @@
           </mc:Choice>
           <mc:Fallback>
             <w:pict>
-              <v:rect w14:anchorId="4E9B6194" id="Rectangle 67" o:spid="_x0000_s1026" style="position:absolute;margin-left:135.4pt;margin-top:80.7pt;width:102pt;height:48pt;z-index:251748352;visibility:visible;mso-wrap-style:square;mso-width-percent:0;mso-height-percent:0;mso-wrap-distance-left:9pt;mso-wrap-distance-top:0;mso-wrap-distance-right:9pt;mso-wrap-distance-bottom:0;mso-position-horizontal:absolute;mso-position-horizontal-relative:margin;mso-position-vertical:absolute;mso-position-vertical-relative:text;mso-width-percent:0;mso-height-percent:0;mso-width-relative:margin;mso-height-relative:margin;v-text-anchor:middle" o:gfxdata="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" filled="f" strokecolor="red" strokeweight="1pt">
+              <v:rect w14:anchorId="20714734" id="Rectangle 67" o:spid="_x0000_s1026" style="position:absolute;margin-left:135.4pt;margin-top:80.7pt;width:102pt;height:48pt;z-index:251748352;visibility:visible;mso-wrap-style:square;mso-width-percent:0;mso-height-percent:0;mso-wrap-distance-left:9pt;mso-wrap-distance-top:0;mso-wrap-distance-right:9pt;mso-wrap-distance-bottom:0;mso-position-horizontal:absolute;mso-position-horizontal-relative:margin;mso-position-vertical:absolute;mso-position-vertical-relative:text;mso-width-percent:0;mso-height-percent:0;mso-width-relative:margin;mso-height-relative:margin;v-text-anchor:middle" o:gfxdata="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" filled="f" strokecolor="red" strokeweight="1pt">
                 <w10:wrap anchorx="margin"/>
               </v:rect>
             </w:pict>
@@ -7144,7 +6569,7 @@
                     <pic:cNvPicPr/>
                   </pic:nvPicPr>
                   <pic:blipFill rotWithShape="1">
-                    <a:blip r:embed="rId28"/>
+                    <a:blip r:embed="rId23"/>
                     <a:srcRect r="75385" b="45669"/>
                     <a:stretch/>
                   </pic:blipFill>
@@ -7199,7 +6624,6 @@
         <w:rPr>
           <w:noProof/>
         </w:rPr>
-        <w:lastRenderedPageBreak/>
         <mc:AlternateContent>
           <mc:Choice Requires="wps">
             <w:drawing>
@@ -7271,7 +6695,7 @@
           </mc:Choice>
           <mc:Fallback>
             <w:pict>
-              <v:rect w14:anchorId="347DC501" id="Rectangle 68" o:spid="_x0000_s1026" style="position:absolute;margin-left:56.6pt;margin-top:93.4pt;width:140.25pt;height:18.35pt;z-index:251750400;visibility:visible;mso-wrap-style:square;mso-width-percent:0;mso-height-percent:0;mso-wrap-distance-left:9pt;mso-wrap-distance-top:0;mso-wrap-distance-right:9pt;mso-wrap-distance-bottom:0;mso-position-horizontal:absolute;mso-position-horizontal-relative:margin;mso-position-vertical:absolute;mso-position-vertical-relative:text;mso-width-percent:0;mso-height-percent:0;mso-width-relative:margin;mso-height-relative:margin;v-text-anchor:middle" o:gfxdata="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" filled="f" strokecolor="red" strokeweight="1pt">
+              <v:rect w14:anchorId="0508C727" id="Rectangle 68" o:spid="_x0000_s1026" style="position:absolute;margin-left:56.6pt;margin-top:93.4pt;width:140.25pt;height:18.35pt;z-index:251750400;visibility:visible;mso-wrap-style:square;mso-width-percent:0;mso-height-percent:0;mso-wrap-distance-left:9pt;mso-wrap-distance-top:0;mso-wrap-distance-right:9pt;mso-wrap-distance-bottom:0;mso-position-horizontal:absolute;mso-position-horizontal-relative:margin;mso-position-vertical:absolute;mso-position-vertical-relative:text;mso-width-percent:0;mso-height-percent:0;mso-width-relative:margin;mso-height-relative:margin;v-text-anchor:middle" o:gfxdata="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" filled="f" strokecolor="red" strokeweight="1pt">
                 <w10:wrap anchorx="margin"/>
               </v:rect>
             </w:pict>
@@ -7282,11 +6706,17 @@
         <w:rPr>
           <w:noProof/>
         </w:rPr>
+        <w:t xml:space="preserve"> </w:t>
+      </w:r>
+      <w:r>
+        <w:rPr>
+          <w:noProof/>
+        </w:rPr>
         <w:drawing>
-          <wp:inline distT="0" distB="0" distL="0" distR="0" wp14:anchorId="2AA970C3" wp14:editId="12F6DE4D">
-            <wp:extent cx="4823460" cy="2880678"/>
+          <wp:inline distT="0" distB="0" distL="0" distR="0" wp14:anchorId="42470B2E" wp14:editId="5F44F72B">
+            <wp:extent cx="5943600" cy="6292215"/>
             <wp:effectExtent l="0" t="0" r="0" b="0"/>
-            <wp:docPr id="32" name="Picture 32"/>
+            <wp:docPr id="3" name="Picture 3" descr="Text&#10;&#10;Description automatically generated"/>
             <wp:cNvGraphicFramePr>
               <a:graphicFrameLocks xmlns:a="http://schemas.openxmlformats.org/drawingml/2006/main" noChangeAspect="1"/>
             </wp:cNvGraphicFramePr>
@@ -7294,11 +6724,11 @@
               <a:graphicData uri="http://schemas.openxmlformats.org/drawingml/2006/picture">
                 <pic:pic xmlns:pic="http://schemas.openxmlformats.org/drawingml/2006/picture">
                   <pic:nvPicPr>
-                    <pic:cNvPr id="1" name=""/>
+                    <pic:cNvPr id="3" name="Picture 3" descr="Text&#10;&#10;Description automatically generated"/>
                     <pic:cNvPicPr/>
                   </pic:nvPicPr>
                   <pic:blipFill>
-                    <a:blip r:embed="rId29"/>
+                    <a:blip r:embed="rId24"/>
                     <a:stretch>
                       <a:fillRect/>
                     </a:stretch>
@@ -7306,7 +6736,7 @@
                   <pic:spPr>
                     <a:xfrm>
                       <a:off x="0" y="0"/>
-                      <a:ext cx="4828767" cy="2883847"/>
+                      <a:ext cx="5943600" cy="6292215"/>
                     </a:xfrm>
                     <a:prstGeom prst="rect">
                       <a:avLst/>
@@ -7375,6 +6805,46 @@
     </w:p>
     <w:p>
       <w:pPr>
+        <w:pStyle w:val="ListParagraph"/>
+        <w:numPr>
+          <w:ilvl w:val="0"/>
+          <w:numId w:val="6"/>
+        </w:numPr>
+      </w:pPr>
+      <w:r>
+        <w:t xml:space="preserve">Set the </w:t>
+      </w:r>
+      <w:proofErr w:type="spellStart"/>
+      <w:r>
+        <w:rPr>
+          <w:rFonts w:ascii="Consolas" w:hAnsi="Consolas" w:cs="Consolas"/>
+          <w:color w:val="AAAAAA"/>
+          <w:sz w:val="20"/>
+          <w:szCs w:val="20"/>
+          <w:shd w:val="clear" w:color="auto" w:fill="373737"/>
+        </w:rPr>
+        <w:t>spring.jpa.hibernate.ddl</w:t>
+      </w:r>
+      <w:proofErr w:type="spellEnd"/>
+      <w:r>
+        <w:rPr>
+          <w:rFonts w:ascii="Consolas" w:hAnsi="Consolas" w:cs="Consolas"/>
+          <w:color w:val="AAAAAA"/>
+          <w:sz w:val="20"/>
+          <w:szCs w:val="20"/>
+          <w:shd w:val="clear" w:color="auto" w:fill="373737"/>
+        </w:rPr>
+        <w:t>-auto</w:t>
+      </w:r>
+      <w:r>
+        <w:t xml:space="preserve"> </w:t>
+      </w:r>
+      <w:r>
+        <w:t xml:space="preserve">setting to = create or =create-drop </w:t>
+      </w:r>
+    </w:p>
+    <w:p>
+      <w:pPr>
         <w:rPr>
           <w:noProof/>
         </w:rPr>
@@ -7426,7 +6896,7 @@
           <w:szCs w:val="20"/>
         </w:rPr>
       </w:pPr>
-      <w:hyperlink r:id="rId30" w:history="1">
+      <w:hyperlink r:id="rId25" w:history="1">
         <w:r>
           <w:rPr>
             <w:rStyle w:val="Hyperlink"/>
@@ -7434,7 +6904,7 @@
             <w:sz w:val="20"/>
             <w:szCs w:val="20"/>
           </w:rPr>
-          <w:t>jimmy@gmail.com</w:t>
+          <w:t>admin@gmail.com</w:t>
         </w:r>
       </w:hyperlink>
       <w:r>
@@ -7506,16 +6976,22 @@
       <w:r>
         <w:t xml:space="preserve">email </w:t>
       </w:r>
-      <w:hyperlink r:id="rId31" w:history="1">
+      <w:hyperlink r:id="rId26" w:history="1">
         <w:r>
           <w:rPr>
             <w:rStyle w:val="Hyperlink"/>
           </w:rPr>
-          <w:t>jimmy@gmail.com</w:t>
+          <w:t>admin@gmail.com</w:t>
         </w:r>
       </w:hyperlink>
       <w:r>
-        <w:t xml:space="preserve">, and jimmy has </w:t>
+        <w:t xml:space="preserve">, and </w:t>
+      </w:r>
+      <w:r>
+        <w:t>admin</w:t>
+      </w:r>
+      <w:r>
+        <w:t xml:space="preserve"> has </w:t>
       </w:r>
       <w:r>
         <w:t>“ADMIN” privileges</w:t>
@@ -7542,7 +7018,15 @@
         <w:t>.</w:t>
       </w:r>
       <w:r>
-        <w:t xml:space="preserve"> In order to take full advantage of the program, the administrative user will need to provide other users. Such details are also covered in the user manual.</w:t>
+        <w:t xml:space="preserve"> </w:t>
+      </w:r>
+      <w:proofErr w:type="gramStart"/>
+      <w:r>
+        <w:t>In order to</w:t>
+      </w:r>
+      <w:proofErr w:type="gramEnd"/>
+      <w:r>
+        <w:t xml:space="preserve"> take full advantage of the program, the administrative user will need to provide other users. Such details are also covered in the user manual.</w:t>
       </w:r>
     </w:p>
     <w:sectPr>
@@ -7560,7 +7044,7 @@
   <w:abstractNum w:abstractNumId="0" w15:restartNumberingAfterBreak="0">
     <w:nsid w:val="1E2F3166"/>
     <w:multiLevelType w:val="hybridMultilevel"/>
-    <w:tmpl w:val="07D84D80"/>
+    <w:tmpl w:val="FA4E24C6"/>
     <w:lvl w:ilvl="0" w:tplc="04090001">
       <w:start w:val="1"/>
       <w:numFmt w:val="bullet"/>
@@ -8732,33 +8216,6 @@
 </w:styles>
 </file>
 
-<file path=word/ink/ink1.xml><?xml version="1.0" encoding="utf-8"?>
-<inkml:ink xmlns:inkml="http://www.w3.org/2003/InkML">
-  <inkml:definitions>
-    <inkml:context xml:id="ctx0">
-      <inkml:inkSource xml:id="inkSrc0">
-        <inkml:traceFormat>
-          <inkml:channel name="X" type="integer" min="-2.14748E9" max="2.14748E9" units="cm"/>
-          <inkml:channel name="Y" type="integer" min="-2.14748E9" max="2.14748E9" units="cm"/>
-          <inkml:channel name="F" type="integer" max="32767" units="dev"/>
-        </inkml:traceFormat>
-        <inkml:channelProperties>
-          <inkml:channelProperty channel="X" name="resolution" value="1000" units="1/cm"/>
-          <inkml:channelProperty channel="Y" name="resolution" value="1000" units="1/cm"/>
-          <inkml:channelProperty channel="F" name="resolution" value="0" units="1/dev"/>
-        </inkml:channelProperties>
-      </inkml:inkSource>
-      <inkml:timestamp xml:id="ts0" timeString="2022-04-22T16:51:20.543"/>
-    </inkml:context>
-    <inkml:brush xml:id="br0">
-      <inkml:brushProperty name="width" value="0.05" units="cm"/>
-      <inkml:brushProperty name="height" value="0.05" units="cm"/>
-    </inkml:brush>
-  </inkml:definitions>
-  <inkml:trace contextRef="#ctx0" brushRef="#br0">0 59 8874,'6'-6'2816,"7"-6"-3128,18-6-744,19-5-520</inkml:trace>
-</inkml:ink>
-</file>
-
 <file path=word/theme/theme1.xml><?xml version="1.0" encoding="utf-8"?>
 <a:theme xmlns:a="http://schemas.openxmlformats.org/drawingml/2006/main" name="Office Theme">
   <a:themeElements>

</xml_diff>

<commit_message>
made changes so roles are integrated
changed html to use new roles. Changed homepage controller to pass
correct values to the html page for processing.

fixed several errors that arose from the roles being changed.

currently not fully working but can successfully login.
</commit_message>
<xml_diff>
--- a/WebBasedEvaluations/Documents/Setup Install.docx
+++ b/WebBasedEvaluations/Documents/Setup Install.docx
@@ -155,16 +155,7 @@
           <w:sz w:val="24"/>
           <w:szCs w:val="24"/>
         </w:rPr>
-        <w:t xml:space="preserve">Eclipse IDE for Enterprise Java and </w:t>
-      </w:r>
-      <w:proofErr w:type="gramStart"/>
-      <w:r>
-        <w:rPr>
-          <w:rFonts w:ascii="Times New Roman" w:hAnsi="Times New Roman" w:cs="Times New Roman"/>
-          <w:sz w:val="24"/>
-          <w:szCs w:val="24"/>
-        </w:rPr>
-        <w:t>Web</w:t>
+        <w:t>Eclipse IDE for Enterprise Java and Web</w:t>
       </w:r>
       <w:r>
         <w:rPr>
@@ -182,7 +173,6 @@
         </w:rPr>
         <w:t>Developers</w:t>
       </w:r>
-      <w:proofErr w:type="gramEnd"/>
       <w:r>
         <w:rPr>
           <w:rFonts w:ascii="Times New Roman" w:hAnsi="Times New Roman" w:cs="Times New Roman"/>
@@ -245,25 +235,7 @@
           <w:sz w:val="20"/>
           <w:szCs w:val="20"/>
         </w:rPr>
-        <w:t>*</w:t>
-      </w:r>
-      <w:proofErr w:type="gramStart"/>
-      <w:r>
-        <w:rPr>
-          <w:rFonts w:ascii="Times New Roman" w:hAnsi="Times New Roman" w:cs="Times New Roman"/>
-          <w:sz w:val="20"/>
-          <w:szCs w:val="20"/>
-        </w:rPr>
-        <w:t>note</w:t>
-      </w:r>
-      <w:proofErr w:type="gramEnd"/>
-      <w:r>
-        <w:rPr>
-          <w:rFonts w:ascii="Times New Roman" w:hAnsi="Times New Roman" w:cs="Times New Roman"/>
-          <w:sz w:val="20"/>
-          <w:szCs w:val="20"/>
-        </w:rPr>
-        <w:t xml:space="preserve"> version 17.0.2 was used in this example, but other </w:t>
+        <w:t xml:space="preserve">*note version 17.0.2 was used in this example, but other </w:t>
       </w:r>
       <w:r>
         <w:rPr>
@@ -569,7 +541,7 @@
           </mc:Choice>
           <mc:Fallback>
             <w:pict>
-              <v:rect w14:anchorId="4B1C3F44" id="Rectangle 5" o:spid="_x0000_s1026" style="position:absolute;margin-left:0;margin-top:17.2pt;width:19.5pt;height:13.15pt;z-index:251662336;visibility:visible;mso-wrap-style:square;mso-width-percent:0;mso-height-percent:0;mso-wrap-distance-left:9pt;mso-wrap-distance-top:0;mso-wrap-distance-right:9pt;mso-wrap-distance-bottom:0;mso-position-horizontal:left;mso-position-horizontal-relative:margin;mso-position-vertical:absolute;mso-position-vertical-relative:text;mso-width-percent:0;mso-height-percent:0;mso-width-relative:margin;mso-height-relative:margin;v-text-anchor:middle" o:gfxdata="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" filled="f" strokecolor="red" strokeweight="1pt">
+              <v:rect w14:anchorId="2939B0E6" id="Rectangle 5" o:spid="_x0000_s1026" style="position:absolute;margin-left:0;margin-top:17.2pt;width:19.5pt;height:13.15pt;z-index:251662336;visibility:visible;mso-wrap-style:square;mso-width-percent:0;mso-height-percent:0;mso-wrap-distance-left:9pt;mso-wrap-distance-top:0;mso-wrap-distance-right:9pt;mso-wrap-distance-bottom:0;mso-position-horizontal:left;mso-position-horizontal-relative:margin;mso-position-vertical:absolute;mso-position-vertical-relative:text;mso-width-percent:0;mso-height-percent:0;mso-width-relative:margin;mso-height-relative:margin;v-text-anchor:middle" o:gfxdata="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" filled="f" strokecolor="red" strokeweight="1pt">
                 <w10:wrap anchorx="margin"/>
               </v:rect>
             </w:pict>
@@ -645,7 +617,7 @@
           </mc:Choice>
           <mc:Fallback>
             <w:pict>
-              <v:rect w14:anchorId="53F6681C" id="Rectangle 4" o:spid="_x0000_s1026" style="position:absolute;margin-left:2.2pt;margin-top:206.55pt;width:178.5pt;height:11.6pt;z-index:251660288;visibility:visible;mso-wrap-style:square;mso-wrap-distance-left:9pt;mso-wrap-distance-top:0;mso-wrap-distance-right:9pt;mso-wrap-distance-bottom:0;mso-position-horizontal:absolute;mso-position-horizontal-relative:text;mso-position-vertical:absolute;mso-position-vertical-relative:text;v-text-anchor:middle" o:gfxdata="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" filled="f" strokecolor="red" strokeweight="1pt"/>
+              <v:rect w14:anchorId="547D1535" id="Rectangle 4" o:spid="_x0000_s1026" style="position:absolute;margin-left:2.2pt;margin-top:206.55pt;width:178.5pt;height:11.6pt;z-index:251660288;visibility:visible;mso-wrap-style:square;mso-wrap-distance-left:9pt;mso-wrap-distance-top:0;mso-wrap-distance-right:9pt;mso-wrap-distance-bottom:0;mso-position-horizontal:absolute;mso-position-horizontal-relative:text;mso-position-vertical:absolute;mso-position-vertical-relative:text;v-text-anchor:middle" o:gfxdata="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" filled="f" strokecolor="red" strokeweight="1pt"/>
             </w:pict>
           </mc:Fallback>
         </mc:AlternateContent>
@@ -895,7 +867,7 @@
           </mc:Choice>
           <mc:Fallback>
             <w:pict>
-              <v:rect w14:anchorId="4EB6E2CC" id="Rectangle 12" o:spid="_x0000_s1026" style="position:absolute;margin-left:196.1pt;margin-top:329.95pt;width:84.7pt;height:34.15pt;z-index:251668480;visibility:visible;mso-wrap-style:square;mso-width-percent:0;mso-height-percent:0;mso-wrap-distance-left:9pt;mso-wrap-distance-top:0;mso-wrap-distance-right:9pt;mso-wrap-distance-bottom:0;mso-position-horizontal:absolute;mso-position-horizontal-relative:margin;mso-position-vertical:absolute;mso-position-vertical-relative:text;mso-width-percent:0;mso-height-percent:0;mso-width-relative:margin;mso-height-relative:margin;v-text-anchor:middle" o:gfxdata="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" filled="f" strokecolor="red" strokeweight="1pt">
+              <v:rect w14:anchorId="08D34CAF" id="Rectangle 12" o:spid="_x0000_s1026" style="position:absolute;margin-left:196.1pt;margin-top:329.95pt;width:84.7pt;height:34.15pt;z-index:251668480;visibility:visible;mso-wrap-style:square;mso-width-percent:0;mso-height-percent:0;mso-wrap-distance-left:9pt;mso-wrap-distance-top:0;mso-wrap-distance-right:9pt;mso-wrap-distance-bottom:0;mso-position-horizontal:absolute;mso-position-horizontal-relative:margin;mso-position-vertical:absolute;mso-position-vertical-relative:text;mso-width-percent:0;mso-height-percent:0;mso-width-relative:margin;mso-height-relative:margin;v-text-anchor:middle" o:gfxdata="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" filled="f" strokecolor="red" strokeweight="1pt">
                 <w10:wrap anchorx="margin"/>
               </v:rect>
             </w:pict>
@@ -977,7 +949,7 @@
           </mc:Choice>
           <mc:Fallback>
             <w:pict>
-              <v:rect w14:anchorId="298D8E55" id="Rectangle 11" o:spid="_x0000_s1026" style="position:absolute;margin-left:24pt;margin-top:166.8pt;width:37.15pt;height:14.25pt;z-index:251666432;visibility:visible;mso-wrap-style:square;mso-width-percent:0;mso-height-percent:0;mso-wrap-distance-left:9pt;mso-wrap-distance-top:0;mso-wrap-distance-right:9pt;mso-wrap-distance-bottom:0;mso-position-horizontal:absolute;mso-position-horizontal-relative:text;mso-position-vertical:absolute;mso-position-vertical-relative:text;mso-width-percent:0;mso-height-percent:0;mso-width-relative:margin;mso-height-relative:margin;v-text-anchor:middle" o:gfxdata="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" filled="f" strokecolor="red" strokeweight="1pt"/>
+              <v:rect w14:anchorId="041649F1" id="Rectangle 11" o:spid="_x0000_s1026" style="position:absolute;margin-left:24pt;margin-top:166.8pt;width:37.15pt;height:14.25pt;z-index:251666432;visibility:visible;mso-wrap-style:square;mso-width-percent:0;mso-height-percent:0;mso-wrap-distance-left:9pt;mso-wrap-distance-top:0;mso-wrap-distance-right:9pt;mso-wrap-distance-bottom:0;mso-position-horizontal:absolute;mso-position-horizontal-relative:text;mso-position-vertical:absolute;mso-position-vertical-relative:text;mso-width-percent:0;mso-height-percent:0;mso-width-relative:margin;mso-height-relative:margin;v-text-anchor:middle" o:gfxdata="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" filled="f" strokecolor="red" strokeweight="1pt"/>
             </w:pict>
           </mc:Fallback>
         </mc:AlternateContent>
@@ -1057,7 +1029,7 @@
           </mc:Choice>
           <mc:Fallback>
             <w:pict>
-              <v:rect w14:anchorId="0C938674" id="Rectangle 10" o:spid="_x0000_s1026" style="position:absolute;margin-left:35.65pt;margin-top:196.45pt;width:189pt;height:14.25pt;z-index:251664384;visibility:visible;mso-wrap-style:square;mso-width-percent:0;mso-height-percent:0;mso-wrap-distance-left:9pt;mso-wrap-distance-top:0;mso-wrap-distance-right:9pt;mso-wrap-distance-bottom:0;mso-position-horizontal:absolute;mso-position-horizontal-relative:text;mso-position-vertical:absolute;mso-position-vertical-relative:text;mso-width-percent:0;mso-height-percent:0;mso-width-relative:margin;mso-height-relative:margin;v-text-anchor:middle" o:gfxdata="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" filled="f" strokecolor="red" strokeweight="1pt"/>
+              <v:rect w14:anchorId="00F8C52C" id="Rectangle 10" o:spid="_x0000_s1026" style="position:absolute;margin-left:35.65pt;margin-top:196.45pt;width:189pt;height:14.25pt;z-index:251664384;visibility:visible;mso-wrap-style:square;mso-width-percent:0;mso-height-percent:0;mso-wrap-distance-left:9pt;mso-wrap-distance-top:0;mso-wrap-distance-right:9pt;mso-wrap-distance-bottom:0;mso-position-horizontal:absolute;mso-position-horizontal-relative:text;mso-position-vertical:absolute;mso-position-vertical-relative:text;mso-width-percent:0;mso-height-percent:0;mso-width-relative:margin;mso-height-relative:margin;v-text-anchor:middle" o:gfxdata="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" filled="f" strokecolor="red" strokeweight="1pt"/>
             </w:pict>
           </mc:Fallback>
         </mc:AlternateContent>
@@ -1331,7 +1303,7 @@
           </mc:Choice>
           <mc:Fallback>
             <w:pict>
-              <v:rect w14:anchorId="758428D3" id="Rectangle 24" o:spid="_x0000_s1026" style="position:absolute;margin-left:297.75pt;margin-top:164.65pt;width:18.75pt;height:13.1pt;z-index:251676672;visibility:visible;mso-wrap-style:square;mso-width-percent:0;mso-height-percent:0;mso-wrap-distance-left:9pt;mso-wrap-distance-top:0;mso-wrap-distance-right:9pt;mso-wrap-distance-bottom:0;mso-position-horizontal:absolute;mso-position-horizontal-relative:margin;mso-position-vertical:absolute;mso-position-vertical-relative:text;mso-width-percent:0;mso-height-percent:0;mso-width-relative:margin;mso-height-relative:margin;v-text-anchor:middle" o:gfxdata="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" filled="f" strokecolor="red" strokeweight="1pt">
+              <v:rect w14:anchorId="7827BDB4" id="Rectangle 24" o:spid="_x0000_s1026" style="position:absolute;margin-left:297.75pt;margin-top:164.65pt;width:18.75pt;height:13.1pt;z-index:251676672;visibility:visible;mso-wrap-style:square;mso-width-percent:0;mso-height-percent:0;mso-wrap-distance-left:9pt;mso-wrap-distance-top:0;mso-wrap-distance-right:9pt;mso-wrap-distance-bottom:0;mso-position-horizontal:absolute;mso-position-horizontal-relative:margin;mso-position-vertical:absolute;mso-position-vertical-relative:text;mso-width-percent:0;mso-height-percent:0;mso-width-relative:margin;mso-height-relative:margin;v-text-anchor:middle" o:gfxdata="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" filled="f" strokecolor="red" strokeweight="1pt">
                 <w10:wrap anchorx="margin"/>
               </v:rect>
             </w:pict>
@@ -1413,7 +1385,7 @@
           </mc:Choice>
           <mc:Fallback>
             <w:pict>
-              <v:rect w14:anchorId="29AA8DAD" id="Rectangle 21" o:spid="_x0000_s1026" style="position:absolute;margin-left:296.25pt;margin-top:176.65pt;width:148.9pt;height:11.95pt;z-index:251674624;visibility:visible;mso-wrap-style:square;mso-width-percent:0;mso-height-percent:0;mso-wrap-distance-left:9pt;mso-wrap-distance-top:0;mso-wrap-distance-right:9pt;mso-wrap-distance-bottom:0;mso-position-horizontal:absolute;mso-position-horizontal-relative:margin;mso-position-vertical:absolute;mso-position-vertical-relative:text;mso-width-percent:0;mso-height-percent:0;mso-width-relative:margin;mso-height-relative:margin;v-text-anchor:middle" o:gfxdata="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" filled="f" strokecolor="red" strokeweight="1pt">
+              <v:rect w14:anchorId="761114A7" id="Rectangle 21" o:spid="_x0000_s1026" style="position:absolute;margin-left:296.25pt;margin-top:176.65pt;width:148.9pt;height:11.95pt;z-index:251674624;visibility:visible;mso-wrap-style:square;mso-width-percent:0;mso-height-percent:0;mso-wrap-distance-left:9pt;mso-wrap-distance-top:0;mso-wrap-distance-right:9pt;mso-wrap-distance-bottom:0;mso-position-horizontal:absolute;mso-position-horizontal-relative:margin;mso-position-vertical:absolute;mso-position-vertical-relative:text;mso-width-percent:0;mso-height-percent:0;mso-width-relative:margin;mso-height-relative:margin;v-text-anchor:middle" o:gfxdata="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" filled="f" strokecolor="red" strokeweight="1pt">
                 <w10:wrap anchorx="margin"/>
               </v:rect>
             </w:pict>
@@ -1495,7 +1467,7 @@
           </mc:Choice>
           <mc:Fallback>
             <w:pict>
-              <v:rect w14:anchorId="3CA4C198" id="Rectangle 17" o:spid="_x0000_s1026" style="position:absolute;margin-left:64.1pt;margin-top:124.15pt;width:60.75pt;height:20.6pt;z-index:251672576;visibility:visible;mso-wrap-style:square;mso-width-percent:0;mso-height-percent:0;mso-wrap-distance-left:9pt;mso-wrap-distance-top:0;mso-wrap-distance-right:9pt;mso-wrap-distance-bottom:0;mso-position-horizontal:absolute;mso-position-horizontal-relative:margin;mso-position-vertical:absolute;mso-position-vertical-relative:text;mso-width-percent:0;mso-height-percent:0;mso-width-relative:margin;mso-height-relative:margin;v-text-anchor:middle" o:gfxdata="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" filled="f" strokecolor="red" strokeweight="1pt">
+              <v:rect w14:anchorId="3120F03F" id="Rectangle 17" o:spid="_x0000_s1026" style="position:absolute;margin-left:64.1pt;margin-top:124.15pt;width:60.75pt;height:20.6pt;z-index:251672576;visibility:visible;mso-wrap-style:square;mso-width-percent:0;mso-height-percent:0;mso-wrap-distance-left:9pt;mso-wrap-distance-top:0;mso-wrap-distance-right:9pt;mso-wrap-distance-bottom:0;mso-position-horizontal:absolute;mso-position-horizontal-relative:margin;mso-position-vertical:absolute;mso-position-vertical-relative:text;mso-width-percent:0;mso-height-percent:0;mso-width-relative:margin;mso-height-relative:margin;v-text-anchor:middle" o:gfxdata="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" filled="f" strokecolor="red" strokeweight="1pt">
                 <w10:wrap anchorx="margin"/>
               </v:rect>
             </w:pict>
@@ -1577,7 +1549,7 @@
           </mc:Choice>
           <mc:Fallback>
             <w:pict>
-              <v:rect w14:anchorId="656B881A" id="Rectangle 13" o:spid="_x0000_s1026" style="position:absolute;margin-left:418.15pt;margin-top:124.15pt;width:42.7pt;height:20.6pt;z-index:251670528;visibility:visible;mso-wrap-style:square;mso-width-percent:0;mso-height-percent:0;mso-wrap-distance-left:9pt;mso-wrap-distance-top:0;mso-wrap-distance-right:9pt;mso-wrap-distance-bottom:0;mso-position-horizontal:absolute;mso-position-horizontal-relative:margin;mso-position-vertical:absolute;mso-position-vertical-relative:text;mso-width-percent:0;mso-height-percent:0;mso-width-relative:margin;mso-height-relative:margin;v-text-anchor:middle" o:gfxdata="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" filled="f" strokecolor="red" strokeweight="1pt">
+              <v:rect w14:anchorId="0B88A78A" id="Rectangle 13" o:spid="_x0000_s1026" style="position:absolute;margin-left:418.15pt;margin-top:124.15pt;width:42.7pt;height:20.6pt;z-index:251670528;visibility:visible;mso-wrap-style:square;mso-width-percent:0;mso-height-percent:0;mso-wrap-distance-left:9pt;mso-wrap-distance-top:0;mso-wrap-distance-right:9pt;mso-wrap-distance-bottom:0;mso-position-horizontal:absolute;mso-position-horizontal-relative:margin;mso-position-vertical:absolute;mso-position-vertical-relative:text;mso-width-percent:0;mso-height-percent:0;mso-width-relative:margin;mso-height-relative:margin;v-text-anchor:middle" o:gfxdata="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" filled="f" strokecolor="red" strokeweight="1pt">
                 <w10:wrap anchorx="margin"/>
               </v:rect>
             </w:pict>
@@ -1810,7 +1782,7 @@
           </mc:Choice>
           <mc:Fallback>
             <w:pict>
-              <v:rect w14:anchorId="19F2FF1A" id="Rectangle 31" o:spid="_x0000_s1026" style="position:absolute;margin-left:204.75pt;margin-top:285.2pt;width:64.15pt;height:20.6pt;z-index:251680768;visibility:visible;mso-wrap-style:square;mso-width-percent:0;mso-height-percent:0;mso-wrap-distance-left:9pt;mso-wrap-distance-top:0;mso-wrap-distance-right:9pt;mso-wrap-distance-bottom:0;mso-position-horizontal:absolute;mso-position-horizontal-relative:margin;mso-position-vertical:absolute;mso-position-vertical-relative:text;mso-width-percent:0;mso-height-percent:0;mso-width-relative:margin;mso-height-relative:margin;v-text-anchor:middle" o:gfxdata="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" filled="f" strokecolor="red" strokeweight="1pt">
+              <v:rect w14:anchorId="22F1A5BC" id="Rectangle 31" o:spid="_x0000_s1026" style="position:absolute;margin-left:204.75pt;margin-top:285.2pt;width:64.15pt;height:20.6pt;z-index:251680768;visibility:visible;mso-wrap-style:square;mso-width-percent:0;mso-height-percent:0;mso-wrap-distance-left:9pt;mso-wrap-distance-top:0;mso-wrap-distance-right:9pt;mso-wrap-distance-bottom:0;mso-position-horizontal:absolute;mso-position-horizontal-relative:margin;mso-position-vertical:absolute;mso-position-vertical-relative:text;mso-width-percent:0;mso-height-percent:0;mso-width-relative:margin;mso-height-relative:margin;v-text-anchor:middle" o:gfxdata="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" filled="f" strokecolor="red" strokeweight="1pt">
                 <w10:wrap anchorx="margin"/>
               </v:rect>
             </w:pict>
@@ -1892,7 +1864,7 @@
           </mc:Choice>
           <mc:Fallback>
             <w:pict>
-              <v:rect w14:anchorId="455F2211" id="Rectangle 26" o:spid="_x0000_s1026" style="position:absolute;margin-left:125.65pt;margin-top:78.55pt;width:146.95pt;height:20.6pt;z-index:251678720;visibility:visible;mso-wrap-style:square;mso-width-percent:0;mso-height-percent:0;mso-wrap-distance-left:9pt;mso-wrap-distance-top:0;mso-wrap-distance-right:9pt;mso-wrap-distance-bottom:0;mso-position-horizontal:absolute;mso-position-horizontal-relative:margin;mso-position-vertical:absolute;mso-position-vertical-relative:text;mso-width-percent:0;mso-height-percent:0;mso-width-relative:margin;mso-height-relative:margin;v-text-anchor:middle" o:gfxdata="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" filled="f" strokecolor="red" strokeweight="1pt">
+              <v:rect w14:anchorId="35D4ADD6" id="Rectangle 26" o:spid="_x0000_s1026" style="position:absolute;margin-left:125.65pt;margin-top:78.55pt;width:146.95pt;height:20.6pt;z-index:251678720;visibility:visible;mso-wrap-style:square;mso-width-percent:0;mso-height-percent:0;mso-wrap-distance-left:9pt;mso-wrap-distance-top:0;mso-wrap-distance-right:9pt;mso-wrap-distance-bottom:0;mso-position-horizontal:absolute;mso-position-horizontal-relative:margin;mso-position-vertical:absolute;mso-position-vertical-relative:text;mso-width-percent:0;mso-height-percent:0;mso-width-relative:margin;mso-height-relative:margin;v-text-anchor:middle" o:gfxdata="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" filled="f" strokecolor="red" strokeweight="1pt">
                 <w10:wrap anchorx="margin"/>
               </v:rect>
             </w:pict>
@@ -2091,25 +2063,7 @@
           <w:sz w:val="24"/>
           <w:szCs w:val="24"/>
         </w:rPr>
-        <w:t xml:space="preserve"> </w:t>
-      </w:r>
-      <w:proofErr w:type="gramStart"/>
-      <w:r>
-        <w:rPr>
-          <w:rFonts w:ascii="Times New Roman" w:hAnsi="Times New Roman" w:cs="Times New Roman"/>
-          <w:sz w:val="24"/>
-          <w:szCs w:val="24"/>
-        </w:rPr>
-        <w:t>button</w:t>
-      </w:r>
-      <w:proofErr w:type="gramEnd"/>
-      <w:r>
-        <w:rPr>
-          <w:rFonts w:ascii="Times New Roman" w:hAnsi="Times New Roman" w:cs="Times New Roman"/>
-          <w:sz w:val="24"/>
-          <w:szCs w:val="24"/>
-        </w:rPr>
-        <w:t xml:space="preserve"> and wait for everything to be downloaded. Select </w:t>
+        <w:t xml:space="preserve"> button and wait for everything to be downloaded. Select </w:t>
       </w:r>
       <w:r>
         <w:rPr>
@@ -2127,25 +2081,7 @@
           <w:sz w:val="24"/>
           <w:szCs w:val="24"/>
         </w:rPr>
-        <w:t xml:space="preserve"> once you </w:t>
-      </w:r>
-      <w:proofErr w:type="gramStart"/>
-      <w:r>
-        <w:rPr>
-          <w:rFonts w:ascii="Times New Roman" w:hAnsi="Times New Roman" w:cs="Times New Roman"/>
-          <w:sz w:val="24"/>
-          <w:szCs w:val="24"/>
-        </w:rPr>
-        <w:t>have the opportunity to</w:t>
-      </w:r>
-      <w:proofErr w:type="gramEnd"/>
-      <w:r>
-        <w:rPr>
-          <w:rFonts w:ascii="Times New Roman" w:hAnsi="Times New Roman" w:cs="Times New Roman"/>
-          <w:sz w:val="24"/>
-          <w:szCs w:val="24"/>
-        </w:rPr>
-        <w:t xml:space="preserve"> do so</w:t>
+        <w:t xml:space="preserve"> once you have the opportunity to do so</w:t>
       </w:r>
       <w:r>
         <w:rPr>
@@ -2380,7 +2316,7 @@
           </mc:Choice>
           <mc:Fallback>
             <w:pict>
-              <v:rect w14:anchorId="223A83B7" id="Rectangle 34" o:spid="_x0000_s1026" style="position:absolute;margin-left:56.65pt;margin-top:141pt;width:42.7pt;height:13.5pt;z-index:251682816;visibility:visible;mso-wrap-style:square;mso-width-percent:0;mso-height-percent:0;mso-wrap-distance-left:9pt;mso-wrap-distance-top:0;mso-wrap-distance-right:9pt;mso-wrap-distance-bottom:0;mso-position-horizontal:absolute;mso-position-horizontal-relative:margin;mso-position-vertical:absolute;mso-position-vertical-relative:text;mso-width-percent:0;mso-height-percent:0;mso-width-relative:margin;mso-height-relative:margin;v-text-anchor:middle" o:gfxdata="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" filled="f" strokecolor="red" strokeweight="1pt">
+              <v:rect w14:anchorId="1F2A31C2" id="Rectangle 34" o:spid="_x0000_s1026" style="position:absolute;margin-left:56.65pt;margin-top:141pt;width:42.7pt;height:13.5pt;z-index:251682816;visibility:visible;mso-wrap-style:square;mso-width-percent:0;mso-height-percent:0;mso-wrap-distance-left:9pt;mso-wrap-distance-top:0;mso-wrap-distance-right:9pt;mso-wrap-distance-bottom:0;mso-position-horizontal:absolute;mso-position-horizontal-relative:margin;mso-position-vertical:absolute;mso-position-vertical-relative:text;mso-width-percent:0;mso-height-percent:0;mso-width-relative:margin;mso-height-relative:margin;v-text-anchor:middle" o:gfxdata="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" filled="f" strokecolor="red" strokeweight="1pt">
                 <w10:wrap anchorx="margin"/>
               </v:rect>
             </w:pict>
@@ -2462,7 +2398,7 @@
           </mc:Choice>
           <mc:Fallback>
             <w:pict>
-              <v:rect w14:anchorId="0F478F50" id="Rectangle 35" o:spid="_x0000_s1026" style="position:absolute;margin-left:67.9pt;margin-top:165.75pt;width:108pt;height:17.25pt;z-index:251684864;visibility:visible;mso-wrap-style:square;mso-width-percent:0;mso-height-percent:0;mso-wrap-distance-left:9pt;mso-wrap-distance-top:0;mso-wrap-distance-right:9pt;mso-wrap-distance-bottom:0;mso-position-horizontal:absolute;mso-position-horizontal-relative:margin;mso-position-vertical:absolute;mso-position-vertical-relative:text;mso-width-percent:0;mso-height-percent:0;mso-width-relative:margin;mso-height-relative:margin;v-text-anchor:middle" o:gfxdata="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" filled="f" strokecolor="red" strokeweight="1pt">
+              <v:rect w14:anchorId="09488F0D" id="Rectangle 35" o:spid="_x0000_s1026" style="position:absolute;margin-left:67.9pt;margin-top:165.75pt;width:108pt;height:17.25pt;z-index:251684864;visibility:visible;mso-wrap-style:square;mso-width-percent:0;mso-height-percent:0;mso-wrap-distance-left:9pt;mso-wrap-distance-top:0;mso-wrap-distance-right:9pt;mso-wrap-distance-bottom:0;mso-position-horizontal:absolute;mso-position-horizontal-relative:margin;mso-position-vertical:absolute;mso-position-vertical-relative:text;mso-width-percent:0;mso-height-percent:0;mso-width-relative:margin;mso-height-relative:margin;v-text-anchor:middle" o:gfxdata="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" filled="f" strokecolor="red" strokeweight="1pt">
                 <w10:wrap anchorx="margin"/>
               </v:rect>
             </w:pict>
@@ -2635,25 +2571,7 @@
           <w:sz w:val="24"/>
           <w:szCs w:val="24"/>
         </w:rPr>
-        <w:t xml:space="preserve">. There is a built-in unzipping ability Windows </w:t>
-      </w:r>
-      <w:proofErr w:type="gramStart"/>
-      <w:r>
-        <w:rPr>
-          <w:rFonts w:ascii="Times New Roman" w:hAnsi="Times New Roman" w:cs="Times New Roman"/>
-          <w:sz w:val="24"/>
-          <w:szCs w:val="24"/>
-        </w:rPr>
-        <w:t>has, but</w:t>
-      </w:r>
-      <w:proofErr w:type="gramEnd"/>
-      <w:r>
-        <w:rPr>
-          <w:rFonts w:ascii="Times New Roman" w:hAnsi="Times New Roman" w:cs="Times New Roman"/>
-          <w:sz w:val="24"/>
-          <w:szCs w:val="24"/>
-        </w:rPr>
-        <w:t xml:space="preserve"> look elsewhere for more information on how to unzip a file on the internet.</w:t>
+        <w:t>. There is a built-in unzipping ability Windows has, but look elsewhere for more information on how to unzip a file on the internet.</w:t>
       </w:r>
     </w:p>
     <w:p>
@@ -2743,7 +2661,7 @@
           </mc:Choice>
           <mc:Fallback>
             <w:pict>
-              <v:rect w14:anchorId="264B4C1D" id="Rectangle 38" o:spid="_x0000_s1026" style="position:absolute;margin-left:79.85pt;margin-top:124.9pt;width:59.25pt;height:20.6pt;z-index:251691008;visibility:visible;mso-wrap-style:square;mso-width-percent:0;mso-height-percent:0;mso-wrap-distance-left:9pt;mso-wrap-distance-top:0;mso-wrap-distance-right:9pt;mso-wrap-distance-bottom:0;mso-position-horizontal:absolute;mso-position-horizontal-relative:margin;mso-position-vertical:absolute;mso-position-vertical-relative:text;mso-width-percent:0;mso-height-percent:0;mso-width-relative:margin;mso-height-relative:margin;v-text-anchor:middle" o:gfxdata="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" filled="f" strokecolor="red" strokeweight="1pt">
+              <v:rect w14:anchorId="30E12F3A" id="Rectangle 38" o:spid="_x0000_s1026" style="position:absolute;margin-left:79.85pt;margin-top:124.9pt;width:59.25pt;height:20.6pt;z-index:251691008;visibility:visible;mso-wrap-style:square;mso-width-percent:0;mso-height-percent:0;mso-wrap-distance-left:9pt;mso-wrap-distance-top:0;mso-wrap-distance-right:9pt;mso-wrap-distance-bottom:0;mso-position-horizontal:absolute;mso-position-horizontal-relative:margin;mso-position-vertical:absolute;mso-position-vertical-relative:text;mso-width-percent:0;mso-height-percent:0;mso-width-relative:margin;mso-height-relative:margin;v-text-anchor:middle" o:gfxdata="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" filled="f" strokecolor="red" strokeweight="1pt">
                 <w10:wrap anchorx="margin"/>
               </v:rect>
             </w:pict>
@@ -2825,7 +2743,7 @@
           </mc:Choice>
           <mc:Fallback>
             <w:pict>
-              <v:rect w14:anchorId="3481E07C" id="Rectangle 36" o:spid="_x0000_s1026" style="position:absolute;margin-left:308.65pt;margin-top:231pt;width:58.5pt;height:20.6pt;z-index:251686912;visibility:visible;mso-wrap-style:square;mso-width-percent:0;mso-height-percent:0;mso-wrap-distance-left:9pt;mso-wrap-distance-top:0;mso-wrap-distance-right:9pt;mso-wrap-distance-bottom:0;mso-position-horizontal:absolute;mso-position-horizontal-relative:margin;mso-position-vertical:absolute;mso-position-vertical-relative:text;mso-width-percent:0;mso-height-percent:0;mso-width-relative:margin;mso-height-relative:margin;v-text-anchor:middle" o:gfxdata="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" filled="f" strokecolor="red" strokeweight="1pt">
+              <v:rect w14:anchorId="14275B71" id="Rectangle 36" o:spid="_x0000_s1026" style="position:absolute;margin-left:308.65pt;margin-top:231pt;width:58.5pt;height:20.6pt;z-index:251686912;visibility:visible;mso-wrap-style:square;mso-width-percent:0;mso-height-percent:0;mso-wrap-distance-left:9pt;mso-wrap-distance-top:0;mso-wrap-distance-right:9pt;mso-wrap-distance-bottom:0;mso-position-horizontal:absolute;mso-position-horizontal-relative:margin;mso-position-vertical:absolute;mso-position-vertical-relative:text;mso-width-percent:0;mso-height-percent:0;mso-width-relative:margin;mso-height-relative:margin;v-text-anchor:middle" o:gfxdata="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" filled="f" strokecolor="red" strokeweight="1pt">
                 <w10:wrap anchorx="margin"/>
               </v:rect>
             </w:pict>
@@ -2907,7 +2825,7 @@
           </mc:Choice>
           <mc:Fallback>
             <w:pict>
-              <v:rect w14:anchorId="7702D05A" id="Rectangle 37" o:spid="_x0000_s1026" style="position:absolute;margin-left:431.2pt;margin-top:124.5pt;width:42.7pt;height:20.6pt;z-index:251688960;visibility:visible;mso-wrap-style:square;mso-width-percent:0;mso-height-percent:0;mso-wrap-distance-left:9pt;mso-wrap-distance-top:0;mso-wrap-distance-right:9pt;mso-wrap-distance-bottom:0;mso-position-horizontal:absolute;mso-position-horizontal-relative:margin;mso-position-vertical:absolute;mso-position-vertical-relative:text;mso-width-percent:0;mso-height-percent:0;mso-width-relative:margin;mso-height-relative:margin;v-text-anchor:middle" o:gfxdata="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" filled="f" strokecolor="red" strokeweight="1pt">
+              <v:rect w14:anchorId="47F2C534" id="Rectangle 37" o:spid="_x0000_s1026" style="position:absolute;margin-left:431.2pt;margin-top:124.5pt;width:42.7pt;height:20.6pt;z-index:251688960;visibility:visible;mso-wrap-style:square;mso-width-percent:0;mso-height-percent:0;mso-wrap-distance-left:9pt;mso-wrap-distance-top:0;mso-wrap-distance-right:9pt;mso-wrap-distance-bottom:0;mso-position-horizontal:absolute;mso-position-horizontal-relative:margin;mso-position-vertical:absolute;mso-position-vertical-relative:text;mso-width-percent:0;mso-height-percent:0;mso-width-relative:margin;mso-height-relative:margin;v-text-anchor:middle" o:gfxdata="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" filled="f" strokecolor="red" strokeweight="1pt">
                 <w10:wrap anchorx="margin"/>
               </v:rect>
             </w:pict>
@@ -3041,7 +2959,6 @@
         </w:rPr>
         <w:t xml:space="preserve"> box </w:t>
       </w:r>
-      <w:proofErr w:type="gramStart"/>
       <w:r>
         <w:rPr>
           <w:rFonts w:ascii="Times New Roman" w:hAnsi="Times New Roman" w:cs="Times New Roman"/>
@@ -3056,16 +2973,7 @@
           <w:sz w:val="24"/>
           <w:szCs w:val="24"/>
         </w:rPr>
-        <w:t xml:space="preserve"> order to</w:t>
-      </w:r>
-      <w:proofErr w:type="gramEnd"/>
-      <w:r>
-        <w:rPr>
-          <w:rFonts w:ascii="Times New Roman" w:hAnsi="Times New Roman" w:cs="Times New Roman"/>
-          <w:sz w:val="24"/>
-          <w:szCs w:val="24"/>
-        </w:rPr>
-        <w:t xml:space="preserve"> </w:t>
+        <w:t xml:space="preserve"> order to </w:t>
       </w:r>
       <w:r>
         <w:rPr>
@@ -3142,23 +3050,13 @@
           <w:szCs w:val="24"/>
         </w:rPr>
       </w:pPr>
-      <w:proofErr w:type="gramStart"/>
-      <w:r>
-        <w:rPr>
-          <w:rFonts w:ascii="Times New Roman" w:hAnsi="Times New Roman" w:cs="Times New Roman"/>
-          <w:sz w:val="24"/>
-          <w:szCs w:val="24"/>
-        </w:rPr>
-        <w:t>In order to</w:t>
-      </w:r>
-      <w:proofErr w:type="gramEnd"/>
-      <w:r>
-        <w:rPr>
-          <w:rFonts w:ascii="Times New Roman" w:hAnsi="Times New Roman" w:cs="Times New Roman"/>
-          <w:sz w:val="24"/>
-          <w:szCs w:val="24"/>
-        </w:rPr>
-        <w:t xml:space="preserve"> view the project’s </w:t>
+      <w:r>
+        <w:rPr>
+          <w:rFonts w:ascii="Times New Roman" w:hAnsi="Times New Roman" w:cs="Times New Roman"/>
+          <w:sz w:val="24"/>
+          <w:szCs w:val="24"/>
+        </w:rPr>
+        <w:t xml:space="preserve">In order to view the project’s </w:t>
       </w:r>
       <w:r>
         <w:rPr>
@@ -3378,7 +3276,7 @@
           </mc:Choice>
           <mc:Fallback>
             <w:pict>
-              <v:rect w14:anchorId="1C1873E4" id="Rectangle 41" o:spid="_x0000_s1026" style="position:absolute;margin-left:248.25pt;margin-top:134.2pt;width:113.65pt;height:9.4pt;z-index:251697152;visibility:visible;mso-wrap-style:square;mso-width-percent:0;mso-height-percent:0;mso-wrap-distance-left:9pt;mso-wrap-distance-top:0;mso-wrap-distance-right:9pt;mso-wrap-distance-bottom:0;mso-position-horizontal:absolute;mso-position-horizontal-relative:margin;mso-position-vertical:absolute;mso-position-vertical-relative:text;mso-width-percent:0;mso-height-percent:0;mso-width-relative:margin;mso-height-relative:margin;v-text-anchor:middle" o:gfxdata="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" filled="f" strokecolor="red" strokeweight="1pt">
+              <v:rect w14:anchorId="17B6FF1C" id="Rectangle 41" o:spid="_x0000_s1026" style="position:absolute;margin-left:248.25pt;margin-top:134.2pt;width:113.65pt;height:9.4pt;z-index:251697152;visibility:visible;mso-wrap-style:square;mso-width-percent:0;mso-height-percent:0;mso-wrap-distance-left:9pt;mso-wrap-distance-top:0;mso-wrap-distance-right:9pt;mso-wrap-distance-bottom:0;mso-position-horizontal:absolute;mso-position-horizontal-relative:margin;mso-position-vertical:absolute;mso-position-vertical-relative:text;mso-width-percent:0;mso-height-percent:0;mso-width-relative:margin;mso-height-relative:margin;v-text-anchor:middle" o:gfxdata="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" filled="f" strokecolor="red" strokeweight="1pt">
                 <w10:wrap anchorx="margin"/>
               </v:rect>
             </w:pict>
@@ -3460,7 +3358,7 @@
           </mc:Choice>
           <mc:Fallback>
             <w:pict>
-              <v:rect w14:anchorId="35F52393" id="Rectangle 40" o:spid="_x0000_s1026" style="position:absolute;margin-left:186.75pt;margin-top:44.6pt;width:62.25pt;height:8.25pt;z-index:251695104;visibility:visible;mso-wrap-style:square;mso-width-percent:0;mso-height-percent:0;mso-wrap-distance-left:9pt;mso-wrap-distance-top:0;mso-wrap-distance-right:9pt;mso-wrap-distance-bottom:0;mso-position-horizontal:absolute;mso-position-horizontal-relative:margin;mso-position-vertical:absolute;mso-position-vertical-relative:text;mso-width-percent:0;mso-height-percent:0;mso-width-relative:margin;mso-height-relative:margin;v-text-anchor:middle" o:gfxdata="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" filled="f" strokecolor="red" strokeweight="1pt">
+              <v:rect w14:anchorId="1D799048" id="Rectangle 40" o:spid="_x0000_s1026" style="position:absolute;margin-left:186.75pt;margin-top:44.6pt;width:62.25pt;height:8.25pt;z-index:251695104;visibility:visible;mso-wrap-style:square;mso-width-percent:0;mso-height-percent:0;mso-wrap-distance-left:9pt;mso-wrap-distance-top:0;mso-wrap-distance-right:9pt;mso-wrap-distance-bottom:0;mso-position-horizontal:absolute;mso-position-horizontal-relative:margin;mso-position-vertical:absolute;mso-position-vertical-relative:text;mso-width-percent:0;mso-height-percent:0;mso-width-relative:margin;mso-height-relative:margin;v-text-anchor:middle" o:gfxdata="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" filled="f" strokecolor="red" strokeweight="1pt">
                 <w10:wrap anchorx="margin"/>
               </v:rect>
             </w:pict>
@@ -3542,7 +3440,7 @@
           </mc:Choice>
           <mc:Fallback>
             <w:pict>
-              <v:rect w14:anchorId="4AC2DD66" id="Rectangle 39" o:spid="_x0000_s1026" style="position:absolute;margin-left:186pt;margin-top:7.05pt;width:24.35pt;height:13.45pt;z-index:251693056;visibility:visible;mso-wrap-style:square;mso-width-percent:0;mso-height-percent:0;mso-wrap-distance-left:9pt;mso-wrap-distance-top:0;mso-wrap-distance-right:9pt;mso-wrap-distance-bottom:0;mso-position-horizontal:absolute;mso-position-horizontal-relative:margin;mso-position-vertical:absolute;mso-position-vertical-relative:text;mso-width-percent:0;mso-height-percent:0;mso-width-relative:margin;mso-height-relative:margin;v-text-anchor:middle" o:gfxdata="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" filled="f" strokecolor="red" strokeweight="1pt">
+              <v:rect w14:anchorId="6CE47687" id="Rectangle 39" o:spid="_x0000_s1026" style="position:absolute;margin-left:186pt;margin-top:7.05pt;width:24.35pt;height:13.45pt;z-index:251693056;visibility:visible;mso-wrap-style:square;mso-width-percent:0;mso-height-percent:0;mso-wrap-distance-left:9pt;mso-wrap-distance-top:0;mso-wrap-distance-right:9pt;mso-wrap-distance-bottom:0;mso-position-horizontal:absolute;mso-position-horizontal-relative:margin;mso-position-vertical:absolute;mso-position-vertical-relative:text;mso-width-percent:0;mso-height-percent:0;mso-width-relative:margin;mso-height-relative:margin;v-text-anchor:middle" o:gfxdata="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" filled="f" strokecolor="red" strokeweight="1pt">
                 <w10:wrap anchorx="margin"/>
               </v:rect>
             </w:pict>
@@ -3775,7 +3673,7 @@
           </mc:Choice>
           <mc:Fallback>
             <w:pict>
-              <v:rect w14:anchorId="04B75FFB" id="Rectangle 44" o:spid="_x0000_s1026" style="position:absolute;margin-left:177.35pt;margin-top:274.5pt;width:87.75pt;height:20.6pt;z-index:251703296;visibility:visible;mso-wrap-style:square;mso-width-percent:0;mso-height-percent:0;mso-wrap-distance-left:9pt;mso-wrap-distance-top:0;mso-wrap-distance-right:9pt;mso-wrap-distance-bottom:0;mso-position-horizontal:absolute;mso-position-horizontal-relative:margin;mso-position-vertical:absolute;mso-position-vertical-relative:text;mso-width-percent:0;mso-height-percent:0;mso-width-relative:margin;mso-height-relative:margin;v-text-anchor:middle" o:gfxdata="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" filled="f" strokecolor="red" strokeweight="1pt">
+              <v:rect w14:anchorId="543C9C12" id="Rectangle 44" o:spid="_x0000_s1026" style="position:absolute;margin-left:177.35pt;margin-top:274.5pt;width:87.75pt;height:20.6pt;z-index:251703296;visibility:visible;mso-wrap-style:square;mso-width-percent:0;mso-height-percent:0;mso-wrap-distance-left:9pt;mso-wrap-distance-top:0;mso-wrap-distance-right:9pt;mso-wrap-distance-bottom:0;mso-position-horizontal:absolute;mso-position-horizontal-relative:margin;mso-position-vertical:absolute;mso-position-vertical-relative:text;mso-width-percent:0;mso-height-percent:0;mso-width-relative:margin;mso-height-relative:margin;v-text-anchor:middle" o:gfxdata="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" filled="f" strokecolor="red" strokeweight="1pt">
                 <w10:wrap anchorx="margin"/>
               </v:rect>
             </w:pict>
@@ -3857,7 +3755,7 @@
           </mc:Choice>
           <mc:Fallback>
             <w:pict>
-              <v:rect w14:anchorId="22E5900B" id="Rectangle 43" o:spid="_x0000_s1026" style="position:absolute;margin-left:146.6pt;margin-top:189.4pt;width:97.1pt;height:20.6pt;z-index:251701248;visibility:visible;mso-wrap-style:square;mso-width-percent:0;mso-height-percent:0;mso-wrap-distance-left:9pt;mso-wrap-distance-top:0;mso-wrap-distance-right:9pt;mso-wrap-distance-bottom:0;mso-position-horizontal:absolute;mso-position-horizontal-relative:margin;mso-position-vertical:absolute;mso-position-vertical-relative:text;mso-width-percent:0;mso-height-percent:0;mso-width-relative:margin;mso-height-relative:margin;v-text-anchor:middle" o:gfxdata="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" filled="f" strokecolor="red" strokeweight="1pt">
+              <v:rect w14:anchorId="4A879905" id="Rectangle 43" o:spid="_x0000_s1026" style="position:absolute;margin-left:146.6pt;margin-top:189.4pt;width:97.1pt;height:20.6pt;z-index:251701248;visibility:visible;mso-wrap-style:square;mso-width-percent:0;mso-height-percent:0;mso-wrap-distance-left:9pt;mso-wrap-distance-top:0;mso-wrap-distance-right:9pt;mso-wrap-distance-bottom:0;mso-position-horizontal:absolute;mso-position-horizontal-relative:margin;mso-position-vertical:absolute;mso-position-vertical-relative:text;mso-width-percent:0;mso-height-percent:0;mso-width-relative:margin;mso-height-relative:margin;v-text-anchor:middle" o:gfxdata="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" filled="f" strokecolor="red" strokeweight="1pt">
                 <w10:wrap anchorx="margin"/>
               </v:rect>
             </w:pict>
@@ -3939,7 +3837,7 @@
           </mc:Choice>
           <mc:Fallback>
             <w:pict>
-              <v:rect w14:anchorId="7103742E" id="Rectangle 42" o:spid="_x0000_s1026" style="position:absolute;margin-left:130.5pt;margin-top:99.75pt;width:42.7pt;height:20.6pt;z-index:251699200;visibility:visible;mso-wrap-style:square;mso-width-percent:0;mso-height-percent:0;mso-wrap-distance-left:9pt;mso-wrap-distance-top:0;mso-wrap-distance-right:9pt;mso-wrap-distance-bottom:0;mso-position-horizontal:absolute;mso-position-horizontal-relative:margin;mso-position-vertical:absolute;mso-position-vertical-relative:text;mso-width-percent:0;mso-height-percent:0;mso-width-relative:margin;mso-height-relative:margin;v-text-anchor:middle" o:gfxdata="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" filled="f" strokecolor="red" strokeweight="1pt">
+              <v:rect w14:anchorId="149E4F42" id="Rectangle 42" o:spid="_x0000_s1026" style="position:absolute;margin-left:130.5pt;margin-top:99.75pt;width:42.7pt;height:20.6pt;z-index:251699200;visibility:visible;mso-wrap-style:square;mso-width-percent:0;mso-height-percent:0;mso-wrap-distance-left:9pt;mso-wrap-distance-top:0;mso-wrap-distance-right:9pt;mso-wrap-distance-bottom:0;mso-position-horizontal:absolute;mso-position-horizontal-relative:margin;mso-position-vertical:absolute;mso-position-vertical-relative:text;mso-width-percent:0;mso-height-percent:0;mso-width-relative:margin;mso-height-relative:margin;v-text-anchor:middle" o:gfxdata="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" filled="f" strokecolor="red" strokeweight="1pt">
                 <w10:wrap anchorx="margin"/>
               </v:rect>
             </w:pict>
@@ -4021,15 +3919,7 @@
         <w:t>Markers</w:t>
       </w:r>
       <w:r>
-        <w:t xml:space="preserve"> tab located near the bottom of the program, that’s like </w:t>
-      </w:r>
-      <w:proofErr w:type="gramStart"/>
-      <w:r>
-        <w:t>due to the fact that</w:t>
-      </w:r>
-      <w:proofErr w:type="gramEnd"/>
-      <w:r>
-        <w:t xml:space="preserve"> Java SE 17 wasn’t selected as the default version.</w:t>
+        <w:t xml:space="preserve"> tab located near the bottom of the program, that’s like due to the fact that Java SE 17 wasn’t selected as the default version.</w:t>
       </w:r>
     </w:p>
     <w:p>
@@ -4108,7 +3998,7 @@
           </mc:Choice>
           <mc:Fallback>
             <w:pict>
-              <v:rect w14:anchorId="0BFFD35D" id="Rectangle 45" o:spid="_x0000_s1026" style="position:absolute;margin-left:116.25pt;margin-top:179.9pt;width:351pt;height:61.5pt;z-index:251705344;visibility:visible;mso-wrap-style:square;mso-width-percent:0;mso-height-percent:0;mso-wrap-distance-left:9pt;mso-wrap-distance-top:0;mso-wrap-distance-right:9pt;mso-wrap-distance-bottom:0;mso-position-horizontal:absolute;mso-position-horizontal-relative:margin;mso-position-vertical:absolute;mso-position-vertical-relative:text;mso-width-percent:0;mso-height-percent:0;mso-width-relative:margin;mso-height-relative:margin;v-text-anchor:middle" o:gfxdata="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" filled="f" strokecolor="red" strokeweight="1pt">
+              <v:rect w14:anchorId="4CF6EEE1" id="Rectangle 45" o:spid="_x0000_s1026" style="position:absolute;margin-left:116.25pt;margin-top:179.9pt;width:351pt;height:61.5pt;z-index:251705344;visibility:visible;mso-wrap-style:square;mso-width-percent:0;mso-height-percent:0;mso-wrap-distance-left:9pt;mso-wrap-distance-top:0;mso-wrap-distance-right:9pt;mso-wrap-distance-bottom:0;mso-position-horizontal:absolute;mso-position-horizontal-relative:margin;mso-position-vertical:absolute;mso-position-vertical-relative:text;mso-width-percent:0;mso-height-percent:0;mso-width-relative:margin;mso-height-relative:margin;v-text-anchor:middle" o:gfxdata="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" filled="f" strokecolor="red" strokeweight="1pt">
                 <w10:wrap anchorx="margin"/>
               </v:rect>
             </w:pict>
@@ -4284,7 +4174,7 @@
           </mc:Choice>
           <mc:Fallback>
             <w:pict>
-              <v:rect w14:anchorId="45AE5BD7" id="Rectangle 47" o:spid="_x0000_s1026" style="position:absolute;margin-left:178.15pt;margin-top:292.85pt;width:157.5pt;height:14.25pt;z-index:251709440;visibility:visible;mso-wrap-style:square;mso-width-percent:0;mso-height-percent:0;mso-wrap-distance-left:9pt;mso-wrap-distance-top:0;mso-wrap-distance-right:9pt;mso-wrap-distance-bottom:0;mso-position-horizontal:absolute;mso-position-horizontal-relative:margin;mso-position-vertical:absolute;mso-position-vertical-relative:text;mso-width-percent:0;mso-height-percent:0;mso-width-relative:margin;mso-height-relative:margin;v-text-anchor:middle" o:gfxdata="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" filled="f" strokecolor="red" strokeweight="1pt">
+              <v:rect w14:anchorId="2252BA75" id="Rectangle 47" o:spid="_x0000_s1026" style="position:absolute;margin-left:178.15pt;margin-top:292.85pt;width:157.5pt;height:14.25pt;z-index:251709440;visibility:visible;mso-wrap-style:square;mso-width-percent:0;mso-height-percent:0;mso-wrap-distance-left:9pt;mso-wrap-distance-top:0;mso-wrap-distance-right:9pt;mso-wrap-distance-bottom:0;mso-position-horizontal:absolute;mso-position-horizontal-relative:margin;mso-position-vertical:absolute;mso-position-vertical-relative:text;mso-width-percent:0;mso-height-percent:0;mso-width-relative:margin;mso-height-relative:margin;v-text-anchor:middle" o:gfxdata="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" filled="f" strokecolor="red" strokeweight="1pt">
                 <w10:wrap anchorx="margin"/>
               </v:rect>
             </w:pict>
@@ -4366,7 +4256,7 @@
           </mc:Choice>
           <mc:Fallback>
             <w:pict>
-              <v:rect w14:anchorId="453C7FB0" id="Rectangle 46" o:spid="_x0000_s1026" style="position:absolute;margin-left:110.25pt;margin-top:40.45pt;width:69.4pt;height:10.9pt;z-index:251707392;visibility:visible;mso-wrap-style:square;mso-width-percent:0;mso-height-percent:0;mso-wrap-distance-left:9pt;mso-wrap-distance-top:0;mso-wrap-distance-right:9pt;mso-wrap-distance-bottom:0;mso-position-horizontal:absolute;mso-position-horizontal-relative:margin;mso-position-vertical:absolute;mso-position-vertical-relative:text;mso-width-percent:0;mso-height-percent:0;mso-width-relative:margin;mso-height-relative:margin;v-text-anchor:middle" o:gfxdata="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" filled="f" strokecolor="red" strokeweight="1pt">
+              <v:rect w14:anchorId="2F92FE3A" id="Rectangle 46" o:spid="_x0000_s1026" style="position:absolute;margin-left:110.25pt;margin-top:40.45pt;width:69.4pt;height:10.9pt;z-index:251707392;visibility:visible;mso-wrap-style:square;mso-width-percent:0;mso-height-percent:0;mso-wrap-distance-left:9pt;mso-wrap-distance-top:0;mso-wrap-distance-right:9pt;mso-wrap-distance-bottom:0;mso-position-horizontal:absolute;mso-position-horizontal-relative:margin;mso-position-vertical:absolute;mso-position-vertical-relative:text;mso-width-percent:0;mso-height-percent:0;mso-width-relative:margin;mso-height-relative:margin;v-text-anchor:middle" o:gfxdata="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" filled="f" strokecolor="red" strokeweight="1pt">
                 <w10:wrap anchorx="margin"/>
               </v:rect>
             </w:pict>
@@ -4536,7 +4426,7 @@
           </mc:Choice>
           <mc:Fallback>
             <w:pict>
-              <v:rect w14:anchorId="4E8F5B19" id="Rectangle 51" o:spid="_x0000_s1026" style="position:absolute;margin-left:353.25pt;margin-top:81.2pt;width:61.9pt;height:10.85pt;z-index:251717632;visibility:visible;mso-wrap-style:square;mso-width-percent:0;mso-height-percent:0;mso-wrap-distance-left:9pt;mso-wrap-distance-top:0;mso-wrap-distance-right:9pt;mso-wrap-distance-bottom:0;mso-position-horizontal:absolute;mso-position-horizontal-relative:margin;mso-position-vertical:absolute;mso-position-vertical-relative:text;mso-width-percent:0;mso-height-percent:0;mso-width-relative:margin;mso-height-relative:margin;v-text-anchor:middle" o:gfxdata="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" filled="f" strokecolor="red" strokeweight="1pt">
+              <v:rect w14:anchorId="14D00EED" id="Rectangle 51" o:spid="_x0000_s1026" style="position:absolute;margin-left:353.25pt;margin-top:81.2pt;width:61.9pt;height:10.85pt;z-index:251717632;visibility:visible;mso-wrap-style:square;mso-width-percent:0;mso-height-percent:0;mso-wrap-distance-left:9pt;mso-wrap-distance-top:0;mso-wrap-distance-right:9pt;mso-wrap-distance-bottom:0;mso-position-horizontal:absolute;mso-position-horizontal-relative:margin;mso-position-vertical:absolute;mso-position-vertical-relative:text;mso-width-percent:0;mso-height-percent:0;mso-width-relative:margin;mso-height-relative:margin;v-text-anchor:middle" o:gfxdata="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" filled="f" strokecolor="red" strokeweight="1pt">
                 <w10:wrap anchorx="margin"/>
               </v:rect>
             </w:pict>
@@ -4618,7 +4508,7 @@
           </mc:Choice>
           <mc:Fallback>
             <w:pict>
-              <v:rect w14:anchorId="6BEBA713" id="Rectangle 50" o:spid="_x0000_s1026" style="position:absolute;margin-left:120.75pt;margin-top:46.7pt;width:36.4pt;height:10.5pt;z-index:251715584;visibility:visible;mso-wrap-style:square;mso-width-percent:0;mso-height-percent:0;mso-wrap-distance-left:9pt;mso-wrap-distance-top:0;mso-wrap-distance-right:9pt;mso-wrap-distance-bottom:0;mso-position-horizontal:absolute;mso-position-horizontal-relative:margin;mso-position-vertical:absolute;mso-position-vertical-relative:text;mso-width-percent:0;mso-height-percent:0;mso-width-relative:margin;mso-height-relative:margin;v-text-anchor:middle" o:gfxdata="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" filled="f" strokecolor="red" strokeweight="1pt">
+              <v:rect w14:anchorId="082DB48D" id="Rectangle 50" o:spid="_x0000_s1026" style="position:absolute;margin-left:120.75pt;margin-top:46.7pt;width:36.4pt;height:10.5pt;z-index:251715584;visibility:visible;mso-wrap-style:square;mso-width-percent:0;mso-height-percent:0;mso-wrap-distance-left:9pt;mso-wrap-distance-top:0;mso-wrap-distance-right:9pt;mso-wrap-distance-bottom:0;mso-position-horizontal:absolute;mso-position-horizontal-relative:margin;mso-position-vertical:absolute;mso-position-vertical-relative:text;mso-width-percent:0;mso-height-percent:0;mso-width-relative:margin;mso-height-relative:margin;v-text-anchor:middle" o:gfxdata="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" filled="f" strokecolor="red" strokeweight="1pt">
                 <w10:wrap anchorx="margin"/>
               </v:rect>
             </w:pict>
@@ -4700,7 +4590,7 @@
           </mc:Choice>
           <mc:Fallback>
             <w:pict>
-              <v:rect w14:anchorId="27B8D343" id="Rectangle 49" o:spid="_x0000_s1026" style="position:absolute;margin-left:163.9pt;margin-top:27.2pt;width:28.85pt;height:11.25pt;z-index:251713536;visibility:visible;mso-wrap-style:square;mso-width-percent:0;mso-height-percent:0;mso-wrap-distance-left:9pt;mso-wrap-distance-top:0;mso-wrap-distance-right:9pt;mso-wrap-distance-bottom:0;mso-position-horizontal:absolute;mso-position-horizontal-relative:margin;mso-position-vertical:absolute;mso-position-vertical-relative:text;mso-width-percent:0;mso-height-percent:0;mso-width-relative:margin;mso-height-relative:margin;v-text-anchor:middle" o:gfxdata="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" filled="f" strokecolor="red" strokeweight="1pt">
+              <v:rect w14:anchorId="6B565B46" id="Rectangle 49" o:spid="_x0000_s1026" style="position:absolute;margin-left:163.9pt;margin-top:27.2pt;width:28.85pt;height:11.25pt;z-index:251713536;visibility:visible;mso-wrap-style:square;mso-width-percent:0;mso-height-percent:0;mso-wrap-distance-left:9pt;mso-wrap-distance-top:0;mso-wrap-distance-right:9pt;mso-wrap-distance-bottom:0;mso-position-horizontal:absolute;mso-position-horizontal-relative:margin;mso-position-vertical:absolute;mso-position-vertical-relative:text;mso-width-percent:0;mso-height-percent:0;mso-width-relative:margin;mso-height-relative:margin;v-text-anchor:middle" o:gfxdata="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" filled="f" strokecolor="red" strokeweight="1pt">
                 <w10:wrap anchorx="margin"/>
               </v:rect>
             </w:pict>
@@ -4782,7 +4672,7 @@
           </mc:Choice>
           <mc:Fallback>
             <w:pict>
-              <v:rect w14:anchorId="790D4AA1" id="Rectangle 48" o:spid="_x0000_s1026" style="position:absolute;margin-left:55.5pt;margin-top:46.3pt;width:33.4pt;height:9pt;z-index:251711488;visibility:visible;mso-wrap-style:square;mso-width-percent:0;mso-height-percent:0;mso-wrap-distance-left:9pt;mso-wrap-distance-top:0;mso-wrap-distance-right:9pt;mso-wrap-distance-bottom:0;mso-position-horizontal:absolute;mso-position-horizontal-relative:margin;mso-position-vertical:absolute;mso-position-vertical-relative:text;mso-width-percent:0;mso-height-percent:0;mso-width-relative:margin;mso-height-relative:margin;v-text-anchor:middle" o:gfxdata="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" filled="f" strokecolor="red" strokeweight="1pt">
+              <v:rect w14:anchorId="63553A47" id="Rectangle 48" o:spid="_x0000_s1026" style="position:absolute;margin-left:55.5pt;margin-top:46.3pt;width:33.4pt;height:9pt;z-index:251711488;visibility:visible;mso-wrap-style:square;mso-width-percent:0;mso-height-percent:0;mso-wrap-distance-left:9pt;mso-wrap-distance-top:0;mso-wrap-distance-right:9pt;mso-wrap-distance-bottom:0;mso-position-horizontal:absolute;mso-position-horizontal-relative:margin;mso-position-vertical:absolute;mso-position-vertical-relative:text;mso-width-percent:0;mso-height-percent:0;mso-width-relative:margin;mso-height-relative:margin;v-text-anchor:middle" o:gfxdata="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" filled="f" strokecolor="red" strokeweight="1pt">
                 <w10:wrap anchorx="margin"/>
               </v:rect>
             </w:pict>
@@ -4999,7 +4889,7 @@
           </mc:Choice>
           <mc:Fallback>
             <w:pict>
-              <v:rect w14:anchorId="39951DA3" id="Rectangle 53" o:spid="_x0000_s1026" style="position:absolute;margin-left:328.1pt;margin-top:95pt;width:60.75pt;height:15.35pt;z-index:251721728;visibility:visible;mso-wrap-style:square;mso-width-percent:0;mso-height-percent:0;mso-wrap-distance-left:9pt;mso-wrap-distance-top:0;mso-wrap-distance-right:9pt;mso-wrap-distance-bottom:0;mso-position-horizontal:absolute;mso-position-horizontal-relative:margin;mso-position-vertical:absolute;mso-position-vertical-relative:text;mso-width-percent:0;mso-height-percent:0;mso-width-relative:margin;mso-height-relative:margin;v-text-anchor:middle" o:gfxdata="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" filled="f" strokecolor="red" strokeweight="1pt">
+              <v:rect w14:anchorId="25BB4954" id="Rectangle 53" o:spid="_x0000_s1026" style="position:absolute;margin-left:328.1pt;margin-top:95pt;width:60.75pt;height:15.35pt;z-index:251721728;visibility:visible;mso-wrap-style:square;mso-width-percent:0;mso-height-percent:0;mso-wrap-distance-left:9pt;mso-wrap-distance-top:0;mso-wrap-distance-right:9pt;mso-wrap-distance-bottom:0;mso-position-horizontal:absolute;mso-position-horizontal-relative:margin;mso-position-vertical:absolute;mso-position-vertical-relative:text;mso-width-percent:0;mso-height-percent:0;mso-width-relative:margin;mso-height-relative:margin;v-text-anchor:middle" o:gfxdata="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" filled="f" strokecolor="red" strokeweight="1pt">
                 <w10:wrap anchorx="margin"/>
               </v:rect>
             </w:pict>
@@ -5081,7 +4971,7 @@
           </mc:Choice>
           <mc:Fallback>
             <w:pict>
-              <v:rect w14:anchorId="25BA3DD7" id="Rectangle 52" o:spid="_x0000_s1026" style="position:absolute;margin-left:79.15pt;margin-top:94.25pt;width:61.5pt;height:15.35pt;z-index:251719680;visibility:visible;mso-wrap-style:square;mso-width-percent:0;mso-height-percent:0;mso-wrap-distance-left:9pt;mso-wrap-distance-top:0;mso-wrap-distance-right:9pt;mso-wrap-distance-bottom:0;mso-position-horizontal:absolute;mso-position-horizontal-relative:margin;mso-position-vertical:absolute;mso-position-vertical-relative:text;mso-width-percent:0;mso-height-percent:0;mso-width-relative:margin;mso-height-relative:margin;v-text-anchor:middle" o:gfxdata="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" filled="f" strokecolor="red" strokeweight="1pt">
+              <v:rect w14:anchorId="3DCA4486" id="Rectangle 52" o:spid="_x0000_s1026" style="position:absolute;margin-left:79.15pt;margin-top:94.25pt;width:61.5pt;height:15.35pt;z-index:251719680;visibility:visible;mso-wrap-style:square;mso-width-percent:0;mso-height-percent:0;mso-wrap-distance-left:9pt;mso-wrap-distance-top:0;mso-wrap-distance-right:9pt;mso-wrap-distance-bottom:0;mso-position-horizontal:absolute;mso-position-horizontal-relative:margin;mso-position-vertical:absolute;mso-position-vertical-relative:text;mso-width-percent:0;mso-height-percent:0;mso-width-relative:margin;mso-height-relative:margin;v-text-anchor:middle" o:gfxdata="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" filled="f" strokecolor="red" strokeweight="1pt">
                 <w10:wrap anchorx="margin"/>
               </v:rect>
             </w:pict>
@@ -5260,7 +5150,7 @@
           </mc:Choice>
           <mc:Fallback>
             <w:pict>
-              <v:rect w14:anchorId="4DEE4007" id="Rectangle 55" o:spid="_x0000_s1026" style="position:absolute;margin-left:355.15pt;margin-top:56.7pt;width:44.95pt;height:12.35pt;z-index:251725824;visibility:visible;mso-wrap-style:square;mso-width-percent:0;mso-height-percent:0;mso-wrap-distance-left:9pt;mso-wrap-distance-top:0;mso-wrap-distance-right:9pt;mso-wrap-distance-bottom:0;mso-position-horizontal:absolute;mso-position-horizontal-relative:margin;mso-position-vertical:absolute;mso-position-vertical-relative:text;mso-width-percent:0;mso-height-percent:0;mso-width-relative:margin;mso-height-relative:margin;v-text-anchor:middle" o:gfxdata="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" filled="f" strokecolor="red" strokeweight="1pt">
+              <v:rect w14:anchorId="1D11960F" id="Rectangle 55" o:spid="_x0000_s1026" style="position:absolute;margin-left:355.15pt;margin-top:56.7pt;width:44.95pt;height:12.35pt;z-index:251725824;visibility:visible;mso-wrap-style:square;mso-width-percent:0;mso-height-percent:0;mso-wrap-distance-left:9pt;mso-wrap-distance-top:0;mso-wrap-distance-right:9pt;mso-wrap-distance-bottom:0;mso-position-horizontal:absolute;mso-position-horizontal-relative:margin;mso-position-vertical:absolute;mso-position-vertical-relative:text;mso-width-percent:0;mso-height-percent:0;mso-width-relative:margin;mso-height-relative:margin;v-text-anchor:middle" o:gfxdata="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" filled="f" strokecolor="red" strokeweight="1pt">
                 <w10:wrap anchorx="margin"/>
               </v:rect>
             </w:pict>
@@ -5342,7 +5232,7 @@
           </mc:Choice>
           <mc:Fallback>
             <w:pict>
-              <v:rect w14:anchorId="69144352" id="Rectangle 54" o:spid="_x0000_s1026" style="position:absolute;margin-left:76.15pt;margin-top:33.05pt;width:42.7pt;height:11.25pt;z-index:251723776;visibility:visible;mso-wrap-style:square;mso-width-percent:0;mso-height-percent:0;mso-wrap-distance-left:9pt;mso-wrap-distance-top:0;mso-wrap-distance-right:9pt;mso-wrap-distance-bottom:0;mso-position-horizontal:absolute;mso-position-horizontal-relative:margin;mso-position-vertical:absolute;mso-position-vertical-relative:text;mso-width-percent:0;mso-height-percent:0;mso-width-relative:margin;mso-height-relative:margin;v-text-anchor:middle" o:gfxdata="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" filled="f" strokecolor="red" strokeweight="1pt">
+              <v:rect w14:anchorId="77FC269B" id="Rectangle 54" o:spid="_x0000_s1026" style="position:absolute;margin-left:76.15pt;margin-top:33.05pt;width:42.7pt;height:11.25pt;z-index:251723776;visibility:visible;mso-wrap-style:square;mso-width-percent:0;mso-height-percent:0;mso-wrap-distance-left:9pt;mso-wrap-distance-top:0;mso-wrap-distance-right:9pt;mso-wrap-distance-bottom:0;mso-position-horizontal:absolute;mso-position-horizontal-relative:margin;mso-position-vertical:absolute;mso-position-vertical-relative:text;mso-width-percent:0;mso-height-percent:0;mso-width-relative:margin;mso-height-relative:margin;v-text-anchor:middle" o:gfxdata="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" filled="f" strokecolor="red" strokeweight="1pt">
                 <w10:wrap anchorx="margin"/>
               </v:rect>
             </w:pict>
@@ -5461,15 +5351,7 @@
         <w:t>After pressing the next button,</w:t>
       </w:r>
       <w:r>
-        <w:t xml:space="preserve"> </w:t>
-      </w:r>
-      <w:proofErr w:type="gramStart"/>
-      <w:r>
-        <w:t>a you’ll</w:t>
-      </w:r>
-      <w:proofErr w:type="gramEnd"/>
-      <w:r>
-        <w:t xml:space="preserve"> see a </w:t>
+        <w:t xml:space="preserve"> a you’ll see a </w:t>
       </w:r>
       <w:r>
         <w:rPr>
@@ -5507,15 +5389,7 @@
       </w:r>
       <w:proofErr w:type="spellEnd"/>
       <w:r>
-        <w:t xml:space="preserve"> is installed from an installer, then it will like </w:t>
-      </w:r>
-      <w:proofErr w:type="gramStart"/>
-      <w:r>
-        <w:t>be</w:t>
-      </w:r>
-      <w:proofErr w:type="gramEnd"/>
-      <w:r>
-        <w:t xml:space="preserve"> in C:\Program Files\Java</w:t>
+        <w:t xml:space="preserve"> is installed from an installer, then it will like be in C:\Program Files\Java</w:t>
       </w:r>
       <w:r>
         <w:t>.</w:t>
@@ -5600,7 +5474,7 @@
           </mc:Choice>
           <mc:Fallback>
             <w:pict>
-              <v:rect w14:anchorId="09E73F11" id="Rectangle 57" o:spid="_x0000_s1026" style="position:absolute;margin-left:305.25pt;margin-top:203.35pt;width:54pt;height:20.6pt;z-index:251729920;visibility:visible;mso-wrap-style:square;mso-width-percent:0;mso-height-percent:0;mso-wrap-distance-left:9pt;mso-wrap-distance-top:0;mso-wrap-distance-right:9pt;mso-wrap-distance-bottom:0;mso-position-horizontal:absolute;mso-position-horizontal-relative:margin;mso-position-vertical:absolute;mso-position-vertical-relative:text;mso-width-percent:0;mso-height-percent:0;mso-width-relative:margin;mso-height-relative:margin;v-text-anchor:middle" o:gfxdata="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" filled="f" strokecolor="red" strokeweight="1pt">
+              <v:rect w14:anchorId="5BD84126" id="Rectangle 57" o:spid="_x0000_s1026" style="position:absolute;margin-left:305.25pt;margin-top:203.35pt;width:54pt;height:20.6pt;z-index:251729920;visibility:visible;mso-wrap-style:square;mso-width-percent:0;mso-height-percent:0;mso-wrap-distance-left:9pt;mso-wrap-distance-top:0;mso-wrap-distance-right:9pt;mso-wrap-distance-bottom:0;mso-position-horizontal:absolute;mso-position-horizontal-relative:margin;mso-position-vertical:absolute;mso-position-vertical-relative:text;mso-width-percent:0;mso-height-percent:0;mso-width-relative:margin;mso-height-relative:margin;v-text-anchor:middle" o:gfxdata="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" filled="f" strokecolor="red" strokeweight="1pt">
                 <w10:wrap anchorx="margin"/>
               </v:rect>
             </w:pict>
@@ -5682,7 +5556,7 @@
           </mc:Choice>
           <mc:Fallback>
             <w:pict>
-              <v:rect w14:anchorId="7918BDEC" id="Rectangle 56" o:spid="_x0000_s1026" style="position:absolute;margin-left:105pt;margin-top:13.95pt;width:133.9pt;height:18.4pt;z-index:251727872;visibility:visible;mso-wrap-style:square;mso-width-percent:0;mso-height-percent:0;mso-wrap-distance-left:9pt;mso-wrap-distance-top:0;mso-wrap-distance-right:9pt;mso-wrap-distance-bottom:0;mso-position-horizontal:absolute;mso-position-horizontal-relative:margin;mso-position-vertical:absolute;mso-position-vertical-relative:text;mso-width-percent:0;mso-height-percent:0;mso-width-relative:margin;mso-height-relative:margin;v-text-anchor:middle" o:gfxdata="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" filled="f" strokecolor="red" strokeweight="1pt">
+              <v:rect w14:anchorId="5A65A8A9" id="Rectangle 56" o:spid="_x0000_s1026" style="position:absolute;margin-left:105pt;margin-top:13.95pt;width:133.9pt;height:18.4pt;z-index:251727872;visibility:visible;mso-wrap-style:square;mso-width-percent:0;mso-height-percent:0;mso-wrap-distance-left:9pt;mso-wrap-distance-top:0;mso-wrap-distance-right:9pt;mso-wrap-distance-bottom:0;mso-position-horizontal:absolute;mso-position-horizontal-relative:margin;mso-position-vertical:absolute;mso-position-vertical-relative:text;mso-width-percent:0;mso-height-percent:0;mso-width-relative:margin;mso-height-relative:margin;v-text-anchor:middle" o:gfxdata="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" filled="f" strokecolor="red" strokeweight="1pt">
                 <w10:wrap anchorx="margin"/>
               </v:rect>
             </w:pict>
@@ -6029,7 +5903,7 @@
           </mc:Choice>
           <mc:Fallback>
             <w:pict>
-              <v:rect w14:anchorId="27189A2C" id="Rectangle 60" o:spid="_x0000_s1026" style="position:absolute;margin-left:295.9pt;margin-top:222.4pt;width:105pt;height:6.75pt;z-index:251736064;visibility:visible;mso-wrap-style:square;mso-width-percent:0;mso-height-percent:0;mso-wrap-distance-left:9pt;mso-wrap-distance-top:0;mso-wrap-distance-right:9pt;mso-wrap-distance-bottom:0;mso-position-horizontal:absolute;mso-position-horizontal-relative:margin;mso-position-vertical:absolute;mso-position-vertical-relative:text;mso-width-percent:0;mso-height-percent:0;mso-width-relative:margin;mso-height-relative:margin;v-text-anchor:middle" o:gfxdata="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" filled="f" strokecolor="red" strokeweight="1pt">
+              <v:rect w14:anchorId="046B8CC3" id="Rectangle 60" o:spid="_x0000_s1026" style="position:absolute;margin-left:295.9pt;margin-top:222.4pt;width:105pt;height:6.75pt;z-index:251736064;visibility:visible;mso-wrap-style:square;mso-width-percent:0;mso-height-percent:0;mso-wrap-distance-left:9pt;mso-wrap-distance-top:0;mso-wrap-distance-right:9pt;mso-wrap-distance-bottom:0;mso-position-horizontal:absolute;mso-position-horizontal-relative:margin;mso-position-vertical:absolute;mso-position-vertical-relative:text;mso-width-percent:0;mso-height-percent:0;mso-width-relative:margin;mso-height-relative:margin;v-text-anchor:middle" o:gfxdata="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" filled="f" strokecolor="red" strokeweight="1pt">
                 <w10:wrap anchorx="margin"/>
               </v:rect>
             </w:pict>
@@ -6111,7 +5985,7 @@
           </mc:Choice>
           <mc:Fallback>
             <w:pict>
-              <v:rect w14:anchorId="598C393F" id="Rectangle 59" o:spid="_x0000_s1026" style="position:absolute;margin-left:139.5pt;margin-top:220.5pt;width:151.5pt;height:10.15pt;z-index:251734016;visibility:visible;mso-wrap-style:square;mso-width-percent:0;mso-height-percent:0;mso-wrap-distance-left:9pt;mso-wrap-distance-top:0;mso-wrap-distance-right:9pt;mso-wrap-distance-bottom:0;mso-position-horizontal:absolute;mso-position-horizontal-relative:margin;mso-position-vertical:absolute;mso-position-vertical-relative:text;mso-width-percent:0;mso-height-percent:0;mso-width-relative:margin;mso-height-relative:margin;v-text-anchor:middle" o:gfxdata="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" filled="f" strokecolor="red" strokeweight="1pt">
+              <v:rect w14:anchorId="0B387D4C" id="Rectangle 59" o:spid="_x0000_s1026" style="position:absolute;margin-left:139.5pt;margin-top:220.5pt;width:151.5pt;height:10.15pt;z-index:251734016;visibility:visible;mso-wrap-style:square;mso-width-percent:0;mso-height-percent:0;mso-wrap-distance-left:9pt;mso-wrap-distance-top:0;mso-wrap-distance-right:9pt;mso-wrap-distance-bottom:0;mso-position-horizontal:absolute;mso-position-horizontal-relative:margin;mso-position-vertical:absolute;mso-position-vertical-relative:text;mso-width-percent:0;mso-height-percent:0;mso-width-relative:margin;mso-height-relative:margin;v-text-anchor:middle" o:gfxdata="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" filled="f" strokecolor="red" strokeweight="1pt">
                 <w10:wrap anchorx="margin"/>
               </v:rect>
             </w:pict>
@@ -6193,7 +6067,7 @@
           </mc:Choice>
           <mc:Fallback>
             <w:pict>
-              <v:rect w14:anchorId="434DF07D" id="Rectangle 58" o:spid="_x0000_s1026" style="position:absolute;margin-left:70.5pt;margin-top:104.65pt;width:72.4pt;height:30pt;z-index:251731968;visibility:visible;mso-wrap-style:square;mso-width-percent:0;mso-height-percent:0;mso-wrap-distance-left:9pt;mso-wrap-distance-top:0;mso-wrap-distance-right:9pt;mso-wrap-distance-bottom:0;mso-position-horizontal:absolute;mso-position-horizontal-relative:margin;mso-position-vertical:absolute;mso-position-vertical-relative:text;mso-width-percent:0;mso-height-percent:0;mso-width-relative:margin;mso-height-relative:margin;v-text-anchor:middle" o:gfxdata="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" filled="f" strokecolor="red" strokeweight="1pt">
+              <v:rect w14:anchorId="7991AD07" id="Rectangle 58" o:spid="_x0000_s1026" style="position:absolute;margin-left:70.5pt;margin-top:104.65pt;width:72.4pt;height:30pt;z-index:251731968;visibility:visible;mso-wrap-style:square;mso-width-percent:0;mso-height-percent:0;mso-wrap-distance-left:9pt;mso-wrap-distance-top:0;mso-wrap-distance-right:9pt;mso-wrap-distance-bottom:0;mso-position-horizontal:absolute;mso-position-horizontal-relative:margin;mso-position-vertical:absolute;mso-position-vertical-relative:text;mso-width-percent:0;mso-height-percent:0;mso-width-relative:margin;mso-height-relative:margin;v-text-anchor:middle" o:gfxdata="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" filled="f" strokecolor="red" strokeweight="1pt">
                 <w10:wrap anchorx="margin"/>
               </v:rect>
             </w:pict>
@@ -6449,7 +6323,6 @@
         <w:t xml:space="preserve"> to edit the </w:t>
       </w:r>
       <w:proofErr w:type="spellStart"/>
-      <w:proofErr w:type="gramStart"/>
       <w:r>
         <w:rPr>
           <w:b/>
@@ -6458,7 +6331,6 @@
         <w:t>applications.properties</w:t>
       </w:r>
       <w:proofErr w:type="spellEnd"/>
-      <w:proofErr w:type="gramEnd"/>
       <w:r>
         <w:t xml:space="preserve"> file. </w:t>
       </w:r>
@@ -6542,7 +6414,7 @@
           </mc:Choice>
           <mc:Fallback>
             <w:pict>
-              <v:rect w14:anchorId="20714734" id="Rectangle 67" o:spid="_x0000_s1026" style="position:absolute;margin-left:135.4pt;margin-top:80.7pt;width:102pt;height:48pt;z-index:251748352;visibility:visible;mso-wrap-style:square;mso-width-percent:0;mso-height-percent:0;mso-wrap-distance-left:9pt;mso-wrap-distance-top:0;mso-wrap-distance-right:9pt;mso-wrap-distance-bottom:0;mso-position-horizontal:absolute;mso-position-horizontal-relative:margin;mso-position-vertical:absolute;mso-position-vertical-relative:text;mso-width-percent:0;mso-height-percent:0;mso-width-relative:margin;mso-height-relative:margin;v-text-anchor:middle" o:gfxdata="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" filled="f" strokecolor="red" strokeweight="1pt">
+              <v:rect w14:anchorId="36D3D301" id="Rectangle 67" o:spid="_x0000_s1026" style="position:absolute;margin-left:135.4pt;margin-top:80.7pt;width:102pt;height:48pt;z-index:251748352;visibility:visible;mso-wrap-style:square;mso-width-percent:0;mso-height-percent:0;mso-wrap-distance-left:9pt;mso-wrap-distance-top:0;mso-wrap-distance-right:9pt;mso-wrap-distance-bottom:0;mso-position-horizontal:absolute;mso-position-horizontal-relative:margin;mso-position-vertical:absolute;mso-position-vertical-relative:text;mso-width-percent:0;mso-height-percent:0;mso-width-relative:margin;mso-height-relative:margin;v-text-anchor:middle" o:gfxdata="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" filled="f" strokecolor="red" strokeweight="1pt">
                 <w10:wrap anchorx="margin"/>
               </v:rect>
             </w:pict>
@@ -6695,7 +6567,7 @@
           </mc:Choice>
           <mc:Fallback>
             <w:pict>
-              <v:rect w14:anchorId="0508C727" id="Rectangle 68" o:spid="_x0000_s1026" style="position:absolute;margin-left:56.6pt;margin-top:93.4pt;width:140.25pt;height:18.35pt;z-index:251750400;visibility:visible;mso-wrap-style:square;mso-width-percent:0;mso-height-percent:0;mso-wrap-distance-left:9pt;mso-wrap-distance-top:0;mso-wrap-distance-right:9pt;mso-wrap-distance-bottom:0;mso-position-horizontal:absolute;mso-position-horizontal-relative:margin;mso-position-vertical:absolute;mso-position-vertical-relative:text;mso-width-percent:0;mso-height-percent:0;mso-width-relative:margin;mso-height-relative:margin;v-text-anchor:middle" o:gfxdata="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" filled="f" strokecolor="red" strokeweight="1pt">
+              <v:rect w14:anchorId="0C64369C" id="Rectangle 68" o:spid="_x0000_s1026" style="position:absolute;margin-left:56.6pt;margin-top:93.4pt;width:140.25pt;height:18.35pt;z-index:251750400;visibility:visible;mso-wrap-style:square;mso-width-percent:0;mso-height-percent:0;mso-wrap-distance-left:9pt;mso-wrap-distance-top:0;mso-wrap-distance-right:9pt;mso-wrap-distance-bottom:0;mso-position-horizontal:absolute;mso-position-horizontal-relative:margin;mso-position-vertical:absolute;mso-position-vertical-relative:text;mso-width-percent:0;mso-height-percent:0;mso-width-relative:margin;mso-height-relative:margin;v-text-anchor:middle" o:gfxdata="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" filled="f" strokecolor="red" strokeweight="1pt">
                 <w10:wrap anchorx="margin"/>
               </v:rect>
             </w:pict>
@@ -6761,13 +6633,8 @@
         <w:t xml:space="preserve">Set the </w:t>
       </w:r>
       <w:proofErr w:type="spellStart"/>
-      <w:proofErr w:type="gramStart"/>
-      <w:r>
-        <w:t>spring.datasource</w:t>
-      </w:r>
-      <w:proofErr w:type="gramEnd"/>
-      <w:r>
-        <w:t>.</w:t>
+      <w:r>
+        <w:t>spring.datasource.</w:t>
       </w:r>
       <w:r>
         <w:t>username</w:t>
@@ -6840,7 +6707,16 @@
         <w:t xml:space="preserve"> </w:t>
       </w:r>
       <w:r>
-        <w:t xml:space="preserve">setting to = create or =create-drop </w:t>
+        <w:t>setting to = create</w:t>
+      </w:r>
+      <w:r>
+        <w:t>,</w:t>
+      </w:r>
+      <w:r>
+        <w:t xml:space="preserve"> =create-drop </w:t>
+      </w:r>
+      <w:r>
+        <w:t>or =update</w:t>
       </w:r>
     </w:p>
     <w:p>
@@ -7018,15 +6894,21 @@
         <w:t>.</w:t>
       </w:r>
       <w:r>
-        <w:t xml:space="preserve"> </w:t>
-      </w:r>
-      <w:proofErr w:type="gramStart"/>
-      <w:r>
-        <w:t>In order to</w:t>
-      </w:r>
-      <w:proofErr w:type="gramEnd"/>
-      <w:r>
-        <w:t xml:space="preserve"> take full advantage of the program, the administrative user will need to provide other users. Such details are also covered in the user manual.</w:t>
+        <w:t xml:space="preserve"> In order to take full advantage of the program, the administrative user will need to provide other users. Such details are also covered in the user manual.</w:t>
+      </w:r>
+    </w:p>
+    <w:p/>
+    <w:p>
+      <w:r>
+        <w:t xml:space="preserve">If this does not work make sure that you drop the old schema and have the </w:t>
+      </w:r>
+      <w:proofErr w:type="spellStart"/>
+      <w:r>
+        <w:t>spring.jpa.hibernate.ddl</w:t>
+      </w:r>
+      <w:proofErr w:type="spellEnd"/>
+      <w:r>
+        <w:t xml:space="preserve">-auto set to update as sometimes the automatic dropping of tables with create/create-drop will not work correctly after changes have been made to the tables in the java code. </w:t>
       </w:r>
     </w:p>
     <w:sectPr>

</xml_diff>

<commit_message>
Fixed uploadGroup, addUserController, implemented company for both.
I changed the format for the uploading of a group excel from name to
email since name is not necessarily unique. Fixed the upload group,
addUserController changed seveal of the classes in the program to refer
to Company so they can have visibility changed based on the company.
</commit_message>
<xml_diff>
--- a/WebBasedEvaluations/Documents/Setup Install.docx
+++ b/WebBasedEvaluations/Documents/Setup Install.docx
@@ -155,7 +155,16 @@
           <w:sz w:val="24"/>
           <w:szCs w:val="24"/>
         </w:rPr>
-        <w:t>Eclipse IDE for Enterprise Java and Web</w:t>
+        <w:t xml:space="preserve">Eclipse IDE for Enterprise Java and </w:t>
+      </w:r>
+      <w:proofErr w:type="gramStart"/>
+      <w:r>
+        <w:rPr>
+          <w:rFonts w:ascii="Times New Roman" w:hAnsi="Times New Roman" w:cs="Times New Roman"/>
+          <w:sz w:val="24"/>
+          <w:szCs w:val="24"/>
+        </w:rPr>
+        <w:t>Web</w:t>
       </w:r>
       <w:r>
         <w:rPr>
@@ -173,6 +182,7 @@
         </w:rPr>
         <w:t>Developers</w:t>
       </w:r>
+      <w:proofErr w:type="gramEnd"/>
       <w:r>
         <w:rPr>
           <w:rFonts w:ascii="Times New Roman" w:hAnsi="Times New Roman" w:cs="Times New Roman"/>
@@ -235,7 +245,25 @@
           <w:sz w:val="20"/>
           <w:szCs w:val="20"/>
         </w:rPr>
-        <w:t xml:space="preserve">*note version 17.0.2 was used in this example, but other </w:t>
+        <w:t>*</w:t>
+      </w:r>
+      <w:proofErr w:type="gramStart"/>
+      <w:r>
+        <w:rPr>
+          <w:rFonts w:ascii="Times New Roman" w:hAnsi="Times New Roman" w:cs="Times New Roman"/>
+          <w:sz w:val="20"/>
+          <w:szCs w:val="20"/>
+        </w:rPr>
+        <w:t>note</w:t>
+      </w:r>
+      <w:proofErr w:type="gramEnd"/>
+      <w:r>
+        <w:rPr>
+          <w:rFonts w:ascii="Times New Roman" w:hAnsi="Times New Roman" w:cs="Times New Roman"/>
+          <w:sz w:val="20"/>
+          <w:szCs w:val="20"/>
+        </w:rPr>
+        <w:t xml:space="preserve"> version 17.0.2 was used in this example, but other </w:t>
       </w:r>
       <w:r>
         <w:rPr>
@@ -541,7 +569,7 @@
           </mc:Choice>
           <mc:Fallback>
             <w:pict>
-              <v:rect w14:anchorId="2939B0E6" id="Rectangle 5" o:spid="_x0000_s1026" style="position:absolute;margin-left:0;margin-top:17.2pt;width:19.5pt;height:13.15pt;z-index:251662336;visibility:visible;mso-wrap-style:square;mso-width-percent:0;mso-height-percent:0;mso-wrap-distance-left:9pt;mso-wrap-distance-top:0;mso-wrap-distance-right:9pt;mso-wrap-distance-bottom:0;mso-position-horizontal:left;mso-position-horizontal-relative:margin;mso-position-vertical:absolute;mso-position-vertical-relative:text;mso-width-percent:0;mso-height-percent:0;mso-width-relative:margin;mso-height-relative:margin;v-text-anchor:middle" o:gfxdata="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" filled="f" strokecolor="red" strokeweight="1pt">
+              <v:rect w14:anchorId="0251DDB7" id="Rectangle 5" o:spid="_x0000_s1026" style="position:absolute;margin-left:0;margin-top:17.2pt;width:19.5pt;height:13.15pt;z-index:251662336;visibility:visible;mso-wrap-style:square;mso-width-percent:0;mso-height-percent:0;mso-wrap-distance-left:9pt;mso-wrap-distance-top:0;mso-wrap-distance-right:9pt;mso-wrap-distance-bottom:0;mso-position-horizontal:left;mso-position-horizontal-relative:margin;mso-position-vertical:absolute;mso-position-vertical-relative:text;mso-width-percent:0;mso-height-percent:0;mso-width-relative:margin;mso-height-relative:margin;v-text-anchor:middle" o:gfxdata="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" filled="f" strokecolor="red" strokeweight="1pt">
                 <w10:wrap anchorx="margin"/>
               </v:rect>
             </w:pict>
@@ -617,7 +645,7 @@
           </mc:Choice>
           <mc:Fallback>
             <w:pict>
-              <v:rect w14:anchorId="547D1535" id="Rectangle 4" o:spid="_x0000_s1026" style="position:absolute;margin-left:2.2pt;margin-top:206.55pt;width:178.5pt;height:11.6pt;z-index:251660288;visibility:visible;mso-wrap-style:square;mso-wrap-distance-left:9pt;mso-wrap-distance-top:0;mso-wrap-distance-right:9pt;mso-wrap-distance-bottom:0;mso-position-horizontal:absolute;mso-position-horizontal-relative:text;mso-position-vertical:absolute;mso-position-vertical-relative:text;v-text-anchor:middle" o:gfxdata="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" filled="f" strokecolor="red" strokeweight="1pt"/>
+              <v:rect w14:anchorId="7345B25D" id="Rectangle 4" o:spid="_x0000_s1026" style="position:absolute;margin-left:2.2pt;margin-top:206.55pt;width:178.5pt;height:11.6pt;z-index:251660288;visibility:visible;mso-wrap-style:square;mso-wrap-distance-left:9pt;mso-wrap-distance-top:0;mso-wrap-distance-right:9pt;mso-wrap-distance-bottom:0;mso-position-horizontal:absolute;mso-position-horizontal-relative:text;mso-position-vertical:absolute;mso-position-vertical-relative:text;v-text-anchor:middle" o:gfxdata="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" filled="f" strokecolor="red" strokeweight="1pt"/>
             </w:pict>
           </mc:Fallback>
         </mc:AlternateContent>
@@ -867,7 +895,7 @@
           </mc:Choice>
           <mc:Fallback>
             <w:pict>
-              <v:rect w14:anchorId="08D34CAF" id="Rectangle 12" o:spid="_x0000_s1026" style="position:absolute;margin-left:196.1pt;margin-top:329.95pt;width:84.7pt;height:34.15pt;z-index:251668480;visibility:visible;mso-wrap-style:square;mso-width-percent:0;mso-height-percent:0;mso-wrap-distance-left:9pt;mso-wrap-distance-top:0;mso-wrap-distance-right:9pt;mso-wrap-distance-bottom:0;mso-position-horizontal:absolute;mso-position-horizontal-relative:margin;mso-position-vertical:absolute;mso-position-vertical-relative:text;mso-width-percent:0;mso-height-percent:0;mso-width-relative:margin;mso-height-relative:margin;v-text-anchor:middle" o:gfxdata="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" filled="f" strokecolor="red" strokeweight="1pt">
+              <v:rect w14:anchorId="30FEB31A" id="Rectangle 12" o:spid="_x0000_s1026" style="position:absolute;margin-left:196.1pt;margin-top:329.95pt;width:84.7pt;height:34.15pt;z-index:251668480;visibility:visible;mso-wrap-style:square;mso-width-percent:0;mso-height-percent:0;mso-wrap-distance-left:9pt;mso-wrap-distance-top:0;mso-wrap-distance-right:9pt;mso-wrap-distance-bottom:0;mso-position-horizontal:absolute;mso-position-horizontal-relative:margin;mso-position-vertical:absolute;mso-position-vertical-relative:text;mso-width-percent:0;mso-height-percent:0;mso-width-relative:margin;mso-height-relative:margin;v-text-anchor:middle" o:gfxdata="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" filled="f" strokecolor="red" strokeweight="1pt">
                 <w10:wrap anchorx="margin"/>
               </v:rect>
             </w:pict>
@@ -949,7 +977,7 @@
           </mc:Choice>
           <mc:Fallback>
             <w:pict>
-              <v:rect w14:anchorId="041649F1" id="Rectangle 11" o:spid="_x0000_s1026" style="position:absolute;margin-left:24pt;margin-top:166.8pt;width:37.15pt;height:14.25pt;z-index:251666432;visibility:visible;mso-wrap-style:square;mso-width-percent:0;mso-height-percent:0;mso-wrap-distance-left:9pt;mso-wrap-distance-top:0;mso-wrap-distance-right:9pt;mso-wrap-distance-bottom:0;mso-position-horizontal:absolute;mso-position-horizontal-relative:text;mso-position-vertical:absolute;mso-position-vertical-relative:text;mso-width-percent:0;mso-height-percent:0;mso-width-relative:margin;mso-height-relative:margin;v-text-anchor:middle" o:gfxdata="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" filled="f" strokecolor="red" strokeweight="1pt"/>
+              <v:rect w14:anchorId="2D3B280A" id="Rectangle 11" o:spid="_x0000_s1026" style="position:absolute;margin-left:24pt;margin-top:166.8pt;width:37.15pt;height:14.25pt;z-index:251666432;visibility:visible;mso-wrap-style:square;mso-width-percent:0;mso-height-percent:0;mso-wrap-distance-left:9pt;mso-wrap-distance-top:0;mso-wrap-distance-right:9pt;mso-wrap-distance-bottom:0;mso-position-horizontal:absolute;mso-position-horizontal-relative:text;mso-position-vertical:absolute;mso-position-vertical-relative:text;mso-width-percent:0;mso-height-percent:0;mso-width-relative:margin;mso-height-relative:margin;v-text-anchor:middle" o:gfxdata="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" filled="f" strokecolor="red" strokeweight="1pt"/>
             </w:pict>
           </mc:Fallback>
         </mc:AlternateContent>
@@ -1029,7 +1057,7 @@
           </mc:Choice>
           <mc:Fallback>
             <w:pict>
-              <v:rect w14:anchorId="00F8C52C" id="Rectangle 10" o:spid="_x0000_s1026" style="position:absolute;margin-left:35.65pt;margin-top:196.45pt;width:189pt;height:14.25pt;z-index:251664384;visibility:visible;mso-wrap-style:square;mso-width-percent:0;mso-height-percent:0;mso-wrap-distance-left:9pt;mso-wrap-distance-top:0;mso-wrap-distance-right:9pt;mso-wrap-distance-bottom:0;mso-position-horizontal:absolute;mso-position-horizontal-relative:text;mso-position-vertical:absolute;mso-position-vertical-relative:text;mso-width-percent:0;mso-height-percent:0;mso-width-relative:margin;mso-height-relative:margin;v-text-anchor:middle" o:gfxdata="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" filled="f" strokecolor="red" strokeweight="1pt"/>
+              <v:rect w14:anchorId="67208124" id="Rectangle 10" o:spid="_x0000_s1026" style="position:absolute;margin-left:35.65pt;margin-top:196.45pt;width:189pt;height:14.25pt;z-index:251664384;visibility:visible;mso-wrap-style:square;mso-width-percent:0;mso-height-percent:0;mso-wrap-distance-left:9pt;mso-wrap-distance-top:0;mso-wrap-distance-right:9pt;mso-wrap-distance-bottom:0;mso-position-horizontal:absolute;mso-position-horizontal-relative:text;mso-position-vertical:absolute;mso-position-vertical-relative:text;mso-width-percent:0;mso-height-percent:0;mso-width-relative:margin;mso-height-relative:margin;v-text-anchor:middle" o:gfxdata="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" filled="f" strokecolor="red" strokeweight="1pt"/>
             </w:pict>
           </mc:Fallback>
         </mc:AlternateContent>
@@ -1156,8 +1184,18 @@
           <w:sz w:val="24"/>
           <w:szCs w:val="24"/>
         </w:rPr>
-        <w:t>In the next section, navigate to the GitHub</w:t>
-      </w:r>
+        <w:t xml:space="preserve">In the next section, navigate to </w:t>
+      </w:r>
+      <w:proofErr w:type="gramStart"/>
+      <w:r>
+        <w:rPr>
+          <w:rFonts w:ascii="Times New Roman" w:hAnsi="Times New Roman" w:cs="Times New Roman"/>
+          <w:sz w:val="24"/>
+          <w:szCs w:val="24"/>
+        </w:rPr>
+        <w:t>the GitHub</w:t>
+      </w:r>
+      <w:proofErr w:type="gramEnd"/>
       <w:r>
         <w:rPr>
           <w:rFonts w:ascii="Times New Roman" w:hAnsi="Times New Roman" w:cs="Times New Roman"/>
@@ -1303,7 +1341,7 @@
           </mc:Choice>
           <mc:Fallback>
             <w:pict>
-              <v:rect w14:anchorId="7827BDB4" id="Rectangle 24" o:spid="_x0000_s1026" style="position:absolute;margin-left:297.75pt;margin-top:164.65pt;width:18.75pt;height:13.1pt;z-index:251676672;visibility:visible;mso-wrap-style:square;mso-width-percent:0;mso-height-percent:0;mso-wrap-distance-left:9pt;mso-wrap-distance-top:0;mso-wrap-distance-right:9pt;mso-wrap-distance-bottom:0;mso-position-horizontal:absolute;mso-position-horizontal-relative:margin;mso-position-vertical:absolute;mso-position-vertical-relative:text;mso-width-percent:0;mso-height-percent:0;mso-width-relative:margin;mso-height-relative:margin;v-text-anchor:middle" o:gfxdata="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" filled="f" strokecolor="red" strokeweight="1pt">
+              <v:rect w14:anchorId="2D290956" id="Rectangle 24" o:spid="_x0000_s1026" style="position:absolute;margin-left:297.75pt;margin-top:164.65pt;width:18.75pt;height:13.1pt;z-index:251676672;visibility:visible;mso-wrap-style:square;mso-width-percent:0;mso-height-percent:0;mso-wrap-distance-left:9pt;mso-wrap-distance-top:0;mso-wrap-distance-right:9pt;mso-wrap-distance-bottom:0;mso-position-horizontal:absolute;mso-position-horizontal-relative:margin;mso-position-vertical:absolute;mso-position-vertical-relative:text;mso-width-percent:0;mso-height-percent:0;mso-width-relative:margin;mso-height-relative:margin;v-text-anchor:middle" o:gfxdata="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" filled="f" strokecolor="red" strokeweight="1pt">
                 <w10:wrap anchorx="margin"/>
               </v:rect>
             </w:pict>
@@ -1385,7 +1423,7 @@
           </mc:Choice>
           <mc:Fallback>
             <w:pict>
-              <v:rect w14:anchorId="761114A7" id="Rectangle 21" o:spid="_x0000_s1026" style="position:absolute;margin-left:296.25pt;margin-top:176.65pt;width:148.9pt;height:11.95pt;z-index:251674624;visibility:visible;mso-wrap-style:square;mso-width-percent:0;mso-height-percent:0;mso-wrap-distance-left:9pt;mso-wrap-distance-top:0;mso-wrap-distance-right:9pt;mso-wrap-distance-bottom:0;mso-position-horizontal:absolute;mso-position-horizontal-relative:margin;mso-position-vertical:absolute;mso-position-vertical-relative:text;mso-width-percent:0;mso-height-percent:0;mso-width-relative:margin;mso-height-relative:margin;v-text-anchor:middle" o:gfxdata="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" filled="f" strokecolor="red" strokeweight="1pt">
+              <v:rect w14:anchorId="47DA64F6" id="Rectangle 21" o:spid="_x0000_s1026" style="position:absolute;margin-left:296.25pt;margin-top:176.65pt;width:148.9pt;height:11.95pt;z-index:251674624;visibility:visible;mso-wrap-style:square;mso-width-percent:0;mso-height-percent:0;mso-wrap-distance-left:9pt;mso-wrap-distance-top:0;mso-wrap-distance-right:9pt;mso-wrap-distance-bottom:0;mso-position-horizontal:absolute;mso-position-horizontal-relative:margin;mso-position-vertical:absolute;mso-position-vertical-relative:text;mso-width-percent:0;mso-height-percent:0;mso-width-relative:margin;mso-height-relative:margin;v-text-anchor:middle" o:gfxdata="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" filled="f" strokecolor="red" strokeweight="1pt">
                 <w10:wrap anchorx="margin"/>
               </v:rect>
             </w:pict>
@@ -1467,7 +1505,7 @@
           </mc:Choice>
           <mc:Fallback>
             <w:pict>
-              <v:rect w14:anchorId="3120F03F" id="Rectangle 17" o:spid="_x0000_s1026" style="position:absolute;margin-left:64.1pt;margin-top:124.15pt;width:60.75pt;height:20.6pt;z-index:251672576;visibility:visible;mso-wrap-style:square;mso-width-percent:0;mso-height-percent:0;mso-wrap-distance-left:9pt;mso-wrap-distance-top:0;mso-wrap-distance-right:9pt;mso-wrap-distance-bottom:0;mso-position-horizontal:absolute;mso-position-horizontal-relative:margin;mso-position-vertical:absolute;mso-position-vertical-relative:text;mso-width-percent:0;mso-height-percent:0;mso-width-relative:margin;mso-height-relative:margin;v-text-anchor:middle" o:gfxdata="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" filled="f" strokecolor="red" strokeweight="1pt">
+              <v:rect w14:anchorId="5D9E859E" id="Rectangle 17" o:spid="_x0000_s1026" style="position:absolute;margin-left:64.1pt;margin-top:124.15pt;width:60.75pt;height:20.6pt;z-index:251672576;visibility:visible;mso-wrap-style:square;mso-width-percent:0;mso-height-percent:0;mso-wrap-distance-left:9pt;mso-wrap-distance-top:0;mso-wrap-distance-right:9pt;mso-wrap-distance-bottom:0;mso-position-horizontal:absolute;mso-position-horizontal-relative:margin;mso-position-vertical:absolute;mso-position-vertical-relative:text;mso-width-percent:0;mso-height-percent:0;mso-width-relative:margin;mso-height-relative:margin;v-text-anchor:middle" o:gfxdata="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" filled="f" strokecolor="red" strokeweight="1pt">
                 <w10:wrap anchorx="margin"/>
               </v:rect>
             </w:pict>
@@ -1549,7 +1587,7 @@
           </mc:Choice>
           <mc:Fallback>
             <w:pict>
-              <v:rect w14:anchorId="0B88A78A" id="Rectangle 13" o:spid="_x0000_s1026" style="position:absolute;margin-left:418.15pt;margin-top:124.15pt;width:42.7pt;height:20.6pt;z-index:251670528;visibility:visible;mso-wrap-style:square;mso-width-percent:0;mso-height-percent:0;mso-wrap-distance-left:9pt;mso-wrap-distance-top:0;mso-wrap-distance-right:9pt;mso-wrap-distance-bottom:0;mso-position-horizontal:absolute;mso-position-horizontal-relative:margin;mso-position-vertical:absolute;mso-position-vertical-relative:text;mso-width-percent:0;mso-height-percent:0;mso-width-relative:margin;mso-height-relative:margin;v-text-anchor:middle" o:gfxdata="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" filled="f" strokecolor="red" strokeweight="1pt">
+              <v:rect w14:anchorId="4571B9FE" id="Rectangle 13" o:spid="_x0000_s1026" style="position:absolute;margin-left:418.15pt;margin-top:124.15pt;width:42.7pt;height:20.6pt;z-index:251670528;visibility:visible;mso-wrap-style:square;mso-width-percent:0;mso-height-percent:0;mso-wrap-distance-left:9pt;mso-wrap-distance-top:0;mso-wrap-distance-right:9pt;mso-wrap-distance-bottom:0;mso-position-horizontal:absolute;mso-position-horizontal-relative:margin;mso-position-vertical:absolute;mso-position-vertical-relative:text;mso-width-percent:0;mso-height-percent:0;mso-width-relative:margin;mso-height-relative:margin;v-text-anchor:middle" o:gfxdata="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" filled="f" strokecolor="red" strokeweight="1pt">
                 <w10:wrap anchorx="margin"/>
               </v:rect>
             </w:pict>
@@ -1782,7 +1820,7 @@
           </mc:Choice>
           <mc:Fallback>
             <w:pict>
-              <v:rect w14:anchorId="22F1A5BC" id="Rectangle 31" o:spid="_x0000_s1026" style="position:absolute;margin-left:204.75pt;margin-top:285.2pt;width:64.15pt;height:20.6pt;z-index:251680768;visibility:visible;mso-wrap-style:square;mso-width-percent:0;mso-height-percent:0;mso-wrap-distance-left:9pt;mso-wrap-distance-top:0;mso-wrap-distance-right:9pt;mso-wrap-distance-bottom:0;mso-position-horizontal:absolute;mso-position-horizontal-relative:margin;mso-position-vertical:absolute;mso-position-vertical-relative:text;mso-width-percent:0;mso-height-percent:0;mso-width-relative:margin;mso-height-relative:margin;v-text-anchor:middle" o:gfxdata="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" filled="f" strokecolor="red" strokeweight="1pt">
+              <v:rect w14:anchorId="03F53151" id="Rectangle 31" o:spid="_x0000_s1026" style="position:absolute;margin-left:204.75pt;margin-top:285.2pt;width:64.15pt;height:20.6pt;z-index:251680768;visibility:visible;mso-wrap-style:square;mso-width-percent:0;mso-height-percent:0;mso-wrap-distance-left:9pt;mso-wrap-distance-top:0;mso-wrap-distance-right:9pt;mso-wrap-distance-bottom:0;mso-position-horizontal:absolute;mso-position-horizontal-relative:margin;mso-position-vertical:absolute;mso-position-vertical-relative:text;mso-width-percent:0;mso-height-percent:0;mso-width-relative:margin;mso-height-relative:margin;v-text-anchor:middle" o:gfxdata="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" filled="f" strokecolor="red" strokeweight="1pt">
                 <w10:wrap anchorx="margin"/>
               </v:rect>
             </w:pict>
@@ -1864,7 +1902,7 @@
           </mc:Choice>
           <mc:Fallback>
             <w:pict>
-              <v:rect w14:anchorId="35D4ADD6" id="Rectangle 26" o:spid="_x0000_s1026" style="position:absolute;margin-left:125.65pt;margin-top:78.55pt;width:146.95pt;height:20.6pt;z-index:251678720;visibility:visible;mso-wrap-style:square;mso-width-percent:0;mso-height-percent:0;mso-wrap-distance-left:9pt;mso-wrap-distance-top:0;mso-wrap-distance-right:9pt;mso-wrap-distance-bottom:0;mso-position-horizontal:absolute;mso-position-horizontal-relative:margin;mso-position-vertical:absolute;mso-position-vertical-relative:text;mso-width-percent:0;mso-height-percent:0;mso-width-relative:margin;mso-height-relative:margin;v-text-anchor:middle" o:gfxdata="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" filled="f" strokecolor="red" strokeweight="1pt">
+              <v:rect w14:anchorId="22ECCC1A" id="Rectangle 26" o:spid="_x0000_s1026" style="position:absolute;margin-left:125.65pt;margin-top:78.55pt;width:146.95pt;height:20.6pt;z-index:251678720;visibility:visible;mso-wrap-style:square;mso-width-percent:0;mso-height-percent:0;mso-wrap-distance-left:9pt;mso-wrap-distance-top:0;mso-wrap-distance-right:9pt;mso-wrap-distance-bottom:0;mso-position-horizontal:absolute;mso-position-horizontal-relative:margin;mso-position-vertical:absolute;mso-position-vertical-relative:text;mso-width-percent:0;mso-height-percent:0;mso-width-relative:margin;mso-height-relative:margin;v-text-anchor:middle" o:gfxdata="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" filled="f" strokecolor="red" strokeweight="1pt">
                 <w10:wrap anchorx="margin"/>
               </v:rect>
             </w:pict>
@@ -2063,7 +2101,25 @@
           <w:sz w:val="24"/>
           <w:szCs w:val="24"/>
         </w:rPr>
-        <w:t xml:space="preserve"> button and wait for everything to be downloaded. Select </w:t>
+        <w:t xml:space="preserve"> </w:t>
+      </w:r>
+      <w:proofErr w:type="gramStart"/>
+      <w:r>
+        <w:rPr>
+          <w:rFonts w:ascii="Times New Roman" w:hAnsi="Times New Roman" w:cs="Times New Roman"/>
+          <w:sz w:val="24"/>
+          <w:szCs w:val="24"/>
+        </w:rPr>
+        <w:t>button</w:t>
+      </w:r>
+      <w:proofErr w:type="gramEnd"/>
+      <w:r>
+        <w:rPr>
+          <w:rFonts w:ascii="Times New Roman" w:hAnsi="Times New Roman" w:cs="Times New Roman"/>
+          <w:sz w:val="24"/>
+          <w:szCs w:val="24"/>
+        </w:rPr>
+        <w:t xml:space="preserve"> and wait for everything to be downloaded. Select </w:t>
       </w:r>
       <w:r>
         <w:rPr>
@@ -2081,7 +2137,25 @@
           <w:sz w:val="24"/>
           <w:szCs w:val="24"/>
         </w:rPr>
-        <w:t xml:space="preserve"> once you have the opportunity to do so</w:t>
+        <w:t xml:space="preserve"> once you </w:t>
+      </w:r>
+      <w:proofErr w:type="gramStart"/>
+      <w:r>
+        <w:rPr>
+          <w:rFonts w:ascii="Times New Roman" w:hAnsi="Times New Roman" w:cs="Times New Roman"/>
+          <w:sz w:val="24"/>
+          <w:szCs w:val="24"/>
+        </w:rPr>
+        <w:t>have the opportunity to</w:t>
+      </w:r>
+      <w:proofErr w:type="gramEnd"/>
+      <w:r>
+        <w:rPr>
+          <w:rFonts w:ascii="Times New Roman" w:hAnsi="Times New Roman" w:cs="Times New Roman"/>
+          <w:sz w:val="24"/>
+          <w:szCs w:val="24"/>
+        </w:rPr>
+        <w:t xml:space="preserve"> do so</w:t>
       </w:r>
       <w:r>
         <w:rPr>
@@ -2316,7 +2390,7 @@
           </mc:Choice>
           <mc:Fallback>
             <w:pict>
-              <v:rect w14:anchorId="1F2A31C2" id="Rectangle 34" o:spid="_x0000_s1026" style="position:absolute;margin-left:56.65pt;margin-top:141pt;width:42.7pt;height:13.5pt;z-index:251682816;visibility:visible;mso-wrap-style:square;mso-width-percent:0;mso-height-percent:0;mso-wrap-distance-left:9pt;mso-wrap-distance-top:0;mso-wrap-distance-right:9pt;mso-wrap-distance-bottom:0;mso-position-horizontal:absolute;mso-position-horizontal-relative:margin;mso-position-vertical:absolute;mso-position-vertical-relative:text;mso-width-percent:0;mso-height-percent:0;mso-width-relative:margin;mso-height-relative:margin;v-text-anchor:middle" o:gfxdata="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" filled="f" strokecolor="red" strokeweight="1pt">
+              <v:rect w14:anchorId="2786F57E" id="Rectangle 34" o:spid="_x0000_s1026" style="position:absolute;margin-left:56.65pt;margin-top:141pt;width:42.7pt;height:13.5pt;z-index:251682816;visibility:visible;mso-wrap-style:square;mso-width-percent:0;mso-height-percent:0;mso-wrap-distance-left:9pt;mso-wrap-distance-top:0;mso-wrap-distance-right:9pt;mso-wrap-distance-bottom:0;mso-position-horizontal:absolute;mso-position-horizontal-relative:margin;mso-position-vertical:absolute;mso-position-vertical-relative:text;mso-width-percent:0;mso-height-percent:0;mso-width-relative:margin;mso-height-relative:margin;v-text-anchor:middle" o:gfxdata="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" filled="f" strokecolor="red" strokeweight="1pt">
                 <w10:wrap anchorx="margin"/>
               </v:rect>
             </w:pict>
@@ -2398,7 +2472,7 @@
           </mc:Choice>
           <mc:Fallback>
             <w:pict>
-              <v:rect w14:anchorId="09488F0D" id="Rectangle 35" o:spid="_x0000_s1026" style="position:absolute;margin-left:67.9pt;margin-top:165.75pt;width:108pt;height:17.25pt;z-index:251684864;visibility:visible;mso-wrap-style:square;mso-width-percent:0;mso-height-percent:0;mso-wrap-distance-left:9pt;mso-wrap-distance-top:0;mso-wrap-distance-right:9pt;mso-wrap-distance-bottom:0;mso-position-horizontal:absolute;mso-position-horizontal-relative:margin;mso-position-vertical:absolute;mso-position-vertical-relative:text;mso-width-percent:0;mso-height-percent:0;mso-width-relative:margin;mso-height-relative:margin;v-text-anchor:middle" o:gfxdata="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" filled="f" strokecolor="red" strokeweight="1pt">
+              <v:rect w14:anchorId="16A656AB" id="Rectangle 35" o:spid="_x0000_s1026" style="position:absolute;margin-left:67.9pt;margin-top:165.75pt;width:108pt;height:17.25pt;z-index:251684864;visibility:visible;mso-wrap-style:square;mso-width-percent:0;mso-height-percent:0;mso-wrap-distance-left:9pt;mso-wrap-distance-top:0;mso-wrap-distance-right:9pt;mso-wrap-distance-bottom:0;mso-position-horizontal:absolute;mso-position-horizontal-relative:margin;mso-position-vertical:absolute;mso-position-vertical-relative:text;mso-width-percent:0;mso-height-percent:0;mso-width-relative:margin;mso-height-relative:margin;v-text-anchor:middle" o:gfxdata="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" filled="f" strokecolor="red" strokeweight="1pt">
                 <w10:wrap anchorx="margin"/>
               </v:rect>
             </w:pict>
@@ -2571,7 +2645,25 @@
           <w:sz w:val="24"/>
           <w:szCs w:val="24"/>
         </w:rPr>
-        <w:t>. There is a built-in unzipping ability Windows has, but look elsewhere for more information on how to unzip a file on the internet.</w:t>
+        <w:t xml:space="preserve">. There is a built-in unzipping ability Windows </w:t>
+      </w:r>
+      <w:proofErr w:type="gramStart"/>
+      <w:r>
+        <w:rPr>
+          <w:rFonts w:ascii="Times New Roman" w:hAnsi="Times New Roman" w:cs="Times New Roman"/>
+          <w:sz w:val="24"/>
+          <w:szCs w:val="24"/>
+        </w:rPr>
+        <w:t>has, but</w:t>
+      </w:r>
+      <w:proofErr w:type="gramEnd"/>
+      <w:r>
+        <w:rPr>
+          <w:rFonts w:ascii="Times New Roman" w:hAnsi="Times New Roman" w:cs="Times New Roman"/>
+          <w:sz w:val="24"/>
+          <w:szCs w:val="24"/>
+        </w:rPr>
+        <w:t xml:space="preserve"> look elsewhere for more information on how to unzip a file on the internet.</w:t>
       </w:r>
     </w:p>
     <w:p>
@@ -2661,7 +2753,7 @@
           </mc:Choice>
           <mc:Fallback>
             <w:pict>
-              <v:rect w14:anchorId="30E12F3A" id="Rectangle 38" o:spid="_x0000_s1026" style="position:absolute;margin-left:79.85pt;margin-top:124.9pt;width:59.25pt;height:20.6pt;z-index:251691008;visibility:visible;mso-wrap-style:square;mso-width-percent:0;mso-height-percent:0;mso-wrap-distance-left:9pt;mso-wrap-distance-top:0;mso-wrap-distance-right:9pt;mso-wrap-distance-bottom:0;mso-position-horizontal:absolute;mso-position-horizontal-relative:margin;mso-position-vertical:absolute;mso-position-vertical-relative:text;mso-width-percent:0;mso-height-percent:0;mso-width-relative:margin;mso-height-relative:margin;v-text-anchor:middle" o:gfxdata="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" filled="f" strokecolor="red" strokeweight="1pt">
+              <v:rect w14:anchorId="0F84F6AD" id="Rectangle 38" o:spid="_x0000_s1026" style="position:absolute;margin-left:79.85pt;margin-top:124.9pt;width:59.25pt;height:20.6pt;z-index:251691008;visibility:visible;mso-wrap-style:square;mso-width-percent:0;mso-height-percent:0;mso-wrap-distance-left:9pt;mso-wrap-distance-top:0;mso-wrap-distance-right:9pt;mso-wrap-distance-bottom:0;mso-position-horizontal:absolute;mso-position-horizontal-relative:margin;mso-position-vertical:absolute;mso-position-vertical-relative:text;mso-width-percent:0;mso-height-percent:0;mso-width-relative:margin;mso-height-relative:margin;v-text-anchor:middle" o:gfxdata="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" filled="f" strokecolor="red" strokeweight="1pt">
                 <w10:wrap anchorx="margin"/>
               </v:rect>
             </w:pict>
@@ -2743,7 +2835,7 @@
           </mc:Choice>
           <mc:Fallback>
             <w:pict>
-              <v:rect w14:anchorId="14275B71" id="Rectangle 36" o:spid="_x0000_s1026" style="position:absolute;margin-left:308.65pt;margin-top:231pt;width:58.5pt;height:20.6pt;z-index:251686912;visibility:visible;mso-wrap-style:square;mso-width-percent:0;mso-height-percent:0;mso-wrap-distance-left:9pt;mso-wrap-distance-top:0;mso-wrap-distance-right:9pt;mso-wrap-distance-bottom:0;mso-position-horizontal:absolute;mso-position-horizontal-relative:margin;mso-position-vertical:absolute;mso-position-vertical-relative:text;mso-width-percent:0;mso-height-percent:0;mso-width-relative:margin;mso-height-relative:margin;v-text-anchor:middle" o:gfxdata="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" filled="f" strokecolor="red" strokeweight="1pt">
+              <v:rect w14:anchorId="0D22E825" id="Rectangle 36" o:spid="_x0000_s1026" style="position:absolute;margin-left:308.65pt;margin-top:231pt;width:58.5pt;height:20.6pt;z-index:251686912;visibility:visible;mso-wrap-style:square;mso-width-percent:0;mso-height-percent:0;mso-wrap-distance-left:9pt;mso-wrap-distance-top:0;mso-wrap-distance-right:9pt;mso-wrap-distance-bottom:0;mso-position-horizontal:absolute;mso-position-horizontal-relative:margin;mso-position-vertical:absolute;mso-position-vertical-relative:text;mso-width-percent:0;mso-height-percent:0;mso-width-relative:margin;mso-height-relative:margin;v-text-anchor:middle" o:gfxdata="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" filled="f" strokecolor="red" strokeweight="1pt">
                 <w10:wrap anchorx="margin"/>
               </v:rect>
             </w:pict>
@@ -2825,7 +2917,7 @@
           </mc:Choice>
           <mc:Fallback>
             <w:pict>
-              <v:rect w14:anchorId="47F2C534" id="Rectangle 37" o:spid="_x0000_s1026" style="position:absolute;margin-left:431.2pt;margin-top:124.5pt;width:42.7pt;height:20.6pt;z-index:251688960;visibility:visible;mso-wrap-style:square;mso-width-percent:0;mso-height-percent:0;mso-wrap-distance-left:9pt;mso-wrap-distance-top:0;mso-wrap-distance-right:9pt;mso-wrap-distance-bottom:0;mso-position-horizontal:absolute;mso-position-horizontal-relative:margin;mso-position-vertical:absolute;mso-position-vertical-relative:text;mso-width-percent:0;mso-height-percent:0;mso-width-relative:margin;mso-height-relative:margin;v-text-anchor:middle" o:gfxdata="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" filled="f" strokecolor="red" strokeweight="1pt">
+              <v:rect w14:anchorId="48C63A0D" id="Rectangle 37" o:spid="_x0000_s1026" style="position:absolute;margin-left:431.2pt;margin-top:124.5pt;width:42.7pt;height:20.6pt;z-index:251688960;visibility:visible;mso-wrap-style:square;mso-width-percent:0;mso-height-percent:0;mso-wrap-distance-left:9pt;mso-wrap-distance-top:0;mso-wrap-distance-right:9pt;mso-wrap-distance-bottom:0;mso-position-horizontal:absolute;mso-position-horizontal-relative:margin;mso-position-vertical:absolute;mso-position-vertical-relative:text;mso-width-percent:0;mso-height-percent:0;mso-width-relative:margin;mso-height-relative:margin;v-text-anchor:middle" o:gfxdata="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" filled="f" strokecolor="red" strokeweight="1pt">
                 <w10:wrap anchorx="margin"/>
               </v:rect>
             </w:pict>
@@ -2959,6 +3051,7 @@
         </w:rPr>
         <w:t xml:space="preserve"> box </w:t>
       </w:r>
+      <w:proofErr w:type="gramStart"/>
       <w:r>
         <w:rPr>
           <w:rFonts w:ascii="Times New Roman" w:hAnsi="Times New Roman" w:cs="Times New Roman"/>
@@ -2973,7 +3066,16 @@
           <w:sz w:val="24"/>
           <w:szCs w:val="24"/>
         </w:rPr>
-        <w:t xml:space="preserve"> order to </w:t>
+        <w:t xml:space="preserve"> order to</w:t>
+      </w:r>
+      <w:proofErr w:type="gramEnd"/>
+      <w:r>
+        <w:rPr>
+          <w:rFonts w:ascii="Times New Roman" w:hAnsi="Times New Roman" w:cs="Times New Roman"/>
+          <w:sz w:val="24"/>
+          <w:szCs w:val="24"/>
+        </w:rPr>
+        <w:t xml:space="preserve"> </w:t>
       </w:r>
       <w:r>
         <w:rPr>
@@ -2997,7 +3099,25 @@
           <w:sz w:val="24"/>
           <w:szCs w:val="24"/>
         </w:rPr>
-        <w:t>. Once that the project folder has been selected,</w:t>
+        <w:t xml:space="preserve">. </w:t>
+      </w:r>
+      <w:proofErr w:type="gramStart"/>
+      <w:r>
+        <w:rPr>
+          <w:rFonts w:ascii="Times New Roman" w:hAnsi="Times New Roman" w:cs="Times New Roman"/>
+          <w:sz w:val="24"/>
+          <w:szCs w:val="24"/>
+        </w:rPr>
+        <w:t>Once that</w:t>
+      </w:r>
+      <w:proofErr w:type="gramEnd"/>
+      <w:r>
+        <w:rPr>
+          <w:rFonts w:ascii="Times New Roman" w:hAnsi="Times New Roman" w:cs="Times New Roman"/>
+          <w:sz w:val="24"/>
+          <w:szCs w:val="24"/>
+        </w:rPr>
+        <w:t xml:space="preserve"> the project folder has been selected,</w:t>
       </w:r>
       <w:r>
         <w:rPr>
@@ -3050,13 +3170,23 @@
           <w:szCs w:val="24"/>
         </w:rPr>
       </w:pPr>
-      <w:r>
-        <w:rPr>
-          <w:rFonts w:ascii="Times New Roman" w:hAnsi="Times New Roman" w:cs="Times New Roman"/>
-          <w:sz w:val="24"/>
-          <w:szCs w:val="24"/>
-        </w:rPr>
-        <w:t xml:space="preserve">In order to view the project’s </w:t>
+      <w:proofErr w:type="gramStart"/>
+      <w:r>
+        <w:rPr>
+          <w:rFonts w:ascii="Times New Roman" w:hAnsi="Times New Roman" w:cs="Times New Roman"/>
+          <w:sz w:val="24"/>
+          <w:szCs w:val="24"/>
+        </w:rPr>
+        <w:t>In order to</w:t>
+      </w:r>
+      <w:proofErr w:type="gramEnd"/>
+      <w:r>
+        <w:rPr>
+          <w:rFonts w:ascii="Times New Roman" w:hAnsi="Times New Roman" w:cs="Times New Roman"/>
+          <w:sz w:val="24"/>
+          <w:szCs w:val="24"/>
+        </w:rPr>
+        <w:t xml:space="preserve"> view the project’s </w:t>
       </w:r>
       <w:r>
         <w:rPr>
@@ -3276,7 +3406,7 @@
           </mc:Choice>
           <mc:Fallback>
             <w:pict>
-              <v:rect w14:anchorId="17B6FF1C" id="Rectangle 41" o:spid="_x0000_s1026" style="position:absolute;margin-left:248.25pt;margin-top:134.2pt;width:113.65pt;height:9.4pt;z-index:251697152;visibility:visible;mso-wrap-style:square;mso-width-percent:0;mso-height-percent:0;mso-wrap-distance-left:9pt;mso-wrap-distance-top:0;mso-wrap-distance-right:9pt;mso-wrap-distance-bottom:0;mso-position-horizontal:absolute;mso-position-horizontal-relative:margin;mso-position-vertical:absolute;mso-position-vertical-relative:text;mso-width-percent:0;mso-height-percent:0;mso-width-relative:margin;mso-height-relative:margin;v-text-anchor:middle" o:gfxdata="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" filled="f" strokecolor="red" strokeweight="1pt">
+              <v:rect w14:anchorId="1C226328" id="Rectangle 41" o:spid="_x0000_s1026" style="position:absolute;margin-left:248.25pt;margin-top:134.2pt;width:113.65pt;height:9.4pt;z-index:251697152;visibility:visible;mso-wrap-style:square;mso-width-percent:0;mso-height-percent:0;mso-wrap-distance-left:9pt;mso-wrap-distance-top:0;mso-wrap-distance-right:9pt;mso-wrap-distance-bottom:0;mso-position-horizontal:absolute;mso-position-horizontal-relative:margin;mso-position-vertical:absolute;mso-position-vertical-relative:text;mso-width-percent:0;mso-height-percent:0;mso-width-relative:margin;mso-height-relative:margin;v-text-anchor:middle" o:gfxdata="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" filled="f" strokecolor="red" strokeweight="1pt">
                 <w10:wrap anchorx="margin"/>
               </v:rect>
             </w:pict>
@@ -3358,7 +3488,7 @@
           </mc:Choice>
           <mc:Fallback>
             <w:pict>
-              <v:rect w14:anchorId="1D799048" id="Rectangle 40" o:spid="_x0000_s1026" style="position:absolute;margin-left:186.75pt;margin-top:44.6pt;width:62.25pt;height:8.25pt;z-index:251695104;visibility:visible;mso-wrap-style:square;mso-width-percent:0;mso-height-percent:0;mso-wrap-distance-left:9pt;mso-wrap-distance-top:0;mso-wrap-distance-right:9pt;mso-wrap-distance-bottom:0;mso-position-horizontal:absolute;mso-position-horizontal-relative:margin;mso-position-vertical:absolute;mso-position-vertical-relative:text;mso-width-percent:0;mso-height-percent:0;mso-width-relative:margin;mso-height-relative:margin;v-text-anchor:middle" o:gfxdata="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" filled="f" strokecolor="red" strokeweight="1pt">
+              <v:rect w14:anchorId="74039F9A" id="Rectangle 40" o:spid="_x0000_s1026" style="position:absolute;margin-left:186.75pt;margin-top:44.6pt;width:62.25pt;height:8.25pt;z-index:251695104;visibility:visible;mso-wrap-style:square;mso-width-percent:0;mso-height-percent:0;mso-wrap-distance-left:9pt;mso-wrap-distance-top:0;mso-wrap-distance-right:9pt;mso-wrap-distance-bottom:0;mso-position-horizontal:absolute;mso-position-horizontal-relative:margin;mso-position-vertical:absolute;mso-position-vertical-relative:text;mso-width-percent:0;mso-height-percent:0;mso-width-relative:margin;mso-height-relative:margin;v-text-anchor:middle" o:gfxdata="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" filled="f" strokecolor="red" strokeweight="1pt">
                 <w10:wrap anchorx="margin"/>
               </v:rect>
             </w:pict>
@@ -3440,7 +3570,7 @@
           </mc:Choice>
           <mc:Fallback>
             <w:pict>
-              <v:rect w14:anchorId="6CE47687" id="Rectangle 39" o:spid="_x0000_s1026" style="position:absolute;margin-left:186pt;margin-top:7.05pt;width:24.35pt;height:13.45pt;z-index:251693056;visibility:visible;mso-wrap-style:square;mso-width-percent:0;mso-height-percent:0;mso-wrap-distance-left:9pt;mso-wrap-distance-top:0;mso-wrap-distance-right:9pt;mso-wrap-distance-bottom:0;mso-position-horizontal:absolute;mso-position-horizontal-relative:margin;mso-position-vertical:absolute;mso-position-vertical-relative:text;mso-width-percent:0;mso-height-percent:0;mso-width-relative:margin;mso-height-relative:margin;v-text-anchor:middle" o:gfxdata="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" filled="f" strokecolor="red" strokeweight="1pt">
+              <v:rect w14:anchorId="2DE18019" id="Rectangle 39" o:spid="_x0000_s1026" style="position:absolute;margin-left:186pt;margin-top:7.05pt;width:24.35pt;height:13.45pt;z-index:251693056;visibility:visible;mso-wrap-style:square;mso-width-percent:0;mso-height-percent:0;mso-wrap-distance-left:9pt;mso-wrap-distance-top:0;mso-wrap-distance-right:9pt;mso-wrap-distance-bottom:0;mso-position-horizontal:absolute;mso-position-horizontal-relative:margin;mso-position-vertical:absolute;mso-position-vertical-relative:text;mso-width-percent:0;mso-height-percent:0;mso-width-relative:margin;mso-height-relative:margin;v-text-anchor:middle" o:gfxdata="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" filled="f" strokecolor="red" strokeweight="1pt">
                 <w10:wrap anchorx="margin"/>
               </v:rect>
             </w:pict>
@@ -3673,7 +3803,7 @@
           </mc:Choice>
           <mc:Fallback>
             <w:pict>
-              <v:rect w14:anchorId="543C9C12" id="Rectangle 44" o:spid="_x0000_s1026" style="position:absolute;margin-left:177.35pt;margin-top:274.5pt;width:87.75pt;height:20.6pt;z-index:251703296;visibility:visible;mso-wrap-style:square;mso-width-percent:0;mso-height-percent:0;mso-wrap-distance-left:9pt;mso-wrap-distance-top:0;mso-wrap-distance-right:9pt;mso-wrap-distance-bottom:0;mso-position-horizontal:absolute;mso-position-horizontal-relative:margin;mso-position-vertical:absolute;mso-position-vertical-relative:text;mso-width-percent:0;mso-height-percent:0;mso-width-relative:margin;mso-height-relative:margin;v-text-anchor:middle" o:gfxdata="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" filled="f" strokecolor="red" strokeweight="1pt">
+              <v:rect w14:anchorId="66F70E2B" id="Rectangle 44" o:spid="_x0000_s1026" style="position:absolute;margin-left:177.35pt;margin-top:274.5pt;width:87.75pt;height:20.6pt;z-index:251703296;visibility:visible;mso-wrap-style:square;mso-width-percent:0;mso-height-percent:0;mso-wrap-distance-left:9pt;mso-wrap-distance-top:0;mso-wrap-distance-right:9pt;mso-wrap-distance-bottom:0;mso-position-horizontal:absolute;mso-position-horizontal-relative:margin;mso-position-vertical:absolute;mso-position-vertical-relative:text;mso-width-percent:0;mso-height-percent:0;mso-width-relative:margin;mso-height-relative:margin;v-text-anchor:middle" o:gfxdata="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" filled="f" strokecolor="red" strokeweight="1pt">
                 <w10:wrap anchorx="margin"/>
               </v:rect>
             </w:pict>
@@ -3755,7 +3885,7 @@
           </mc:Choice>
           <mc:Fallback>
             <w:pict>
-              <v:rect w14:anchorId="4A879905" id="Rectangle 43" o:spid="_x0000_s1026" style="position:absolute;margin-left:146.6pt;margin-top:189.4pt;width:97.1pt;height:20.6pt;z-index:251701248;visibility:visible;mso-wrap-style:square;mso-width-percent:0;mso-height-percent:0;mso-wrap-distance-left:9pt;mso-wrap-distance-top:0;mso-wrap-distance-right:9pt;mso-wrap-distance-bottom:0;mso-position-horizontal:absolute;mso-position-horizontal-relative:margin;mso-position-vertical:absolute;mso-position-vertical-relative:text;mso-width-percent:0;mso-height-percent:0;mso-width-relative:margin;mso-height-relative:margin;v-text-anchor:middle" o:gfxdata="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" filled="f" strokecolor="red" strokeweight="1pt">
+              <v:rect w14:anchorId="77184AFB" id="Rectangle 43" o:spid="_x0000_s1026" style="position:absolute;margin-left:146.6pt;margin-top:189.4pt;width:97.1pt;height:20.6pt;z-index:251701248;visibility:visible;mso-wrap-style:square;mso-width-percent:0;mso-height-percent:0;mso-wrap-distance-left:9pt;mso-wrap-distance-top:0;mso-wrap-distance-right:9pt;mso-wrap-distance-bottom:0;mso-position-horizontal:absolute;mso-position-horizontal-relative:margin;mso-position-vertical:absolute;mso-position-vertical-relative:text;mso-width-percent:0;mso-height-percent:0;mso-width-relative:margin;mso-height-relative:margin;v-text-anchor:middle" o:gfxdata="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" filled="f" strokecolor="red" strokeweight="1pt">
                 <w10:wrap anchorx="margin"/>
               </v:rect>
             </w:pict>
@@ -3837,7 +3967,7 @@
           </mc:Choice>
           <mc:Fallback>
             <w:pict>
-              <v:rect w14:anchorId="149E4F42" id="Rectangle 42" o:spid="_x0000_s1026" style="position:absolute;margin-left:130.5pt;margin-top:99.75pt;width:42.7pt;height:20.6pt;z-index:251699200;visibility:visible;mso-wrap-style:square;mso-width-percent:0;mso-height-percent:0;mso-wrap-distance-left:9pt;mso-wrap-distance-top:0;mso-wrap-distance-right:9pt;mso-wrap-distance-bottom:0;mso-position-horizontal:absolute;mso-position-horizontal-relative:margin;mso-position-vertical:absolute;mso-position-vertical-relative:text;mso-width-percent:0;mso-height-percent:0;mso-width-relative:margin;mso-height-relative:margin;v-text-anchor:middle" o:gfxdata="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" filled="f" strokecolor="red" strokeweight="1pt">
+              <v:rect w14:anchorId="010C2E8F" id="Rectangle 42" o:spid="_x0000_s1026" style="position:absolute;margin-left:130.5pt;margin-top:99.75pt;width:42.7pt;height:20.6pt;z-index:251699200;visibility:visible;mso-wrap-style:square;mso-width-percent:0;mso-height-percent:0;mso-wrap-distance-left:9pt;mso-wrap-distance-top:0;mso-wrap-distance-right:9pt;mso-wrap-distance-bottom:0;mso-position-horizontal:absolute;mso-position-horizontal-relative:margin;mso-position-vertical:absolute;mso-position-vertical-relative:text;mso-width-percent:0;mso-height-percent:0;mso-width-relative:margin;mso-height-relative:margin;v-text-anchor:middle" o:gfxdata="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" filled="f" strokecolor="red" strokeweight="1pt">
                 <w10:wrap anchorx="margin"/>
               </v:rect>
             </w:pict>
@@ -3919,7 +4049,23 @@
         <w:t>Markers</w:t>
       </w:r>
       <w:r>
-        <w:t xml:space="preserve"> tab located near the bottom of the program, that’s like due to the fact that Java SE 17 wasn’t selected as the default version.</w:t>
+        <w:t xml:space="preserve"> tab located near the bottom of the program, </w:t>
+      </w:r>
+      <w:proofErr w:type="gramStart"/>
+      <w:r>
+        <w:t>that’s like</w:t>
+      </w:r>
+      <w:proofErr w:type="gramEnd"/>
+      <w:r>
+        <w:t xml:space="preserve"> </w:t>
+      </w:r>
+      <w:proofErr w:type="gramStart"/>
+      <w:r>
+        <w:t>due to the fact that</w:t>
+      </w:r>
+      <w:proofErr w:type="gramEnd"/>
+      <w:r>
+        <w:t xml:space="preserve"> Java SE 17 wasn’t selected as the default version.</w:t>
       </w:r>
     </w:p>
     <w:p>
@@ -3998,7 +4144,7 @@
           </mc:Choice>
           <mc:Fallback>
             <w:pict>
-              <v:rect w14:anchorId="4CF6EEE1" id="Rectangle 45" o:spid="_x0000_s1026" style="position:absolute;margin-left:116.25pt;margin-top:179.9pt;width:351pt;height:61.5pt;z-index:251705344;visibility:visible;mso-wrap-style:square;mso-width-percent:0;mso-height-percent:0;mso-wrap-distance-left:9pt;mso-wrap-distance-top:0;mso-wrap-distance-right:9pt;mso-wrap-distance-bottom:0;mso-position-horizontal:absolute;mso-position-horizontal-relative:margin;mso-position-vertical:absolute;mso-position-vertical-relative:text;mso-width-percent:0;mso-height-percent:0;mso-width-relative:margin;mso-height-relative:margin;v-text-anchor:middle" o:gfxdata="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" filled="f" strokecolor="red" strokeweight="1pt">
+              <v:rect w14:anchorId="13ED96E7" id="Rectangle 45" o:spid="_x0000_s1026" style="position:absolute;margin-left:116.25pt;margin-top:179.9pt;width:351pt;height:61.5pt;z-index:251705344;visibility:visible;mso-wrap-style:square;mso-width-percent:0;mso-height-percent:0;mso-wrap-distance-left:9pt;mso-wrap-distance-top:0;mso-wrap-distance-right:9pt;mso-wrap-distance-bottom:0;mso-position-horizontal:absolute;mso-position-horizontal-relative:margin;mso-position-vertical:absolute;mso-position-vertical-relative:text;mso-width-percent:0;mso-height-percent:0;mso-width-relative:margin;mso-height-relative:margin;v-text-anchor:middle" o:gfxdata="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" filled="f" strokecolor="red" strokeweight="1pt">
                 <w10:wrap anchorx="margin"/>
               </v:rect>
             </w:pict>
@@ -4058,14 +4204,26 @@
         <w:t>Right click</w:t>
       </w:r>
       <w:r>
-        <w:t xml:space="preserve"> on the project in either the </w:t>
-      </w:r>
-      <w:r>
-        <w:rPr>
-          <w:b/>
-          <w:bCs/>
-        </w:rPr>
-        <w:t xml:space="preserve">Project Explorer </w:t>
+        <w:t xml:space="preserve"> on the project in either </w:t>
+      </w:r>
+      <w:proofErr w:type="gramStart"/>
+      <w:r>
+        <w:t xml:space="preserve">the </w:t>
+      </w:r>
+      <w:r>
+        <w:rPr>
+          <w:b/>
+          <w:bCs/>
+        </w:rPr>
+        <w:t>Project</w:t>
+      </w:r>
+      <w:proofErr w:type="gramEnd"/>
+      <w:r>
+        <w:rPr>
+          <w:b/>
+          <w:bCs/>
+        </w:rPr>
+        <w:t xml:space="preserve"> Explorer </w:t>
       </w:r>
       <w:r>
         <w:t xml:space="preserve">or </w:t>
@@ -4174,7 +4332,7 @@
           </mc:Choice>
           <mc:Fallback>
             <w:pict>
-              <v:rect w14:anchorId="2252BA75" id="Rectangle 47" o:spid="_x0000_s1026" style="position:absolute;margin-left:178.15pt;margin-top:292.85pt;width:157.5pt;height:14.25pt;z-index:251709440;visibility:visible;mso-wrap-style:square;mso-width-percent:0;mso-height-percent:0;mso-wrap-distance-left:9pt;mso-wrap-distance-top:0;mso-wrap-distance-right:9pt;mso-wrap-distance-bottom:0;mso-position-horizontal:absolute;mso-position-horizontal-relative:margin;mso-position-vertical:absolute;mso-position-vertical-relative:text;mso-width-percent:0;mso-height-percent:0;mso-width-relative:margin;mso-height-relative:margin;v-text-anchor:middle" o:gfxdata="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" filled="f" strokecolor="red" strokeweight="1pt">
+              <v:rect w14:anchorId="6380A567" id="Rectangle 47" o:spid="_x0000_s1026" style="position:absolute;margin-left:178.15pt;margin-top:292.85pt;width:157.5pt;height:14.25pt;z-index:251709440;visibility:visible;mso-wrap-style:square;mso-width-percent:0;mso-height-percent:0;mso-wrap-distance-left:9pt;mso-wrap-distance-top:0;mso-wrap-distance-right:9pt;mso-wrap-distance-bottom:0;mso-position-horizontal:absolute;mso-position-horizontal-relative:margin;mso-position-vertical:absolute;mso-position-vertical-relative:text;mso-width-percent:0;mso-height-percent:0;mso-width-relative:margin;mso-height-relative:margin;v-text-anchor:middle" o:gfxdata="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" filled="f" strokecolor="red" strokeweight="1pt">
                 <w10:wrap anchorx="margin"/>
               </v:rect>
             </w:pict>
@@ -4256,7 +4414,7 @@
           </mc:Choice>
           <mc:Fallback>
             <w:pict>
-              <v:rect w14:anchorId="2F92FE3A" id="Rectangle 46" o:spid="_x0000_s1026" style="position:absolute;margin-left:110.25pt;margin-top:40.45pt;width:69.4pt;height:10.9pt;z-index:251707392;visibility:visible;mso-wrap-style:square;mso-width-percent:0;mso-height-percent:0;mso-wrap-distance-left:9pt;mso-wrap-distance-top:0;mso-wrap-distance-right:9pt;mso-wrap-distance-bottom:0;mso-position-horizontal:absolute;mso-position-horizontal-relative:margin;mso-position-vertical:absolute;mso-position-vertical-relative:text;mso-width-percent:0;mso-height-percent:0;mso-width-relative:margin;mso-height-relative:margin;v-text-anchor:middle" o:gfxdata="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" filled="f" strokecolor="red" strokeweight="1pt">
+              <v:rect w14:anchorId="0E6EF3F0" id="Rectangle 46" o:spid="_x0000_s1026" style="position:absolute;margin-left:110.25pt;margin-top:40.45pt;width:69.4pt;height:10.9pt;z-index:251707392;visibility:visible;mso-wrap-style:square;mso-width-percent:0;mso-height-percent:0;mso-wrap-distance-left:9pt;mso-wrap-distance-top:0;mso-wrap-distance-right:9pt;mso-wrap-distance-bottom:0;mso-position-horizontal:absolute;mso-position-horizontal-relative:margin;mso-position-vertical:absolute;mso-position-vertical-relative:text;mso-width-percent:0;mso-height-percent:0;mso-width-relative:margin;mso-height-relative:margin;v-text-anchor:middle" o:gfxdata="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" filled="f" strokecolor="red" strokeweight="1pt">
                 <w10:wrap anchorx="margin"/>
               </v:rect>
             </w:pict>
@@ -4426,7 +4584,7 @@
           </mc:Choice>
           <mc:Fallback>
             <w:pict>
-              <v:rect w14:anchorId="14D00EED" id="Rectangle 51" o:spid="_x0000_s1026" style="position:absolute;margin-left:353.25pt;margin-top:81.2pt;width:61.9pt;height:10.85pt;z-index:251717632;visibility:visible;mso-wrap-style:square;mso-width-percent:0;mso-height-percent:0;mso-wrap-distance-left:9pt;mso-wrap-distance-top:0;mso-wrap-distance-right:9pt;mso-wrap-distance-bottom:0;mso-position-horizontal:absolute;mso-position-horizontal-relative:margin;mso-position-vertical:absolute;mso-position-vertical-relative:text;mso-width-percent:0;mso-height-percent:0;mso-width-relative:margin;mso-height-relative:margin;v-text-anchor:middle" o:gfxdata="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" filled="f" strokecolor="red" strokeweight="1pt">
+              <v:rect w14:anchorId="37860359" id="Rectangle 51" o:spid="_x0000_s1026" style="position:absolute;margin-left:353.25pt;margin-top:81.2pt;width:61.9pt;height:10.85pt;z-index:251717632;visibility:visible;mso-wrap-style:square;mso-width-percent:0;mso-height-percent:0;mso-wrap-distance-left:9pt;mso-wrap-distance-top:0;mso-wrap-distance-right:9pt;mso-wrap-distance-bottom:0;mso-position-horizontal:absolute;mso-position-horizontal-relative:margin;mso-position-vertical:absolute;mso-position-vertical-relative:text;mso-width-percent:0;mso-height-percent:0;mso-width-relative:margin;mso-height-relative:margin;v-text-anchor:middle" o:gfxdata="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" filled="f" strokecolor="red" strokeweight="1pt">
                 <w10:wrap anchorx="margin"/>
               </v:rect>
             </w:pict>
@@ -4508,7 +4666,7 @@
           </mc:Choice>
           <mc:Fallback>
             <w:pict>
-              <v:rect w14:anchorId="082DB48D" id="Rectangle 50" o:spid="_x0000_s1026" style="position:absolute;margin-left:120.75pt;margin-top:46.7pt;width:36.4pt;height:10.5pt;z-index:251715584;visibility:visible;mso-wrap-style:square;mso-width-percent:0;mso-height-percent:0;mso-wrap-distance-left:9pt;mso-wrap-distance-top:0;mso-wrap-distance-right:9pt;mso-wrap-distance-bottom:0;mso-position-horizontal:absolute;mso-position-horizontal-relative:margin;mso-position-vertical:absolute;mso-position-vertical-relative:text;mso-width-percent:0;mso-height-percent:0;mso-width-relative:margin;mso-height-relative:margin;v-text-anchor:middle" o:gfxdata="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" filled="f" strokecolor="red" strokeweight="1pt">
+              <v:rect w14:anchorId="25FA6D45" id="Rectangle 50" o:spid="_x0000_s1026" style="position:absolute;margin-left:120.75pt;margin-top:46.7pt;width:36.4pt;height:10.5pt;z-index:251715584;visibility:visible;mso-wrap-style:square;mso-width-percent:0;mso-height-percent:0;mso-wrap-distance-left:9pt;mso-wrap-distance-top:0;mso-wrap-distance-right:9pt;mso-wrap-distance-bottom:0;mso-position-horizontal:absolute;mso-position-horizontal-relative:margin;mso-position-vertical:absolute;mso-position-vertical-relative:text;mso-width-percent:0;mso-height-percent:0;mso-width-relative:margin;mso-height-relative:margin;v-text-anchor:middle" o:gfxdata="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" filled="f" strokecolor="red" strokeweight="1pt">
                 <w10:wrap anchorx="margin"/>
               </v:rect>
             </w:pict>
@@ -4590,7 +4748,7 @@
           </mc:Choice>
           <mc:Fallback>
             <w:pict>
-              <v:rect w14:anchorId="6B565B46" id="Rectangle 49" o:spid="_x0000_s1026" style="position:absolute;margin-left:163.9pt;margin-top:27.2pt;width:28.85pt;height:11.25pt;z-index:251713536;visibility:visible;mso-wrap-style:square;mso-width-percent:0;mso-height-percent:0;mso-wrap-distance-left:9pt;mso-wrap-distance-top:0;mso-wrap-distance-right:9pt;mso-wrap-distance-bottom:0;mso-position-horizontal:absolute;mso-position-horizontal-relative:margin;mso-position-vertical:absolute;mso-position-vertical-relative:text;mso-width-percent:0;mso-height-percent:0;mso-width-relative:margin;mso-height-relative:margin;v-text-anchor:middle" o:gfxdata="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" filled="f" strokecolor="red" strokeweight="1pt">
+              <v:rect w14:anchorId="35F10D84" id="Rectangle 49" o:spid="_x0000_s1026" style="position:absolute;margin-left:163.9pt;margin-top:27.2pt;width:28.85pt;height:11.25pt;z-index:251713536;visibility:visible;mso-wrap-style:square;mso-width-percent:0;mso-height-percent:0;mso-wrap-distance-left:9pt;mso-wrap-distance-top:0;mso-wrap-distance-right:9pt;mso-wrap-distance-bottom:0;mso-position-horizontal:absolute;mso-position-horizontal-relative:margin;mso-position-vertical:absolute;mso-position-vertical-relative:text;mso-width-percent:0;mso-height-percent:0;mso-width-relative:margin;mso-height-relative:margin;v-text-anchor:middle" o:gfxdata="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" filled="f" strokecolor="red" strokeweight="1pt">
                 <w10:wrap anchorx="margin"/>
               </v:rect>
             </w:pict>
@@ -4672,7 +4830,7 @@
           </mc:Choice>
           <mc:Fallback>
             <w:pict>
-              <v:rect w14:anchorId="63553A47" id="Rectangle 48" o:spid="_x0000_s1026" style="position:absolute;margin-left:55.5pt;margin-top:46.3pt;width:33.4pt;height:9pt;z-index:251711488;visibility:visible;mso-wrap-style:square;mso-width-percent:0;mso-height-percent:0;mso-wrap-distance-left:9pt;mso-wrap-distance-top:0;mso-wrap-distance-right:9pt;mso-wrap-distance-bottom:0;mso-position-horizontal:absolute;mso-position-horizontal-relative:margin;mso-position-vertical:absolute;mso-position-vertical-relative:text;mso-width-percent:0;mso-height-percent:0;mso-width-relative:margin;mso-height-relative:margin;v-text-anchor:middle" o:gfxdata="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" filled="f" strokecolor="red" strokeweight="1pt">
+              <v:rect w14:anchorId="57291D44" id="Rectangle 48" o:spid="_x0000_s1026" style="position:absolute;margin-left:55.5pt;margin-top:46.3pt;width:33.4pt;height:9pt;z-index:251711488;visibility:visible;mso-wrap-style:square;mso-width-percent:0;mso-height-percent:0;mso-wrap-distance-left:9pt;mso-wrap-distance-top:0;mso-wrap-distance-right:9pt;mso-wrap-distance-bottom:0;mso-position-horizontal:absolute;mso-position-horizontal-relative:margin;mso-position-vertical:absolute;mso-position-vertical-relative:text;mso-width-percent:0;mso-height-percent:0;mso-width-relative:margin;mso-height-relative:margin;v-text-anchor:middle" o:gfxdata="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" filled="f" strokecolor="red" strokeweight="1pt">
                 <w10:wrap anchorx="margin"/>
               </v:rect>
             </w:pict>
@@ -4889,7 +5047,7 @@
           </mc:Choice>
           <mc:Fallback>
             <w:pict>
-              <v:rect w14:anchorId="25BB4954" id="Rectangle 53" o:spid="_x0000_s1026" style="position:absolute;margin-left:328.1pt;margin-top:95pt;width:60.75pt;height:15.35pt;z-index:251721728;visibility:visible;mso-wrap-style:square;mso-width-percent:0;mso-height-percent:0;mso-wrap-distance-left:9pt;mso-wrap-distance-top:0;mso-wrap-distance-right:9pt;mso-wrap-distance-bottom:0;mso-position-horizontal:absolute;mso-position-horizontal-relative:margin;mso-position-vertical:absolute;mso-position-vertical-relative:text;mso-width-percent:0;mso-height-percent:0;mso-width-relative:margin;mso-height-relative:margin;v-text-anchor:middle" o:gfxdata="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" filled="f" strokecolor="red" strokeweight="1pt">
+              <v:rect w14:anchorId="1F2F572F" id="Rectangle 53" o:spid="_x0000_s1026" style="position:absolute;margin-left:328.1pt;margin-top:95pt;width:60.75pt;height:15.35pt;z-index:251721728;visibility:visible;mso-wrap-style:square;mso-width-percent:0;mso-height-percent:0;mso-wrap-distance-left:9pt;mso-wrap-distance-top:0;mso-wrap-distance-right:9pt;mso-wrap-distance-bottom:0;mso-position-horizontal:absolute;mso-position-horizontal-relative:margin;mso-position-vertical:absolute;mso-position-vertical-relative:text;mso-width-percent:0;mso-height-percent:0;mso-width-relative:margin;mso-height-relative:margin;v-text-anchor:middle" o:gfxdata="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" filled="f" strokecolor="red" strokeweight="1pt">
                 <w10:wrap anchorx="margin"/>
               </v:rect>
             </w:pict>
@@ -4971,7 +5129,7 @@
           </mc:Choice>
           <mc:Fallback>
             <w:pict>
-              <v:rect w14:anchorId="3DCA4486" id="Rectangle 52" o:spid="_x0000_s1026" style="position:absolute;margin-left:79.15pt;margin-top:94.25pt;width:61.5pt;height:15.35pt;z-index:251719680;visibility:visible;mso-wrap-style:square;mso-width-percent:0;mso-height-percent:0;mso-wrap-distance-left:9pt;mso-wrap-distance-top:0;mso-wrap-distance-right:9pt;mso-wrap-distance-bottom:0;mso-position-horizontal:absolute;mso-position-horizontal-relative:margin;mso-position-vertical:absolute;mso-position-vertical-relative:text;mso-width-percent:0;mso-height-percent:0;mso-width-relative:margin;mso-height-relative:margin;v-text-anchor:middle" o:gfxdata="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" filled="f" strokecolor="red" strokeweight="1pt">
+              <v:rect w14:anchorId="6604BAB8" id="Rectangle 52" o:spid="_x0000_s1026" style="position:absolute;margin-left:79.15pt;margin-top:94.25pt;width:61.5pt;height:15.35pt;z-index:251719680;visibility:visible;mso-wrap-style:square;mso-width-percent:0;mso-height-percent:0;mso-wrap-distance-left:9pt;mso-wrap-distance-top:0;mso-wrap-distance-right:9pt;mso-wrap-distance-bottom:0;mso-position-horizontal:absolute;mso-position-horizontal-relative:margin;mso-position-vertical:absolute;mso-position-vertical-relative:text;mso-width-percent:0;mso-height-percent:0;mso-width-relative:margin;mso-height-relative:margin;v-text-anchor:middle" o:gfxdata="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" filled="f" strokecolor="red" strokeweight="1pt">
                 <w10:wrap anchorx="margin"/>
               </v:rect>
             </w:pict>
@@ -5065,7 +5223,15 @@
         <w:t>Installed JREs…</w:t>
       </w:r>
       <w:r>
-        <w:t xml:space="preserve"> button to the right of it. That will bring up a new window</w:t>
+        <w:t xml:space="preserve"> button to the right of it. That will </w:t>
+      </w:r>
+      <w:proofErr w:type="gramStart"/>
+      <w:r>
+        <w:t>bring up</w:t>
+      </w:r>
+      <w:proofErr w:type="gramEnd"/>
+      <w:r>
+        <w:t xml:space="preserve"> a new window</w:t>
       </w:r>
       <w:r>
         <w:t>.</w:t>
@@ -5150,7 +5316,7 @@
           </mc:Choice>
           <mc:Fallback>
             <w:pict>
-              <v:rect w14:anchorId="1D11960F" id="Rectangle 55" o:spid="_x0000_s1026" style="position:absolute;margin-left:355.15pt;margin-top:56.7pt;width:44.95pt;height:12.35pt;z-index:251725824;visibility:visible;mso-wrap-style:square;mso-width-percent:0;mso-height-percent:0;mso-wrap-distance-left:9pt;mso-wrap-distance-top:0;mso-wrap-distance-right:9pt;mso-wrap-distance-bottom:0;mso-position-horizontal:absolute;mso-position-horizontal-relative:margin;mso-position-vertical:absolute;mso-position-vertical-relative:text;mso-width-percent:0;mso-height-percent:0;mso-width-relative:margin;mso-height-relative:margin;v-text-anchor:middle" o:gfxdata="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" filled="f" strokecolor="red" strokeweight="1pt">
+              <v:rect w14:anchorId="57509844" id="Rectangle 55" o:spid="_x0000_s1026" style="position:absolute;margin-left:355.15pt;margin-top:56.7pt;width:44.95pt;height:12.35pt;z-index:251725824;visibility:visible;mso-wrap-style:square;mso-width-percent:0;mso-height-percent:0;mso-wrap-distance-left:9pt;mso-wrap-distance-top:0;mso-wrap-distance-right:9pt;mso-wrap-distance-bottom:0;mso-position-horizontal:absolute;mso-position-horizontal-relative:margin;mso-position-vertical:absolute;mso-position-vertical-relative:text;mso-width-percent:0;mso-height-percent:0;mso-width-relative:margin;mso-height-relative:margin;v-text-anchor:middle" o:gfxdata="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" filled="f" strokecolor="red" strokeweight="1pt">
                 <w10:wrap anchorx="margin"/>
               </v:rect>
             </w:pict>
@@ -5232,7 +5398,7 @@
           </mc:Choice>
           <mc:Fallback>
             <w:pict>
-              <v:rect w14:anchorId="77FC269B" id="Rectangle 54" o:spid="_x0000_s1026" style="position:absolute;margin-left:76.15pt;margin-top:33.05pt;width:42.7pt;height:11.25pt;z-index:251723776;visibility:visible;mso-wrap-style:square;mso-width-percent:0;mso-height-percent:0;mso-wrap-distance-left:9pt;mso-wrap-distance-top:0;mso-wrap-distance-right:9pt;mso-wrap-distance-bottom:0;mso-position-horizontal:absolute;mso-position-horizontal-relative:margin;mso-position-vertical:absolute;mso-position-vertical-relative:text;mso-width-percent:0;mso-height-percent:0;mso-width-relative:margin;mso-height-relative:margin;v-text-anchor:middle" o:gfxdata="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" filled="f" strokecolor="red" strokeweight="1pt">
+              <v:rect w14:anchorId="2797D4D8" id="Rectangle 54" o:spid="_x0000_s1026" style="position:absolute;margin-left:76.15pt;margin-top:33.05pt;width:42.7pt;height:11.25pt;z-index:251723776;visibility:visible;mso-wrap-style:square;mso-width-percent:0;mso-height-percent:0;mso-wrap-distance-left:9pt;mso-wrap-distance-top:0;mso-wrap-distance-right:9pt;mso-wrap-distance-bottom:0;mso-position-horizontal:absolute;mso-position-horizontal-relative:margin;mso-position-vertical:absolute;mso-position-vertical-relative:text;mso-width-percent:0;mso-height-percent:0;mso-width-relative:margin;mso-height-relative:margin;v-text-anchor:middle" o:gfxdata="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" filled="f" strokecolor="red" strokeweight="1pt">
                 <w10:wrap anchorx="margin"/>
               </v:rect>
             </w:pict>
@@ -5351,7 +5517,15 @@
         <w:t>After pressing the next button,</w:t>
       </w:r>
       <w:r>
-        <w:t xml:space="preserve"> a you’ll see a </w:t>
+        <w:t xml:space="preserve"> </w:t>
+      </w:r>
+      <w:proofErr w:type="gramStart"/>
+      <w:r>
+        <w:t>a you’ll</w:t>
+      </w:r>
+      <w:proofErr w:type="gramEnd"/>
+      <w:r>
+        <w:t xml:space="preserve"> see a </w:t>
       </w:r>
       <w:r>
         <w:rPr>
@@ -5389,7 +5563,15 @@
       </w:r>
       <w:proofErr w:type="spellEnd"/>
       <w:r>
-        <w:t xml:space="preserve"> is installed from an installer, then it will like be in C:\Program Files\Java</w:t>
+        <w:t xml:space="preserve"> is installed from an installer, then it will like </w:t>
+      </w:r>
+      <w:proofErr w:type="gramStart"/>
+      <w:r>
+        <w:t>be</w:t>
+      </w:r>
+      <w:proofErr w:type="gramEnd"/>
+      <w:r>
+        <w:t xml:space="preserve"> in C:\Program Files\Java</w:t>
       </w:r>
       <w:r>
         <w:t>.</w:t>
@@ -5474,7 +5656,7 @@
           </mc:Choice>
           <mc:Fallback>
             <w:pict>
-              <v:rect w14:anchorId="5BD84126" id="Rectangle 57" o:spid="_x0000_s1026" style="position:absolute;margin-left:305.25pt;margin-top:203.35pt;width:54pt;height:20.6pt;z-index:251729920;visibility:visible;mso-wrap-style:square;mso-width-percent:0;mso-height-percent:0;mso-wrap-distance-left:9pt;mso-wrap-distance-top:0;mso-wrap-distance-right:9pt;mso-wrap-distance-bottom:0;mso-position-horizontal:absolute;mso-position-horizontal-relative:margin;mso-position-vertical:absolute;mso-position-vertical-relative:text;mso-width-percent:0;mso-height-percent:0;mso-width-relative:margin;mso-height-relative:margin;v-text-anchor:middle" o:gfxdata="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" filled="f" strokecolor="red" strokeweight="1pt">
+              <v:rect w14:anchorId="0CAB6C71" id="Rectangle 57" o:spid="_x0000_s1026" style="position:absolute;margin-left:305.25pt;margin-top:203.35pt;width:54pt;height:20.6pt;z-index:251729920;visibility:visible;mso-wrap-style:square;mso-width-percent:0;mso-height-percent:0;mso-wrap-distance-left:9pt;mso-wrap-distance-top:0;mso-wrap-distance-right:9pt;mso-wrap-distance-bottom:0;mso-position-horizontal:absolute;mso-position-horizontal-relative:margin;mso-position-vertical:absolute;mso-position-vertical-relative:text;mso-width-percent:0;mso-height-percent:0;mso-width-relative:margin;mso-height-relative:margin;v-text-anchor:middle" o:gfxdata="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" filled="f" strokecolor="red" strokeweight="1pt">
                 <w10:wrap anchorx="margin"/>
               </v:rect>
             </w:pict>
@@ -5556,7 +5738,7 @@
           </mc:Choice>
           <mc:Fallback>
             <w:pict>
-              <v:rect w14:anchorId="5A65A8A9" id="Rectangle 56" o:spid="_x0000_s1026" style="position:absolute;margin-left:105pt;margin-top:13.95pt;width:133.9pt;height:18.4pt;z-index:251727872;visibility:visible;mso-wrap-style:square;mso-width-percent:0;mso-height-percent:0;mso-wrap-distance-left:9pt;mso-wrap-distance-top:0;mso-wrap-distance-right:9pt;mso-wrap-distance-bottom:0;mso-position-horizontal:absolute;mso-position-horizontal-relative:margin;mso-position-vertical:absolute;mso-position-vertical-relative:text;mso-width-percent:0;mso-height-percent:0;mso-width-relative:margin;mso-height-relative:margin;v-text-anchor:middle" o:gfxdata="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" filled="f" strokecolor="red" strokeweight="1pt">
+              <v:rect w14:anchorId="2251BB22" id="Rectangle 56" o:spid="_x0000_s1026" style="position:absolute;margin-left:105pt;margin-top:13.95pt;width:133.9pt;height:18.4pt;z-index:251727872;visibility:visible;mso-wrap-style:square;mso-width-percent:0;mso-height-percent:0;mso-wrap-distance-left:9pt;mso-wrap-distance-top:0;mso-wrap-distance-right:9pt;mso-wrap-distance-bottom:0;mso-position-horizontal:absolute;mso-position-horizontal-relative:margin;mso-position-vertical:absolute;mso-position-vertical-relative:text;mso-width-percent:0;mso-height-percent:0;mso-width-relative:margin;mso-height-relative:margin;v-text-anchor:middle" o:gfxdata="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" filled="f" strokecolor="red" strokeweight="1pt">
                 <w10:wrap anchorx="margin"/>
               </v:rect>
             </w:pict>
@@ -5630,7 +5812,15 @@
         <w:t xml:space="preserve"> </w:t>
       </w:r>
       <w:r>
-        <w:t xml:space="preserve">button, you should be able to close out of everything with a series of </w:t>
+        <w:t xml:space="preserve">button, you should be able to close </w:t>
+      </w:r>
+      <w:proofErr w:type="gramStart"/>
+      <w:r>
+        <w:t>out of</w:t>
+      </w:r>
+      <w:proofErr w:type="gramEnd"/>
+      <w:r>
+        <w:t xml:space="preserve"> everything with a series of </w:t>
       </w:r>
       <w:r>
         <w:rPr>
@@ -5903,7 +6093,7 @@
           </mc:Choice>
           <mc:Fallback>
             <w:pict>
-              <v:rect w14:anchorId="046B8CC3" id="Rectangle 60" o:spid="_x0000_s1026" style="position:absolute;margin-left:295.9pt;margin-top:222.4pt;width:105pt;height:6.75pt;z-index:251736064;visibility:visible;mso-wrap-style:square;mso-width-percent:0;mso-height-percent:0;mso-wrap-distance-left:9pt;mso-wrap-distance-top:0;mso-wrap-distance-right:9pt;mso-wrap-distance-bottom:0;mso-position-horizontal:absolute;mso-position-horizontal-relative:margin;mso-position-vertical:absolute;mso-position-vertical-relative:text;mso-width-percent:0;mso-height-percent:0;mso-width-relative:margin;mso-height-relative:margin;v-text-anchor:middle" o:gfxdata="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" filled="f" strokecolor="red" strokeweight="1pt">
+              <v:rect w14:anchorId="65995929" id="Rectangle 60" o:spid="_x0000_s1026" style="position:absolute;margin-left:295.9pt;margin-top:222.4pt;width:105pt;height:6.75pt;z-index:251736064;visibility:visible;mso-wrap-style:square;mso-width-percent:0;mso-height-percent:0;mso-wrap-distance-left:9pt;mso-wrap-distance-top:0;mso-wrap-distance-right:9pt;mso-wrap-distance-bottom:0;mso-position-horizontal:absolute;mso-position-horizontal-relative:margin;mso-position-vertical:absolute;mso-position-vertical-relative:text;mso-width-percent:0;mso-height-percent:0;mso-width-relative:margin;mso-height-relative:margin;v-text-anchor:middle" o:gfxdata="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" filled="f" strokecolor="red" strokeweight="1pt">
                 <w10:wrap anchorx="margin"/>
               </v:rect>
             </w:pict>
@@ -5985,7 +6175,7 @@
           </mc:Choice>
           <mc:Fallback>
             <w:pict>
-              <v:rect w14:anchorId="0B387D4C" id="Rectangle 59" o:spid="_x0000_s1026" style="position:absolute;margin-left:139.5pt;margin-top:220.5pt;width:151.5pt;height:10.15pt;z-index:251734016;visibility:visible;mso-wrap-style:square;mso-width-percent:0;mso-height-percent:0;mso-wrap-distance-left:9pt;mso-wrap-distance-top:0;mso-wrap-distance-right:9pt;mso-wrap-distance-bottom:0;mso-position-horizontal:absolute;mso-position-horizontal-relative:margin;mso-position-vertical:absolute;mso-position-vertical-relative:text;mso-width-percent:0;mso-height-percent:0;mso-width-relative:margin;mso-height-relative:margin;v-text-anchor:middle" o:gfxdata="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" filled="f" strokecolor="red" strokeweight="1pt">
+              <v:rect w14:anchorId="44ECD3DB" id="Rectangle 59" o:spid="_x0000_s1026" style="position:absolute;margin-left:139.5pt;margin-top:220.5pt;width:151.5pt;height:10.15pt;z-index:251734016;visibility:visible;mso-wrap-style:square;mso-width-percent:0;mso-height-percent:0;mso-wrap-distance-left:9pt;mso-wrap-distance-top:0;mso-wrap-distance-right:9pt;mso-wrap-distance-bottom:0;mso-position-horizontal:absolute;mso-position-horizontal-relative:margin;mso-position-vertical:absolute;mso-position-vertical-relative:text;mso-width-percent:0;mso-height-percent:0;mso-width-relative:margin;mso-height-relative:margin;v-text-anchor:middle" o:gfxdata="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" filled="f" strokecolor="red" strokeweight="1pt">
                 <w10:wrap anchorx="margin"/>
               </v:rect>
             </w:pict>
@@ -6067,7 +6257,7 @@
           </mc:Choice>
           <mc:Fallback>
             <w:pict>
-              <v:rect w14:anchorId="7991AD07" id="Rectangle 58" o:spid="_x0000_s1026" style="position:absolute;margin-left:70.5pt;margin-top:104.65pt;width:72.4pt;height:30pt;z-index:251731968;visibility:visible;mso-wrap-style:square;mso-width-percent:0;mso-height-percent:0;mso-wrap-distance-left:9pt;mso-wrap-distance-top:0;mso-wrap-distance-right:9pt;mso-wrap-distance-bottom:0;mso-position-horizontal:absolute;mso-position-horizontal-relative:margin;mso-position-vertical:absolute;mso-position-vertical-relative:text;mso-width-percent:0;mso-height-percent:0;mso-width-relative:margin;mso-height-relative:margin;v-text-anchor:middle" o:gfxdata="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" filled="f" strokecolor="red" strokeweight="1pt">
+              <v:rect w14:anchorId="16379C46" id="Rectangle 58" o:spid="_x0000_s1026" style="position:absolute;margin-left:70.5pt;margin-top:104.65pt;width:72.4pt;height:30pt;z-index:251731968;visibility:visible;mso-wrap-style:square;mso-width-percent:0;mso-height-percent:0;mso-wrap-distance-left:9pt;mso-wrap-distance-top:0;mso-wrap-distance-right:9pt;mso-wrap-distance-bottom:0;mso-position-horizontal:absolute;mso-position-horizontal-relative:margin;mso-position-vertical:absolute;mso-position-vertical-relative:text;mso-width-percent:0;mso-height-percent:0;mso-width-relative:margin;mso-height-relative:margin;v-text-anchor:middle" o:gfxdata="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" filled="f" strokecolor="red" strokeweight="1pt">
                 <w10:wrap anchorx="margin"/>
               </v:rect>
             </w:pict>
@@ -6323,6 +6513,7 @@
         <w:t xml:space="preserve"> to edit the </w:t>
       </w:r>
       <w:proofErr w:type="spellStart"/>
+      <w:proofErr w:type="gramStart"/>
       <w:r>
         <w:rPr>
           <w:b/>
@@ -6331,6 +6522,7 @@
         <w:t>applications.properties</w:t>
       </w:r>
       <w:proofErr w:type="spellEnd"/>
+      <w:proofErr w:type="gramEnd"/>
       <w:r>
         <w:t xml:space="preserve"> file. </w:t>
       </w:r>
@@ -6414,7 +6606,7 @@
           </mc:Choice>
           <mc:Fallback>
             <w:pict>
-              <v:rect w14:anchorId="36D3D301" id="Rectangle 67" o:spid="_x0000_s1026" style="position:absolute;margin-left:135.4pt;margin-top:80.7pt;width:102pt;height:48pt;z-index:251748352;visibility:visible;mso-wrap-style:square;mso-width-percent:0;mso-height-percent:0;mso-wrap-distance-left:9pt;mso-wrap-distance-top:0;mso-wrap-distance-right:9pt;mso-wrap-distance-bottom:0;mso-position-horizontal:absolute;mso-position-horizontal-relative:margin;mso-position-vertical:absolute;mso-position-vertical-relative:text;mso-width-percent:0;mso-height-percent:0;mso-width-relative:margin;mso-height-relative:margin;v-text-anchor:middle" o:gfxdata="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" filled="f" strokecolor="red" strokeweight="1pt">
+              <v:rect w14:anchorId="5F76F05D" id="Rectangle 67" o:spid="_x0000_s1026" style="position:absolute;margin-left:135.4pt;margin-top:80.7pt;width:102pt;height:48pt;z-index:251748352;visibility:visible;mso-wrap-style:square;mso-width-percent:0;mso-height-percent:0;mso-wrap-distance-left:9pt;mso-wrap-distance-top:0;mso-wrap-distance-right:9pt;mso-wrap-distance-bottom:0;mso-position-horizontal:absolute;mso-position-horizontal-relative:margin;mso-position-vertical:absolute;mso-position-vertical-relative:text;mso-width-percent:0;mso-height-percent:0;mso-width-relative:margin;mso-height-relative:margin;v-text-anchor:middle" o:gfxdata="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" filled="f" strokecolor="red" strokeweight="1pt">
                 <w10:wrap anchorx="margin"/>
               </v:rect>
             </w:pict>
@@ -6482,8 +6674,13 @@
         <w:t>Upon opening the file,</w:t>
       </w:r>
       <w:r>
-        <w:t xml:space="preserve"> which can be done by double clicking it</w:t>
-      </w:r>
+        <w:t xml:space="preserve"> which can be done by double clicking </w:t>
+      </w:r>
+      <w:proofErr w:type="gramStart"/>
+      <w:r>
+        <w:t>it</w:t>
+      </w:r>
+      <w:proofErr w:type="gramEnd"/>
       <w:r>
         <w:t xml:space="preserve"> the following lines must be changed:</w:t>
       </w:r>
@@ -6567,7 +6764,7 @@
           </mc:Choice>
           <mc:Fallback>
             <w:pict>
-              <v:rect w14:anchorId="0C64369C" id="Rectangle 68" o:spid="_x0000_s1026" style="position:absolute;margin-left:56.6pt;margin-top:93.4pt;width:140.25pt;height:18.35pt;z-index:251750400;visibility:visible;mso-wrap-style:square;mso-width-percent:0;mso-height-percent:0;mso-wrap-distance-left:9pt;mso-wrap-distance-top:0;mso-wrap-distance-right:9pt;mso-wrap-distance-bottom:0;mso-position-horizontal:absolute;mso-position-horizontal-relative:margin;mso-position-vertical:absolute;mso-position-vertical-relative:text;mso-width-percent:0;mso-height-percent:0;mso-width-relative:margin;mso-height-relative:margin;v-text-anchor:middle" o:gfxdata="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" filled="f" strokecolor="red" strokeweight="1pt">
+              <v:rect w14:anchorId="6A86AF4E" id="Rectangle 68" o:spid="_x0000_s1026" style="position:absolute;margin-left:56.6pt;margin-top:93.4pt;width:140.25pt;height:18.35pt;z-index:251750400;visibility:visible;mso-wrap-style:square;mso-width-percent:0;mso-height-percent:0;mso-wrap-distance-left:9pt;mso-wrap-distance-top:0;mso-wrap-distance-right:9pt;mso-wrap-distance-bottom:0;mso-position-horizontal:absolute;mso-position-horizontal-relative:margin;mso-position-vertical:absolute;mso-position-vertical-relative:text;mso-width-percent:0;mso-height-percent:0;mso-width-relative:margin;mso-height-relative:margin;v-text-anchor:middle" o:gfxdata="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" filled="f" strokecolor="red" strokeweight="1pt">
                 <w10:wrap anchorx="margin"/>
               </v:rect>
             </w:pict>
@@ -6633,8 +6830,13 @@
         <w:t xml:space="preserve">Set the </w:t>
       </w:r>
       <w:proofErr w:type="spellStart"/>
-      <w:r>
-        <w:t>spring.datasource.</w:t>
+      <w:proofErr w:type="gramStart"/>
+      <w:r>
+        <w:t>spring.datasource</w:t>
+      </w:r>
+      <w:proofErr w:type="gramEnd"/>
+      <w:r>
+        <w:t>.</w:t>
       </w:r>
       <w:r>
         <w:t>username</w:t>
@@ -6894,13 +7096,29 @@
         <w:t>.</w:t>
       </w:r>
       <w:r>
-        <w:t xml:space="preserve"> In order to take full advantage of the program, the administrative user will need to provide other users. Such details are also covered in the user manual.</w:t>
+        <w:t xml:space="preserve"> </w:t>
+      </w:r>
+      <w:proofErr w:type="gramStart"/>
+      <w:r>
+        <w:t>In order to</w:t>
+      </w:r>
+      <w:proofErr w:type="gramEnd"/>
+      <w:r>
+        <w:t xml:space="preserve"> take full advantage of the program, the administrative user will need to provide other users. Such details are also covered in the user manual.</w:t>
       </w:r>
     </w:p>
     <w:p/>
     <w:p>
       <w:r>
-        <w:t xml:space="preserve">If this does not work make sure that you drop the old schema and have the </w:t>
+        <w:t xml:space="preserve">If this does not </w:t>
+      </w:r>
+      <w:proofErr w:type="gramStart"/>
+      <w:r>
+        <w:t>work</w:t>
+      </w:r>
+      <w:proofErr w:type="gramEnd"/>
+      <w:r>
+        <w:t xml:space="preserve"> make sure that you drop the old schema and have the </w:t>
       </w:r>
       <w:proofErr w:type="spellStart"/>
       <w:r>
@@ -6911,6 +7129,9 @@
         <w:t xml:space="preserve">-auto set to update as sometimes the automatic dropping of tables with create/create-drop will not work correctly after changes have been made to the tables in the java code. </w:t>
       </w:r>
     </w:p>
+    <w:p/>
+    <w:p/>
+    <w:p/>
     <w:sectPr>
       <w:pgSz w:w="12240" w:h="15840"/>
       <w:pgMar w:top="1440" w:right="1440" w:bottom="1440" w:left="1440" w:header="720" w:footer="720" w:gutter="0"/>

</xml_diff>

<commit_message>
actually adding the documents.
</commit_message>
<xml_diff>
--- a/WebBasedEvaluations/Documents/Setup Install.docx
+++ b/WebBasedEvaluations/Documents/Setup Install.docx
@@ -155,16 +155,7 @@
           <w:sz w:val="24"/>
           <w:szCs w:val="24"/>
         </w:rPr>
-        <w:t xml:space="preserve">Eclipse IDE for Enterprise Java and </w:t>
-      </w:r>
-      <w:proofErr w:type="gramStart"/>
-      <w:r>
-        <w:rPr>
-          <w:rFonts w:ascii="Times New Roman" w:hAnsi="Times New Roman" w:cs="Times New Roman"/>
-          <w:sz w:val="24"/>
-          <w:szCs w:val="24"/>
-        </w:rPr>
-        <w:t>Web</w:t>
+        <w:t>Eclipse IDE for Enterprise Java and Web</w:t>
       </w:r>
       <w:r>
         <w:rPr>
@@ -182,7 +173,6 @@
         </w:rPr>
         <w:t>Developers</w:t>
       </w:r>
-      <w:proofErr w:type="gramEnd"/>
       <w:r>
         <w:rPr>
           <w:rFonts w:ascii="Times New Roman" w:hAnsi="Times New Roman" w:cs="Times New Roman"/>
@@ -245,25 +235,7 @@
           <w:sz w:val="20"/>
           <w:szCs w:val="20"/>
         </w:rPr>
-        <w:t>*</w:t>
-      </w:r>
-      <w:proofErr w:type="gramStart"/>
-      <w:r>
-        <w:rPr>
-          <w:rFonts w:ascii="Times New Roman" w:hAnsi="Times New Roman" w:cs="Times New Roman"/>
-          <w:sz w:val="20"/>
-          <w:szCs w:val="20"/>
-        </w:rPr>
-        <w:t>note</w:t>
-      </w:r>
-      <w:proofErr w:type="gramEnd"/>
-      <w:r>
-        <w:rPr>
-          <w:rFonts w:ascii="Times New Roman" w:hAnsi="Times New Roman" w:cs="Times New Roman"/>
-          <w:sz w:val="20"/>
-          <w:szCs w:val="20"/>
-        </w:rPr>
-        <w:t xml:space="preserve"> version 17.0.2 was used in this example, but other </w:t>
+        <w:t xml:space="preserve">*note version 17.0.2 was used in this example, but other </w:t>
       </w:r>
       <w:r>
         <w:rPr>
@@ -739,6 +711,7 @@
           <w:sz w:val="24"/>
           <w:szCs w:val="24"/>
         </w:rPr>
+        <w:lastRenderedPageBreak/>
         <w:t>Importing the Project with Smart Import</w:t>
       </w:r>
     </w:p>
@@ -1184,18 +1157,8 @@
           <w:sz w:val="24"/>
           <w:szCs w:val="24"/>
         </w:rPr>
-        <w:t xml:space="preserve">In the next section, navigate to </w:t>
-      </w:r>
-      <w:proofErr w:type="gramStart"/>
-      <w:r>
-        <w:rPr>
-          <w:rFonts w:ascii="Times New Roman" w:hAnsi="Times New Roman" w:cs="Times New Roman"/>
-          <w:sz w:val="24"/>
-          <w:szCs w:val="24"/>
-        </w:rPr>
-        <w:t>the GitHub</w:t>
-      </w:r>
-      <w:proofErr w:type="gramEnd"/>
+        <w:t>In the next section, navigate to the GitHub</w:t>
+      </w:r>
       <w:r>
         <w:rPr>
           <w:rFonts w:ascii="Times New Roman" w:hAnsi="Times New Roman" w:cs="Times New Roman"/>
@@ -1270,6 +1233,7 @@
         <w:rPr>
           <w:noProof/>
         </w:rPr>
+        <w:lastRenderedPageBreak/>
         <mc:AlternateContent>
           <mc:Choice Requires="wps">
             <w:drawing>
@@ -1971,6 +1935,7 @@
           <w:sz w:val="24"/>
           <w:szCs w:val="24"/>
         </w:rPr>
+        <w:lastRenderedPageBreak/>
         <w:t xml:space="preserve">Select </w:t>
       </w:r>
       <w:r>
@@ -2101,25 +2066,7 @@
           <w:sz w:val="24"/>
           <w:szCs w:val="24"/>
         </w:rPr>
-        <w:t xml:space="preserve"> </w:t>
-      </w:r>
-      <w:proofErr w:type="gramStart"/>
-      <w:r>
-        <w:rPr>
-          <w:rFonts w:ascii="Times New Roman" w:hAnsi="Times New Roman" w:cs="Times New Roman"/>
-          <w:sz w:val="24"/>
-          <w:szCs w:val="24"/>
-        </w:rPr>
-        <w:t>button</w:t>
-      </w:r>
-      <w:proofErr w:type="gramEnd"/>
-      <w:r>
-        <w:rPr>
-          <w:rFonts w:ascii="Times New Roman" w:hAnsi="Times New Roman" w:cs="Times New Roman"/>
-          <w:sz w:val="24"/>
-          <w:szCs w:val="24"/>
-        </w:rPr>
-        <w:t xml:space="preserve"> and wait for everything to be downloaded. Select </w:t>
+        <w:t xml:space="preserve"> button and wait for everything to be downloaded. Select </w:t>
       </w:r>
       <w:r>
         <w:rPr>
@@ -2137,25 +2084,7 @@
           <w:sz w:val="24"/>
           <w:szCs w:val="24"/>
         </w:rPr>
-        <w:t xml:space="preserve"> once you </w:t>
-      </w:r>
-      <w:proofErr w:type="gramStart"/>
-      <w:r>
-        <w:rPr>
-          <w:rFonts w:ascii="Times New Roman" w:hAnsi="Times New Roman" w:cs="Times New Roman"/>
-          <w:sz w:val="24"/>
-          <w:szCs w:val="24"/>
-        </w:rPr>
-        <w:t>have the opportunity to</w:t>
-      </w:r>
-      <w:proofErr w:type="gramEnd"/>
-      <w:r>
-        <w:rPr>
-          <w:rFonts w:ascii="Times New Roman" w:hAnsi="Times New Roman" w:cs="Times New Roman"/>
-          <w:sz w:val="24"/>
-          <w:szCs w:val="24"/>
-        </w:rPr>
-        <w:t xml:space="preserve"> do so</w:t>
+        <w:t xml:space="preserve"> once you have the opportunity to do so</w:t>
       </w:r>
       <w:r>
         <w:rPr>
@@ -2645,25 +2574,7 @@
           <w:sz w:val="24"/>
           <w:szCs w:val="24"/>
         </w:rPr>
-        <w:t xml:space="preserve">. There is a built-in unzipping ability Windows </w:t>
-      </w:r>
-      <w:proofErr w:type="gramStart"/>
-      <w:r>
-        <w:rPr>
-          <w:rFonts w:ascii="Times New Roman" w:hAnsi="Times New Roman" w:cs="Times New Roman"/>
-          <w:sz w:val="24"/>
-          <w:szCs w:val="24"/>
-        </w:rPr>
-        <w:t>has, but</w:t>
-      </w:r>
-      <w:proofErr w:type="gramEnd"/>
-      <w:r>
-        <w:rPr>
-          <w:rFonts w:ascii="Times New Roman" w:hAnsi="Times New Roman" w:cs="Times New Roman"/>
-          <w:sz w:val="24"/>
-          <w:szCs w:val="24"/>
-        </w:rPr>
-        <w:t xml:space="preserve"> look elsewhere for more information on how to unzip a file on the internet.</w:t>
+        <w:t>. There is a built-in unzipping ability Windows has, but look elsewhere for more information on how to unzip a file on the internet.</w:t>
       </w:r>
     </w:p>
     <w:p>
@@ -2682,6 +2593,7 @@
         <w:rPr>
           <w:noProof/>
         </w:rPr>
+        <w:lastRenderedPageBreak/>
         <mc:AlternateContent>
           <mc:Choice Requires="wps">
             <w:drawing>
@@ -3051,7 +2963,6 @@
         </w:rPr>
         <w:t xml:space="preserve"> box </w:t>
       </w:r>
-      <w:proofErr w:type="gramStart"/>
       <w:r>
         <w:rPr>
           <w:rFonts w:ascii="Times New Roman" w:hAnsi="Times New Roman" w:cs="Times New Roman"/>
@@ -3066,16 +2977,7 @@
           <w:sz w:val="24"/>
           <w:szCs w:val="24"/>
         </w:rPr>
-        <w:t xml:space="preserve"> order to</w:t>
-      </w:r>
-      <w:proofErr w:type="gramEnd"/>
-      <w:r>
-        <w:rPr>
-          <w:rFonts w:ascii="Times New Roman" w:hAnsi="Times New Roman" w:cs="Times New Roman"/>
-          <w:sz w:val="24"/>
-          <w:szCs w:val="24"/>
-        </w:rPr>
-        <w:t xml:space="preserve"> </w:t>
+        <w:t xml:space="preserve"> order to </w:t>
       </w:r>
       <w:r>
         <w:rPr>
@@ -3099,25 +3001,7 @@
           <w:sz w:val="24"/>
           <w:szCs w:val="24"/>
         </w:rPr>
-        <w:t xml:space="preserve">. </w:t>
-      </w:r>
-      <w:proofErr w:type="gramStart"/>
-      <w:r>
-        <w:rPr>
-          <w:rFonts w:ascii="Times New Roman" w:hAnsi="Times New Roman" w:cs="Times New Roman"/>
-          <w:sz w:val="24"/>
-          <w:szCs w:val="24"/>
-        </w:rPr>
-        <w:t>Once that</w:t>
-      </w:r>
-      <w:proofErr w:type="gramEnd"/>
-      <w:r>
-        <w:rPr>
-          <w:rFonts w:ascii="Times New Roman" w:hAnsi="Times New Roman" w:cs="Times New Roman"/>
-          <w:sz w:val="24"/>
-          <w:szCs w:val="24"/>
-        </w:rPr>
-        <w:t xml:space="preserve"> the project folder has been selected,</w:t>
+        <w:t>. Once that the project folder has been selected,</w:t>
       </w:r>
       <w:r>
         <w:rPr>
@@ -3170,23 +3054,13 @@
           <w:szCs w:val="24"/>
         </w:rPr>
       </w:pPr>
-      <w:proofErr w:type="gramStart"/>
-      <w:r>
-        <w:rPr>
-          <w:rFonts w:ascii="Times New Roman" w:hAnsi="Times New Roman" w:cs="Times New Roman"/>
-          <w:sz w:val="24"/>
-          <w:szCs w:val="24"/>
-        </w:rPr>
-        <w:t>In order to</w:t>
-      </w:r>
-      <w:proofErr w:type="gramEnd"/>
-      <w:r>
-        <w:rPr>
-          <w:rFonts w:ascii="Times New Roman" w:hAnsi="Times New Roman" w:cs="Times New Roman"/>
-          <w:sz w:val="24"/>
-          <w:szCs w:val="24"/>
-        </w:rPr>
-        <w:t xml:space="preserve"> view the project’s </w:t>
+      <w:r>
+        <w:rPr>
+          <w:rFonts w:ascii="Times New Roman" w:hAnsi="Times New Roman" w:cs="Times New Roman"/>
+          <w:sz w:val="24"/>
+          <w:szCs w:val="24"/>
+        </w:rPr>
+        <w:t xml:space="preserve">In order to view the project’s </w:t>
       </w:r>
       <w:r>
         <w:rPr>
@@ -3732,6 +3606,7 @@
         <w:rPr>
           <w:noProof/>
         </w:rPr>
+        <w:lastRenderedPageBreak/>
         <mc:AlternateContent>
           <mc:Choice Requires="wps">
             <w:drawing>
@@ -4049,23 +3924,7 @@
         <w:t>Markers</w:t>
       </w:r>
       <w:r>
-        <w:t xml:space="preserve"> tab located near the bottom of the program, </w:t>
-      </w:r>
-      <w:proofErr w:type="gramStart"/>
-      <w:r>
-        <w:t>that’s like</w:t>
-      </w:r>
-      <w:proofErr w:type="gramEnd"/>
-      <w:r>
-        <w:t xml:space="preserve"> </w:t>
-      </w:r>
-      <w:proofErr w:type="gramStart"/>
-      <w:r>
-        <w:t>due to the fact that</w:t>
-      </w:r>
-      <w:proofErr w:type="gramEnd"/>
-      <w:r>
-        <w:t xml:space="preserve"> Java SE 17 wasn’t selected as the default version.</w:t>
+        <w:t xml:space="preserve"> tab located near the bottom of the program, that’s like due to the fact that Java SE 17 wasn’t selected as the default version.</w:t>
       </w:r>
     </w:p>
     <w:p>
@@ -4201,29 +4060,18 @@
         </w:numPr>
       </w:pPr>
       <w:r>
+        <w:lastRenderedPageBreak/>
         <w:t>Right click</w:t>
       </w:r>
       <w:r>
-        <w:t xml:space="preserve"> on the project in either </w:t>
-      </w:r>
-      <w:proofErr w:type="gramStart"/>
-      <w:r>
-        <w:t xml:space="preserve">the </w:t>
-      </w:r>
-      <w:r>
-        <w:rPr>
-          <w:b/>
-          <w:bCs/>
-        </w:rPr>
-        <w:t>Project</w:t>
-      </w:r>
-      <w:proofErr w:type="gramEnd"/>
-      <w:r>
-        <w:rPr>
-          <w:b/>
-          <w:bCs/>
-        </w:rPr>
-        <w:t xml:space="preserve"> Explorer </w:t>
+        <w:t xml:space="preserve"> on the project in either the </w:t>
+      </w:r>
+      <w:r>
+        <w:rPr>
+          <w:b/>
+          <w:bCs/>
+        </w:rPr>
+        <w:t xml:space="preserve">Project Explorer </w:t>
       </w:r>
       <w:r>
         <w:t xml:space="preserve">or </w:t>
@@ -4931,6 +4779,7 @@
         </w:numPr>
       </w:pPr>
       <w:r>
+        <w:lastRenderedPageBreak/>
         <w:t xml:space="preserve">From the </w:t>
       </w:r>
       <w:r>
@@ -5223,15 +5072,7 @@
         <w:t>Installed JREs…</w:t>
       </w:r>
       <w:r>
-        <w:t xml:space="preserve"> button to the right of it. That will </w:t>
-      </w:r>
-      <w:proofErr w:type="gramStart"/>
-      <w:r>
-        <w:t>bring up</w:t>
-      </w:r>
-      <w:proofErr w:type="gramEnd"/>
-      <w:r>
-        <w:t xml:space="preserve"> a new window</w:t>
+        <w:t xml:space="preserve"> button to the right of it. That will bring up a new window</w:t>
       </w:r>
       <w:r>
         <w:t>.</w:t>
@@ -5514,18 +5355,11 @@
         </w:numPr>
       </w:pPr>
       <w:r>
+        <w:lastRenderedPageBreak/>
         <w:t>After pressing the next button,</w:t>
       </w:r>
       <w:r>
-        <w:t xml:space="preserve"> </w:t>
-      </w:r>
-      <w:proofErr w:type="gramStart"/>
-      <w:r>
-        <w:t>a you’ll</w:t>
-      </w:r>
-      <w:proofErr w:type="gramEnd"/>
-      <w:r>
-        <w:t xml:space="preserve"> see a </w:t>
+        <w:t xml:space="preserve"> a you’ll see a </w:t>
       </w:r>
       <w:r>
         <w:rPr>
@@ -5563,15 +5397,7 @@
       </w:r>
       <w:proofErr w:type="spellEnd"/>
       <w:r>
-        <w:t xml:space="preserve"> is installed from an installer, then it will like </w:t>
-      </w:r>
-      <w:proofErr w:type="gramStart"/>
-      <w:r>
-        <w:t>be</w:t>
-      </w:r>
-      <w:proofErr w:type="gramEnd"/>
-      <w:r>
-        <w:t xml:space="preserve"> in C:\Program Files\Java</w:t>
+        <w:t xml:space="preserve"> is installed from an installer, then it will like be in C:\Program Files\Java</w:t>
       </w:r>
       <w:r>
         <w:t>.</w:t>
@@ -5812,15 +5638,7 @@
         <w:t xml:space="preserve"> </w:t>
       </w:r>
       <w:r>
-        <w:t xml:space="preserve">button, you should be able to close </w:t>
-      </w:r>
-      <w:proofErr w:type="gramStart"/>
-      <w:r>
-        <w:t>out of</w:t>
-      </w:r>
-      <w:proofErr w:type="gramEnd"/>
-      <w:r>
-        <w:t xml:space="preserve"> everything with a series of </w:t>
+        <w:t xml:space="preserve">button, you should be able to close out of everything with a series of </w:t>
       </w:r>
       <w:r>
         <w:rPr>
@@ -6022,6 +5840,7 @@
         <w:rPr>
           <w:noProof/>
         </w:rPr>
+        <w:lastRenderedPageBreak/>
         <mc:AlternateContent>
           <mc:Choice Requires="wps">
             <w:drawing>
@@ -6412,6 +6231,7 @@
           <w:b/>
           <w:bCs/>
         </w:rPr>
+        <w:lastRenderedPageBreak/>
         <w:t>the Program’s Datab</w:t>
       </w:r>
       <w:r>
@@ -6513,7 +6333,6 @@
         <w:t xml:space="preserve"> to edit the </w:t>
       </w:r>
       <w:proofErr w:type="spellStart"/>
-      <w:proofErr w:type="gramStart"/>
       <w:r>
         <w:rPr>
           <w:b/>
@@ -6522,7 +6341,6 @@
         <w:t>applications.properties</w:t>
       </w:r>
       <w:proofErr w:type="spellEnd"/>
-      <w:proofErr w:type="gramEnd"/>
       <w:r>
         <w:t xml:space="preserve"> file. </w:t>
       </w:r>
@@ -6674,13 +6492,8 @@
         <w:t>Upon opening the file,</w:t>
       </w:r>
       <w:r>
-        <w:t xml:space="preserve"> which can be done by double clicking </w:t>
-      </w:r>
-      <w:proofErr w:type="gramStart"/>
-      <w:r>
-        <w:t>it</w:t>
-      </w:r>
-      <w:proofErr w:type="gramEnd"/>
+        <w:t xml:space="preserve"> which can be done by double clicking it</w:t>
+      </w:r>
       <w:r>
         <w:t xml:space="preserve"> the following lines must be changed:</w:t>
       </w:r>
@@ -6693,6 +6506,7 @@
         <w:rPr>
           <w:noProof/>
         </w:rPr>
+        <w:lastRenderedPageBreak/>
         <mc:AlternateContent>
           <mc:Choice Requires="wps">
             <w:drawing>
@@ -6830,13 +6644,8 @@
         <w:t xml:space="preserve">Set the </w:t>
       </w:r>
       <w:proofErr w:type="spellStart"/>
-      <w:proofErr w:type="gramStart"/>
-      <w:r>
-        <w:t>spring.datasource</w:t>
-      </w:r>
-      <w:proofErr w:type="gramEnd"/>
-      <w:r>
-        <w:t>.</w:t>
+      <w:r>
+        <w:t>spring.datasource.</w:t>
       </w:r>
       <w:r>
         <w:t>username</w:t>
@@ -6949,6 +6758,20 @@
       </w:r>
     </w:p>
     <w:p>
+      <w:r>
+        <w:lastRenderedPageBreak/>
+        <w:t>The first has access to the Thangiah Manufacturing LLC company and the other to Test Company 2</w:t>
+      </w:r>
+    </w:p>
+    <w:p>
+      <w:r>
+        <w:t xml:space="preserve">The permissions can be shown as only the Thangiah LLC user can upload company1 users or groups and the Test co2 user can upload company2 users/groups. </w:t>
+      </w:r>
+      <w:r>
+        <w:t xml:space="preserve">Both should be working. </w:t>
+      </w:r>
+    </w:p>
+    <w:p>
       <w:pPr>
         <w:autoSpaceDE w:val="0"/>
         <w:autoSpaceDN w:val="0"/>
@@ -6970,6 +6793,7 @@
         <w:ind w:left="720"/>
         <w:rPr>
           <w:rFonts w:ascii="Consolas" w:hAnsi="Consolas" w:cs="Consolas"/>
+          <w:color w:val="0000FF"/>
           <w:sz w:val="20"/>
           <w:szCs w:val="20"/>
         </w:rPr>
@@ -7025,23 +6849,67 @@
     </w:p>
     <w:p>
       <w:pPr>
+        <w:autoSpaceDE w:val="0"/>
+        <w:autoSpaceDN w:val="0"/>
+        <w:adjustRightInd w:val="0"/>
+        <w:spacing w:after="0" w:line="240" w:lineRule="auto"/>
+        <w:ind w:left="720"/>
+        <w:rPr>
+          <w:rFonts w:ascii="Consolas" w:hAnsi="Consolas" w:cs="Consolas"/>
+          <w:sz w:val="20"/>
+          <w:szCs w:val="20"/>
+        </w:rPr>
+      </w:pPr>
+      <w:hyperlink r:id="rId26" w:history="1">
+        <w:r>
+          <w:rPr>
+            <w:rStyle w:val="Hyperlink"/>
+            <w:rFonts w:ascii="Consolas" w:hAnsi="Consolas" w:cs="Consolas"/>
+            <w:sz w:val="20"/>
+            <w:szCs w:val="20"/>
+          </w:rPr>
+          <w:t>admin2@gmail.com</w:t>
+        </w:r>
+      </w:hyperlink>
+      <w:r>
         <w:rPr>
           <w:rFonts w:ascii="Consolas" w:hAnsi="Consolas" w:cs="Consolas"/>
           <w:color w:val="0000FF"/>
           <w:sz w:val="20"/>
           <w:szCs w:val="20"/>
         </w:rPr>
-      </w:pPr>
-    </w:p>
-    <w:p>
-      <w:pPr>
-        <w:ind w:left="720"/>
+        <w:tab/>
+      </w:r>
+      <w:r>
         <w:rPr>
           <w:rFonts w:ascii="Consolas" w:hAnsi="Consolas" w:cs="Consolas"/>
           <w:color w:val="0000FF"/>
           <w:sz w:val="20"/>
           <w:szCs w:val="20"/>
         </w:rPr>
+        <w:tab/>
+        <w:t>test</w:t>
+      </w:r>
+    </w:p>
+    <w:p>
+      <w:pPr>
+        <w:rPr>
+          <w:rFonts w:ascii="Consolas" w:hAnsi="Consolas" w:cs="Consolas"/>
+          <w:color w:val="0000FF"/>
+          <w:sz w:val="20"/>
+          <w:szCs w:val="20"/>
+        </w:rPr>
+      </w:pPr>
+    </w:p>
+    <w:p>
+      <w:pPr>
+        <w:ind w:left="720"/>
+        <w:rPr>
+          <w:rFonts w:ascii="Consolas" w:hAnsi="Consolas" w:cs="Consolas"/>
+          <w:color w:val="0000FF"/>
+          <w:sz w:val="20"/>
+          <w:szCs w:val="20"/>
+        </w:rPr>
       </w:pPr>
     </w:p>
     <w:p>
@@ -7054,7 +6922,7 @@
       <w:r>
         <w:t xml:space="preserve">email </w:t>
       </w:r>
-      <w:hyperlink r:id="rId26" w:history="1">
+      <w:hyperlink r:id="rId27" w:history="1">
         <w:r>
           <w:rPr>
             <w:rStyle w:val="Hyperlink"/>
@@ -7096,29 +6964,13 @@
         <w:t>.</w:t>
       </w:r>
       <w:r>
-        <w:t xml:space="preserve"> </w:t>
-      </w:r>
-      <w:proofErr w:type="gramStart"/>
-      <w:r>
-        <w:t>In order to</w:t>
-      </w:r>
-      <w:proofErr w:type="gramEnd"/>
-      <w:r>
-        <w:t xml:space="preserve"> take full advantage of the program, the administrative user will need to provide other users. Such details are also covered in the user manual.</w:t>
+        <w:t xml:space="preserve"> In order to take full advantage of the program, the administrative user will need to provide other users. Such details are also covered in the user manual.</w:t>
       </w:r>
     </w:p>
     <w:p/>
     <w:p>
       <w:r>
-        <w:t xml:space="preserve">If this does not </w:t>
-      </w:r>
-      <w:proofErr w:type="gramStart"/>
-      <w:r>
-        <w:t>work</w:t>
-      </w:r>
-      <w:proofErr w:type="gramEnd"/>
-      <w:r>
-        <w:t xml:space="preserve"> make sure that you drop the old schema and have the </w:t>
+        <w:t xml:space="preserve">If this does not work make sure that you drop the old schema and have the </w:t>
       </w:r>
       <w:proofErr w:type="spellStart"/>
       <w:r>
@@ -7129,6 +6981,14 @@
         <w:t xml:space="preserve">-auto set to update as sometimes the automatic dropping of tables with create/create-drop will not work correctly after changes have been made to the tables in the java code. </w:t>
       </w:r>
     </w:p>
+    <w:p/>
+    <w:p>
+      <w:r>
+        <w:t xml:space="preserve">If several “errors” pop up says XX tables doesn’t exist they can be ignored as this happens when create-drop is enabled, the “errors” do not have any effect. </w:t>
+      </w:r>
+    </w:p>
+    <w:p/>
+    <w:p/>
     <w:p/>
     <w:p/>
     <w:p/>

</xml_diff>